<commit_message>
vault backup: 2024-02-14 00:25:26
</commit_message>
<xml_diff>
--- a/Spring 2024/PHYS 454/HW/Maniago-Jeremy-PHYS454-HW1.docx
+++ b/Spring 2024/PHYS 454/HW/Maniago-Jeremy-PHYS454-HW1.docx
@@ -4,303 +4,1741 @@
   <w:body>
     <w:p>
       <w:pPr>
-        <w:rPr>
-          <w:rFonts w:ascii="LM Roman 12" w:hAnsi="LM Roman 12"/>
-          <w:sz w:val="24"/>
-          <w:szCs w:val="24"/>
-        </w:rPr>
-      </w:pPr>
-      <w:r>
-        <w:rPr>
-          <w:rFonts w:ascii="LM Roman 12" w:hAnsi="LM Roman 12"/>
-          <w:sz w:val="24"/>
-          <w:szCs w:val="24"/>
+        <w:spacing w:line="276" w:lineRule="auto"/>
+        <w:rPr>
+          <w:rFonts w:ascii="LM Roman 12" w:hAnsi="LM Roman 12"/>
+          <w:sz w:val="20"/>
+          <w:szCs w:val="20"/>
+        </w:rPr>
+      </w:pPr>
+      <w:r>
+        <w:rPr>
+          <w:rFonts w:ascii="LM Roman 12" w:hAnsi="LM Roman 12"/>
+          <w:sz w:val="20"/>
+          <w:szCs w:val="20"/>
         </w:rPr>
         <w:t>Jeremy Maniago</w:t>
       </w:r>
     </w:p>
     <w:p>
       <w:pPr>
-        <w:rPr>
-          <w:rFonts w:ascii="LM Roman 12" w:hAnsi="LM Roman 12"/>
-          <w:sz w:val="24"/>
-          <w:szCs w:val="24"/>
-        </w:rPr>
-      </w:pPr>
-      <w:r>
-        <w:rPr>
-          <w:rFonts w:ascii="LM Roman 12" w:hAnsi="LM Roman 12"/>
-          <w:sz w:val="24"/>
-          <w:szCs w:val="24"/>
+        <w:spacing w:line="276" w:lineRule="auto"/>
+        <w:rPr>
+          <w:rFonts w:ascii="LM Roman 12" w:hAnsi="LM Roman 12"/>
+          <w:sz w:val="20"/>
+          <w:szCs w:val="20"/>
+        </w:rPr>
+      </w:pPr>
+      <w:r>
+        <w:rPr>
+          <w:rFonts w:ascii="LM Roman 12" w:hAnsi="LM Roman 12"/>
+          <w:sz w:val="20"/>
+          <w:szCs w:val="20"/>
         </w:rPr>
         <w:t>PHYS 454</w:t>
       </w:r>
     </w:p>
     <w:p>
       <w:pPr>
-        <w:rPr>
-          <w:rFonts w:ascii="LM Roman 12" w:hAnsi="LM Roman 12"/>
-          <w:sz w:val="24"/>
-          <w:szCs w:val="24"/>
-        </w:rPr>
-      </w:pPr>
-      <w:r>
-        <w:rPr>
-          <w:rFonts w:ascii="LM Roman 12" w:hAnsi="LM Roman 12"/>
-          <w:sz w:val="24"/>
-          <w:szCs w:val="24"/>
+        <w:spacing w:line="276" w:lineRule="auto"/>
+        <w:rPr>
+          <w:rFonts w:ascii="LM Roman 12" w:hAnsi="LM Roman 12"/>
+          <w:sz w:val="20"/>
+          <w:szCs w:val="20"/>
+        </w:rPr>
+      </w:pPr>
+      <w:r>
+        <w:rPr>
+          <w:rFonts w:ascii="LM Roman 12" w:hAnsi="LM Roman 12"/>
+          <w:sz w:val="20"/>
+          <w:szCs w:val="20"/>
         </w:rPr>
         <w:t>Professor Hedberg</w:t>
       </w:r>
     </w:p>
     <w:p>
       <w:pPr>
-        <w:rPr>
-          <w:rFonts w:ascii="LM Roman 12" w:hAnsi="LM Roman 12"/>
-          <w:sz w:val="24"/>
-          <w:szCs w:val="24"/>
-        </w:rPr>
-      </w:pPr>
-      <w:r>
-        <w:rPr>
-          <w:rFonts w:ascii="LM Roman 12" w:hAnsi="LM Roman 12"/>
-          <w:sz w:val="24"/>
-          <w:szCs w:val="24"/>
+        <w:spacing w:line="276" w:lineRule="auto"/>
+        <w:rPr>
+          <w:rFonts w:ascii="LM Roman 12" w:hAnsi="LM Roman 12"/>
+          <w:sz w:val="20"/>
+          <w:szCs w:val="20"/>
+        </w:rPr>
+      </w:pPr>
+      <w:r>
+        <w:rPr>
+          <w:rFonts w:ascii="LM Roman 12" w:hAnsi="LM Roman 12"/>
+          <w:sz w:val="20"/>
+          <w:szCs w:val="20"/>
         </w:rPr>
         <w:t>HW#1</w:t>
       </w:r>
     </w:p>
     <w:p>
       <w:pPr>
-        <w:rPr>
-          <w:rFonts w:ascii="LM Roman 12" w:hAnsi="LM Roman 12"/>
-          <w:sz w:val="24"/>
-          <w:szCs w:val="24"/>
-        </w:rPr>
-      </w:pPr>
-      <w:r>
-        <w:rPr>
-          <w:rFonts w:ascii="LM Roman 12" w:hAnsi="LM Roman 12"/>
-          <w:sz w:val="24"/>
-          <w:szCs w:val="24"/>
+        <w:spacing w:line="276" w:lineRule="auto"/>
+        <w:rPr>
+          <w:rFonts w:ascii="LM Roman 12" w:hAnsi="LM Roman 12"/>
+          <w:sz w:val="20"/>
+          <w:szCs w:val="20"/>
+        </w:rPr>
+      </w:pPr>
+      <w:r>
+        <w:rPr>
+          <w:rFonts w:ascii="LM Roman 12" w:hAnsi="LM Roman 12"/>
+          <w:sz w:val="20"/>
+          <w:szCs w:val="20"/>
         </w:rPr>
         <w:pict w14:anchorId="2748E11B">
-          <v:rect id="_x0000_i1025" style="width:0;height:1.5pt" o:hralign="center" o:hrstd="t" o:hr="t" fillcolor="#a0a0a0" stroked="f"/>
+          <v:rect id="_x0000_i1064" style="width:0;height:1.5pt" o:hralign="center" o:hrstd="t" o:hr="t" fillcolor="#a0a0a0" stroked="f"/>
         </w:pict>
       </w:r>
     </w:p>
     <w:p>
       <w:pPr>
-        <w:rPr>
-          <w:rFonts w:ascii="LM Roman 12" w:hAnsi="LM Roman 12"/>
-          <w:sz w:val="24"/>
-          <w:szCs w:val="24"/>
-        </w:rPr>
-      </w:pPr>
-      <w:r>
-        <w:rPr>
-          <w:rFonts w:ascii="LM Roman 12" w:hAnsi="LM Roman 12"/>
-          <w:sz w:val="24"/>
-          <w:szCs w:val="24"/>
-        </w:rPr>
-        <w:t>1)</w:t>
+        <w:spacing w:line="276" w:lineRule="auto"/>
+        <w:rPr>
+          <w:rFonts w:ascii="LM Roman 12" w:hAnsi="LM Roman 12"/>
+          <w:b/>
+          <w:bCs/>
+          <w:sz w:val="20"/>
+          <w:szCs w:val="20"/>
+        </w:rPr>
+      </w:pPr>
+      <w:r>
+        <w:rPr>
+          <w:rFonts w:ascii="LM Roman 12" w:hAnsi="LM Roman 12"/>
+          <w:b/>
+          <w:bCs/>
+          <w:sz w:val="20"/>
+          <w:szCs w:val="20"/>
+        </w:rPr>
+        <w:t xml:space="preserve">Question </w:t>
+      </w:r>
+      <w:r>
+        <w:rPr>
+          <w:rFonts w:ascii="LM Roman 12" w:hAnsi="LM Roman 12"/>
+          <w:b/>
+          <w:bCs/>
+          <w:sz w:val="20"/>
+          <w:szCs w:val="20"/>
+        </w:rPr>
+        <w:t>1</w:t>
       </w:r>
     </w:p>
     <w:p>
       <w:pPr>
-        <w:rPr>
-          <w:rFonts w:ascii="LM Roman 12" w:hAnsi="LM Roman 12"/>
-          <w:sz w:val="24"/>
-          <w:szCs w:val="24"/>
-        </w:rPr>
-      </w:pPr>
+        <w:spacing w:line="276" w:lineRule="auto"/>
+        <w:rPr>
+          <w:rFonts w:ascii="LM Roman 12" w:hAnsi="LM Roman 12"/>
+          <w:sz w:val="20"/>
+          <w:szCs w:val="20"/>
+        </w:rPr>
+      </w:pPr>
+      <w:r>
+        <w:rPr>
+          <w:rFonts w:ascii="LM Roman 12" w:hAnsi="LM Roman 12"/>
+          <w:sz w:val="20"/>
+          <w:szCs w:val="20"/>
+        </w:rPr>
+        <w:t xml:space="preserve">a) </w:t>
+      </w:r>
+      <w:r>
+        <w:rPr>
+          <w:rFonts w:ascii="LM Roman 12" w:hAnsi="LM Roman 12"/>
+          <w:sz w:val="20"/>
+          <w:szCs w:val="20"/>
+        </w:rPr>
+        <w:t>The location, which is Huntsville, Alabama, has longitude -86.602</w:t>
+      </w:r>
+      <w:r>
+        <w:rPr>
+          <w:rFonts w:ascii="LM Roman 12" w:hAnsi="LM Roman 12"/>
+          <w:sz w:val="20"/>
+          <w:szCs w:val="20"/>
+          <w:vertAlign w:val="superscript"/>
+        </w:rPr>
+        <w:t>O</w:t>
+      </w:r>
+      <w:r>
+        <w:rPr>
+          <w:rFonts w:ascii="LM Roman 12" w:hAnsi="LM Roman 12"/>
+          <w:sz w:val="20"/>
+          <w:szCs w:val="20"/>
+        </w:rPr>
+        <w:t xml:space="preserve"> and latitude 34.74</w:t>
+      </w:r>
+      <w:r>
+        <w:rPr>
+          <w:rFonts w:ascii="LM Roman 12" w:hAnsi="LM Roman 12"/>
+          <w:sz w:val="20"/>
+          <w:szCs w:val="20"/>
+          <w:vertAlign w:val="subscript"/>
+        </w:rPr>
+        <w:softHyphen/>
+      </w:r>
+      <w:r>
+        <w:rPr>
+          <w:rFonts w:ascii="LM Roman 12" w:hAnsi="LM Roman 12"/>
+          <w:sz w:val="20"/>
+          <w:szCs w:val="20"/>
+          <w:vertAlign w:val="subscript"/>
+        </w:rPr>
+        <w:softHyphen/>
+      </w:r>
+      <w:r>
+        <w:rPr>
+          <w:rFonts w:ascii="LM Roman 12" w:hAnsi="LM Roman 12"/>
+          <w:sz w:val="20"/>
+          <w:szCs w:val="20"/>
+        </w:rPr>
+        <w:softHyphen/>
+      </w:r>
+      <w:r>
+        <w:rPr>
+          <w:rFonts w:ascii="LM Roman 12" w:hAnsi="LM Roman 12"/>
+          <w:sz w:val="20"/>
+          <w:szCs w:val="20"/>
+          <w:vertAlign w:val="superscript"/>
+        </w:rPr>
+        <w:t>O</w:t>
+      </w:r>
+      <w:r>
+        <w:rPr>
+          <w:rFonts w:ascii="LM Roman 12" w:hAnsi="LM Roman 12"/>
+          <w:sz w:val="20"/>
+          <w:szCs w:val="20"/>
+        </w:rPr>
+        <w:t>.</w:t>
+      </w:r>
+      <w:r>
+        <w:rPr>
+          <w:rFonts w:ascii="LM Roman 12" w:hAnsi="LM Roman 12"/>
+          <w:sz w:val="20"/>
+          <w:szCs w:val="20"/>
+        </w:rPr>
+        <w:t xml:space="preserve"> On February 1</w:t>
+      </w:r>
+      <w:r>
+        <w:rPr>
+          <w:rFonts w:ascii="LM Roman 12" w:hAnsi="LM Roman 12"/>
+          <w:sz w:val="20"/>
+          <w:szCs w:val="20"/>
+          <w:vertAlign w:val="superscript"/>
+        </w:rPr>
+        <w:t>st</w:t>
+      </w:r>
+      <w:r>
+        <w:rPr>
+          <w:rFonts w:ascii="LM Roman 12" w:hAnsi="LM Roman 12"/>
+          <w:sz w:val="20"/>
+          <w:szCs w:val="20"/>
+        </w:rPr>
+        <w:t xml:space="preserve">, 2024, the Sun is at its highest elevation at 18:00 (6pm CST or 7pm EST), as shown in </w:t>
+      </w:r>
+      <w:r>
+        <w:rPr>
+          <w:rFonts w:ascii="LM Roman 12" w:hAnsi="LM Roman 12"/>
+          <w:b/>
+          <w:bCs/>
+          <w:sz w:val="20"/>
+          <w:szCs w:val="20"/>
+        </w:rPr>
+        <w:t>Figure 1</w:t>
+      </w:r>
+      <w:r>
+        <w:rPr>
+          <w:rFonts w:ascii="LM Roman 12" w:hAnsi="LM Roman 12"/>
+          <w:sz w:val="20"/>
+          <w:szCs w:val="20"/>
+        </w:rPr>
+        <w:t xml:space="preserve">. </w:t>
+      </w:r>
     </w:p>
     <w:p>
       <w:pPr>
-        <w:rPr>
-          <w:rFonts w:ascii="LM Roman 12" w:hAnsi="LM Roman 12"/>
-          <w:sz w:val="24"/>
-          <w:szCs w:val="24"/>
-        </w:rPr>
-      </w:pPr>
+        <w:keepNext/>
+        <w:spacing w:line="276" w:lineRule="auto"/>
+        <w:jc w:val="center"/>
+        <w:rPr>
+          <w:sz w:val="20"/>
+          <w:szCs w:val="20"/>
+        </w:rPr>
+      </w:pPr>
+      <w:r>
+        <w:rPr>
+          <w:noProof/>
+          <w:sz w:val="20"/>
+          <w:szCs w:val="20"/>
+        </w:rPr>
+        <w:drawing>
+          <wp:inline distT="0" distB="0" distL="0" distR="0" wp14:anchorId="7B95E473" wp14:editId="0C842FFF">
+            <wp:extent cx="5160977" cy="4178420"/>
+            <wp:effectExtent l="57150" t="57150" r="97155" b="88900"/>
+            <wp:docPr id="151680971" name="Picture 1" descr="A graph with a dotted line&#10;&#10;Description automatically generated"/>
+            <wp:cNvGraphicFramePr>
+              <a:graphicFrameLocks xmlns:a="http://schemas.openxmlformats.org/drawingml/2006/main" noChangeAspect="1"/>
+            </wp:cNvGraphicFramePr>
+            <a:graphic xmlns:a="http://schemas.openxmlformats.org/drawingml/2006/main">
+              <a:graphicData uri="http://schemas.openxmlformats.org/drawingml/2006/picture">
+                <pic:pic xmlns:pic="http://schemas.openxmlformats.org/drawingml/2006/picture">
+                  <pic:nvPicPr>
+                    <pic:cNvPr id="151680971" name="Picture 1" descr="A graph with a dotted line&#10;&#10;Description automatically generated"/>
+                    <pic:cNvPicPr>
+                      <a:picLocks noChangeAspect="1" noChangeArrowheads="1"/>
+                    </pic:cNvPicPr>
+                  </pic:nvPicPr>
+                  <pic:blipFill>
+                    <a:blip r:embed="rId7">
+                      <a:extLst>
+                        <a:ext uri="{28A0092B-C50C-407E-A947-70E740481C1C}">
+                          <a14:useLocalDpi xmlns:a14="http://schemas.microsoft.com/office/drawing/2010/main" val="0"/>
+                        </a:ext>
+                      </a:extLst>
+                    </a:blip>
+                    <a:srcRect/>
+                    <a:stretch>
+                      <a:fillRect/>
+                    </a:stretch>
+                  </pic:blipFill>
+                  <pic:spPr bwMode="auto">
+                    <a:xfrm>
+                      <a:off x="0" y="0"/>
+                      <a:ext cx="5176118" cy="4190678"/>
+                    </a:xfrm>
+                    <a:prstGeom prst="rect">
+                      <a:avLst/>
+                    </a:prstGeom>
+                    <a:noFill/>
+                    <a:ln>
+                      <a:solidFill>
+                        <a:schemeClr val="tx1"/>
+                      </a:solidFill>
+                    </a:ln>
+                    <a:effectLst>
+                      <a:outerShdw blurRad="50800" dist="38100" dir="2700000" algn="tl" rotWithShape="0">
+                        <a:prstClr val="black">
+                          <a:alpha val="40000"/>
+                        </a:prstClr>
+                      </a:outerShdw>
+                    </a:effectLst>
+                  </pic:spPr>
+                </pic:pic>
+              </a:graphicData>
+            </a:graphic>
+          </wp:inline>
+        </w:drawing>
+      </w:r>
     </w:p>
     <w:p>
       <w:pPr>
-        <w:rPr>
-          <w:rFonts w:ascii="LM Roman 12" w:hAnsi="LM Roman 12"/>
-          <w:sz w:val="24"/>
-          <w:szCs w:val="24"/>
-        </w:rPr>
-      </w:pPr>
+        <w:pStyle w:val="Caption"/>
+        <w:spacing w:line="276" w:lineRule="auto"/>
+        <w:jc w:val="center"/>
+        <w:rPr>
+          <w:rFonts w:ascii="LM Roman 12" w:hAnsi="LM Roman 12"/>
+          <w:sz w:val="20"/>
+          <w:szCs w:val="20"/>
+        </w:rPr>
+      </w:pPr>
+      <w:r>
+        <w:rPr>
+          <w:sz w:val="20"/>
+          <w:szCs w:val="20"/>
+        </w:rPr>
+        <w:t xml:space="preserve">Figure </w:t>
+      </w:r>
+      <w:r>
+        <w:rPr>
+          <w:sz w:val="20"/>
+          <w:szCs w:val="20"/>
+        </w:rPr>
+        <w:fldChar w:fldCharType="begin"/>
+      </w:r>
+      <w:r>
+        <w:rPr>
+          <w:sz w:val="20"/>
+          <w:szCs w:val="20"/>
+        </w:rPr>
+        <w:instrText xml:space="preserve"> SEQ Figure \* ARABIC </w:instrText>
+      </w:r>
+      <w:r>
+        <w:rPr>
+          <w:sz w:val="20"/>
+          <w:szCs w:val="20"/>
+        </w:rPr>
+        <w:fldChar w:fldCharType="separate"/>
+      </w:r>
+      <w:r>
+        <w:rPr>
+          <w:noProof/>
+          <w:sz w:val="20"/>
+          <w:szCs w:val="20"/>
+        </w:rPr>
+        <w:t>1</w:t>
+      </w:r>
+      <w:r>
+        <w:rPr>
+          <w:sz w:val="20"/>
+          <w:szCs w:val="20"/>
+        </w:rPr>
+        <w:fldChar w:fldCharType="end"/>
+      </w:r>
+      <w:r>
+        <w:rPr>
+          <w:sz w:val="20"/>
+          <w:szCs w:val="20"/>
+        </w:rPr>
+        <w:t>: Sun Ephemeris (yellow dots) with highest elevation of Sun (blue cross)</w:t>
+      </w:r>
     </w:p>
     <w:p>
       <w:pPr>
-        <w:rPr>
-          <w:rFonts w:ascii="LM Roman 12" w:hAnsi="LM Roman 12"/>
-          <w:sz w:val="24"/>
-          <w:szCs w:val="24"/>
-        </w:rPr>
-      </w:pPr>
+        <w:spacing w:line="276" w:lineRule="auto"/>
+        <w:rPr>
+          <w:rFonts w:ascii="LM Roman 12" w:hAnsi="LM Roman 12"/>
+          <w:sz w:val="20"/>
+          <w:szCs w:val="20"/>
+        </w:rPr>
+      </w:pPr>
+      <w:r>
+        <w:rPr>
+          <w:rFonts w:ascii="LM Roman 12" w:hAnsi="LM Roman 12"/>
+          <w:sz w:val="20"/>
+          <w:szCs w:val="20"/>
+        </w:rPr>
+        <w:t xml:space="preserve">Now the tower that is 100m away from us, being 40m tall and 10m wide, needs to be considered. Given these 3 dimensions, we can create trigonometric relationships and obtain the elevation and azimuthal coordinates of the tower. The side and top view are shown below in </w:t>
+      </w:r>
+      <w:r>
+        <w:rPr>
+          <w:rFonts w:ascii="LM Roman 12" w:hAnsi="LM Roman 12"/>
+          <w:b/>
+          <w:bCs/>
+          <w:sz w:val="20"/>
+          <w:szCs w:val="20"/>
+        </w:rPr>
+        <w:t>Figure 2</w:t>
+      </w:r>
+      <w:r>
+        <w:rPr>
+          <w:rFonts w:ascii="LM Roman 12" w:hAnsi="LM Roman 12"/>
+          <w:sz w:val="20"/>
+          <w:szCs w:val="20"/>
+        </w:rPr>
+        <w:t>.</w:t>
+      </w:r>
     </w:p>
     <w:p>
       <w:pPr>
-        <w:rPr>
-          <w:rFonts w:ascii="LM Roman 12" w:hAnsi="LM Roman 12"/>
-          <w:sz w:val="24"/>
-          <w:szCs w:val="24"/>
-        </w:rPr>
-      </w:pPr>
+        <w:keepNext/>
+        <w:spacing w:line="276" w:lineRule="auto"/>
+        <w:jc w:val="center"/>
+        <w:rPr>
+          <w:sz w:val="20"/>
+          <w:szCs w:val="20"/>
+        </w:rPr>
+      </w:pPr>
+      <w:r>
+        <w:rPr>
+          <w:noProof/>
+          <w:sz w:val="20"/>
+          <w:szCs w:val="20"/>
+        </w:rPr>
+        <w:lastRenderedPageBreak/>
+        <w:drawing>
+          <wp:inline distT="0" distB="0" distL="0" distR="0" wp14:anchorId="62EBA32B" wp14:editId="29CB60E8">
+            <wp:extent cx="4977765" cy="3776980"/>
+            <wp:effectExtent l="57150" t="57150" r="89535" b="90170"/>
+            <wp:docPr id="520327170" name="Picture 2" descr="A two graphs of a triangle&#10;&#10;Description automatically generated with medium confidence"/>
+            <wp:cNvGraphicFramePr>
+              <a:graphicFrameLocks xmlns:a="http://schemas.openxmlformats.org/drawingml/2006/main" noChangeAspect="1"/>
+            </wp:cNvGraphicFramePr>
+            <a:graphic xmlns:a="http://schemas.openxmlformats.org/drawingml/2006/main">
+              <a:graphicData uri="http://schemas.openxmlformats.org/drawingml/2006/picture">
+                <pic:pic xmlns:pic="http://schemas.openxmlformats.org/drawingml/2006/picture">
+                  <pic:nvPicPr>
+                    <pic:cNvPr id="520327170" name="Picture 2" descr="A two graphs of a triangle&#10;&#10;Description automatically generated with medium confidence"/>
+                    <pic:cNvPicPr>
+                      <a:picLocks noChangeAspect="1" noChangeArrowheads="1"/>
+                    </pic:cNvPicPr>
+                  </pic:nvPicPr>
+                  <pic:blipFill>
+                    <a:blip r:embed="rId8">
+                      <a:extLst>
+                        <a:ext uri="{28A0092B-C50C-407E-A947-70E740481C1C}">
+                          <a14:useLocalDpi xmlns:a14="http://schemas.microsoft.com/office/drawing/2010/main" val="0"/>
+                        </a:ext>
+                      </a:extLst>
+                    </a:blip>
+                    <a:srcRect/>
+                    <a:stretch>
+                      <a:fillRect/>
+                    </a:stretch>
+                  </pic:blipFill>
+                  <pic:spPr bwMode="auto">
+                    <a:xfrm>
+                      <a:off x="0" y="0"/>
+                      <a:ext cx="4977765" cy="3776980"/>
+                    </a:xfrm>
+                    <a:prstGeom prst="rect">
+                      <a:avLst/>
+                    </a:prstGeom>
+                    <a:noFill/>
+                    <a:ln>
+                      <a:solidFill>
+                        <a:schemeClr val="tx1"/>
+                      </a:solidFill>
+                    </a:ln>
+                    <a:effectLst>
+                      <a:outerShdw blurRad="50800" dist="38100" dir="2700000" algn="tl" rotWithShape="0">
+                        <a:prstClr val="black">
+                          <a:alpha val="40000"/>
+                        </a:prstClr>
+                      </a:outerShdw>
+                    </a:effectLst>
+                  </pic:spPr>
+                </pic:pic>
+              </a:graphicData>
+            </a:graphic>
+          </wp:inline>
+        </w:drawing>
+      </w:r>
     </w:p>
     <w:p>
       <w:pPr>
-        <w:rPr>
-          <w:rFonts w:ascii="LM Roman 12" w:hAnsi="LM Roman 12"/>
-          <w:sz w:val="24"/>
-          <w:szCs w:val="24"/>
-        </w:rPr>
-      </w:pPr>
+        <w:pStyle w:val="Caption"/>
+        <w:spacing w:line="276" w:lineRule="auto"/>
+        <w:jc w:val="center"/>
+        <w:rPr>
+          <w:rFonts w:ascii="LM Roman 12" w:hAnsi="LM Roman 12"/>
+          <w:sz w:val="20"/>
+          <w:szCs w:val="20"/>
+        </w:rPr>
+      </w:pPr>
+      <w:r>
+        <w:rPr>
+          <w:sz w:val="20"/>
+          <w:szCs w:val="20"/>
+        </w:rPr>
+        <w:t xml:space="preserve">Figure </w:t>
+      </w:r>
+      <w:r>
+        <w:rPr>
+          <w:sz w:val="20"/>
+          <w:szCs w:val="20"/>
+        </w:rPr>
+        <w:fldChar w:fldCharType="begin"/>
+      </w:r>
+      <w:r>
+        <w:rPr>
+          <w:sz w:val="20"/>
+          <w:szCs w:val="20"/>
+        </w:rPr>
+        <w:instrText xml:space="preserve"> SEQ Figure \* ARABIC </w:instrText>
+      </w:r>
+      <w:r>
+        <w:rPr>
+          <w:sz w:val="20"/>
+          <w:szCs w:val="20"/>
+        </w:rPr>
+        <w:fldChar w:fldCharType="separate"/>
+      </w:r>
+      <w:r>
+        <w:rPr>
+          <w:noProof/>
+          <w:sz w:val="20"/>
+          <w:szCs w:val="20"/>
+        </w:rPr>
+        <w:t>2</w:t>
+      </w:r>
+      <w:r>
+        <w:rPr>
+          <w:sz w:val="20"/>
+          <w:szCs w:val="20"/>
+        </w:rPr>
+        <w:fldChar w:fldCharType="end"/>
+      </w:r>
+      <w:r>
+        <w:rPr>
+          <w:sz w:val="20"/>
+          <w:szCs w:val="20"/>
+        </w:rPr>
+        <w:t>: Top View (left) and Side View (right) of the tower (green) from the observer point of view defined at the origin</w:t>
+      </w:r>
     </w:p>
     <w:p>
       <w:pPr>
-        <w:rPr>
-          <w:rFonts w:ascii="LM Roman 12" w:hAnsi="LM Roman 12"/>
-          <w:sz w:val="24"/>
-          <w:szCs w:val="24"/>
-        </w:rPr>
-      </w:pPr>
+        <w:spacing w:line="276" w:lineRule="auto"/>
+        <w:rPr>
+          <w:rFonts w:ascii="LM Roman 12" w:hAnsi="LM Roman 12"/>
+          <w:sz w:val="20"/>
+          <w:szCs w:val="20"/>
+        </w:rPr>
+      </w:pPr>
+      <w:r>
+        <w:rPr>
+          <w:rFonts w:ascii="LM Roman 12" w:hAnsi="LM Roman 12"/>
+          <w:sz w:val="20"/>
+          <w:szCs w:val="20"/>
+        </w:rPr>
+        <w:t>The equations needed are:</w:t>
+      </w:r>
+    </w:p>
+    <w:tbl>
+      <w:tblPr>
+        <w:tblStyle w:val="TableGrid"/>
+        <w:tblW w:w="0" w:type="auto"/>
+        <w:jc w:val="center"/>
+        <w:tblBorders>
+          <w:top w:val="none" w:sz="0" w:space="0" w:color="auto"/>
+          <w:left w:val="none" w:sz="0" w:space="0" w:color="auto"/>
+          <w:bottom w:val="none" w:sz="0" w:space="0" w:color="auto"/>
+          <w:right w:val="none" w:sz="0" w:space="0" w:color="auto"/>
+          <w:insideH w:val="none" w:sz="0" w:space="0" w:color="auto"/>
+          <w:insideV w:val="none" w:sz="0" w:space="0" w:color="auto"/>
+        </w:tblBorders>
+        <w:tblLook w:val="04A0" w:firstRow="1" w:lastRow="0" w:firstColumn="1" w:lastColumn="0" w:noHBand="0" w:noVBand="1"/>
+      </w:tblPr>
+      <w:tblGrid>
+        <w:gridCol w:w="2382"/>
+        <w:gridCol w:w="4728"/>
+        <w:gridCol w:w="1656"/>
+      </w:tblGrid>
+      <w:tr>
+        <w:trPr>
+          <w:jc w:val="center"/>
+        </w:trPr>
+        <w:tc>
+          <w:tcPr>
+            <w:tcW w:w="2382" w:type="dxa"/>
+            <w:vAlign w:val="center"/>
+          </w:tcPr>
+          <w:p>
+            <w:pPr>
+              <w:spacing w:line="276" w:lineRule="auto"/>
+              <w:jc w:val="center"/>
+              <w:rPr>
+                <w:rFonts w:ascii="Times New Roman" w:hAnsi="Times New Roman"/>
+                <w:bCs/>
+                <w:sz w:val="20"/>
+                <w:szCs w:val="20"/>
+              </w:rPr>
+            </w:pPr>
+          </w:p>
+        </w:tc>
+        <w:tc>
+          <w:tcPr>
+            <w:tcW w:w="4728" w:type="dxa"/>
+            <w:vAlign w:val="center"/>
+          </w:tcPr>
+          <w:p>
+            <w:pPr>
+              <w:keepNext/>
+              <w:spacing w:line="276" w:lineRule="auto"/>
+              <w:jc w:val="center"/>
+              <w:rPr>
+                <w:rFonts w:ascii="Times New Roman" w:eastAsiaTheme="minorEastAsia" w:hAnsi="Times New Roman"/>
+                <w:sz w:val="20"/>
+                <w:szCs w:val="20"/>
+              </w:rPr>
+            </w:pPr>
+            <m:oMathPara>
+              <m:oMath>
+                <m:r>
+                  <m:rPr>
+                    <m:nor/>
+                  </m:rPr>
+                  <w:rPr>
+                    <w:rFonts w:ascii="Cambria Math" w:hAnsi="Cambria Math"/>
+                    <w:sz w:val="20"/>
+                    <w:szCs w:val="20"/>
+                  </w:rPr>
+                  <m:t>Elevation Angle</m:t>
+                </m:r>
+                <m:r>
+                  <w:rPr>
+                    <w:rFonts w:ascii="Cambria Math" w:hAnsi="Cambria Math"/>
+                    <w:sz w:val="20"/>
+                    <w:szCs w:val="20"/>
+                  </w:rPr>
+                  <m:t>=ta</m:t>
+                </m:r>
+                <m:sSup>
+                  <m:sSupPr>
+                    <m:ctrlPr>
+                      <w:rPr>
+                        <w:rFonts w:ascii="Cambria Math" w:hAnsi="Cambria Math"/>
+                        <w:i/>
+                        <w:sz w:val="20"/>
+                        <w:szCs w:val="20"/>
+                      </w:rPr>
+                    </m:ctrlPr>
+                  </m:sSupPr>
+                  <m:e>
+                    <m:r>
+                      <w:rPr>
+                        <w:rFonts w:ascii="Cambria Math" w:hAnsi="Cambria Math"/>
+                        <w:sz w:val="20"/>
+                        <w:szCs w:val="20"/>
+                      </w:rPr>
+                      <m:t>n</m:t>
+                    </m:r>
+                  </m:e>
+                  <m:sup>
+                    <m:r>
+                      <w:rPr>
+                        <w:rFonts w:ascii="Cambria Math" w:hAnsi="Cambria Math"/>
+                        <w:sz w:val="20"/>
+                        <w:szCs w:val="20"/>
+                      </w:rPr>
+                      <m:t>-1</m:t>
+                    </m:r>
+                  </m:sup>
+                </m:sSup>
+                <m:d>
+                  <m:dPr>
+                    <m:ctrlPr>
+                      <w:rPr>
+                        <w:rFonts w:ascii="Cambria Math" w:hAnsi="Cambria Math"/>
+                        <w:i/>
+                        <w:sz w:val="20"/>
+                        <w:szCs w:val="20"/>
+                      </w:rPr>
+                    </m:ctrlPr>
+                  </m:dPr>
+                  <m:e>
+                    <m:f>
+                      <m:fPr>
+                        <m:ctrlPr>
+                          <w:rPr>
+                            <w:rFonts w:ascii="Cambria Math" w:hAnsi="Cambria Math"/>
+                            <w:sz w:val="20"/>
+                            <w:szCs w:val="20"/>
+                          </w:rPr>
+                        </m:ctrlPr>
+                      </m:fPr>
+                      <m:num>
+                        <m:r>
+                          <m:rPr>
+                            <m:nor/>
+                          </m:rPr>
+                          <w:rPr>
+                            <w:rFonts w:ascii="Cambria Math" w:hAnsi="Cambria Math"/>
+                            <w:sz w:val="20"/>
+                            <w:szCs w:val="20"/>
+                          </w:rPr>
+                          <m:t>height</m:t>
+                        </m:r>
+                        <m:ctrlPr>
+                          <w:rPr>
+                            <w:rFonts w:ascii="Cambria Math" w:hAnsi="Cambria Math"/>
+                            <w:i/>
+                            <w:sz w:val="20"/>
+                            <w:szCs w:val="20"/>
+                          </w:rPr>
+                        </m:ctrlPr>
+                      </m:num>
+                      <m:den>
+                        <m:r>
+                          <w:rPr>
+                            <w:rFonts w:ascii="Cambria Math" w:hAnsi="Cambria Math"/>
+                            <w:sz w:val="20"/>
+                            <w:szCs w:val="20"/>
+                          </w:rPr>
+                          <m:t>distance</m:t>
+                        </m:r>
+                        <m:ctrlPr>
+                          <w:rPr>
+                            <w:rFonts w:ascii="Cambria Math" w:hAnsi="Cambria Math"/>
+                            <w:i/>
+                            <w:sz w:val="20"/>
+                            <w:szCs w:val="20"/>
+                          </w:rPr>
+                        </m:ctrlPr>
+                      </m:den>
+                    </m:f>
+                  </m:e>
+                </m:d>
+              </m:oMath>
+            </m:oMathPara>
+          </w:p>
+          <w:p>
+            <w:pPr>
+              <w:keepNext/>
+              <w:spacing w:line="276" w:lineRule="auto"/>
+              <w:jc w:val="center"/>
+              <w:rPr>
+                <w:rFonts w:ascii="Times New Roman" w:eastAsiaTheme="minorEastAsia" w:hAnsi="Times New Roman"/>
+                <w:sz w:val="20"/>
+                <w:szCs w:val="20"/>
+              </w:rPr>
+            </w:pPr>
+          </w:p>
+        </w:tc>
+        <w:tc>
+          <w:tcPr>
+            <w:tcW w:w="1656" w:type="dxa"/>
+            <w:vAlign w:val="center"/>
+          </w:tcPr>
+          <w:p>
+            <w:pPr>
+              <w:spacing w:line="276" w:lineRule="auto"/>
+              <w:jc w:val="center"/>
+              <w:rPr>
+                <w:rFonts w:ascii="LM Roman 12" w:hAnsi="LM Roman 12"/>
+                <w:bCs/>
+                <w:sz w:val="20"/>
+                <w:szCs w:val="20"/>
+              </w:rPr>
+            </w:pPr>
+            <w:r>
+              <w:rPr>
+                <w:rFonts w:ascii="LM Roman 12" w:hAnsi="LM Roman 12"/>
+                <w:sz w:val="20"/>
+                <w:szCs w:val="20"/>
+              </w:rPr>
+              <w:t>(</w:t>
+            </w:r>
+            <w:r>
+              <w:rPr>
+                <w:rFonts w:ascii="LM Roman 12" w:hAnsi="LM Roman 12"/>
+                <w:sz w:val="20"/>
+                <w:szCs w:val="20"/>
+              </w:rPr>
+              <w:fldChar w:fldCharType="begin"/>
+            </w:r>
+            <w:r>
+              <w:rPr>
+                <w:rFonts w:ascii="LM Roman 12" w:hAnsi="LM Roman 12"/>
+                <w:sz w:val="20"/>
+                <w:szCs w:val="20"/>
+              </w:rPr>
+              <w:instrText xml:space="preserve"> SEQ ( \* ARABIC </w:instrText>
+            </w:r>
+            <w:r>
+              <w:rPr>
+                <w:rFonts w:ascii="LM Roman 12" w:hAnsi="LM Roman 12"/>
+                <w:sz w:val="20"/>
+                <w:szCs w:val="20"/>
+              </w:rPr>
+              <w:fldChar w:fldCharType="separate"/>
+            </w:r>
+            <w:r>
+              <w:rPr>
+                <w:rFonts w:ascii="LM Roman 12" w:hAnsi="LM Roman 12"/>
+                <w:noProof/>
+                <w:sz w:val="20"/>
+                <w:szCs w:val="20"/>
+              </w:rPr>
+              <w:t>1</w:t>
+            </w:r>
+            <w:r>
+              <w:rPr>
+                <w:rFonts w:ascii="LM Roman 12" w:hAnsi="LM Roman 12"/>
+                <w:sz w:val="20"/>
+                <w:szCs w:val="20"/>
+              </w:rPr>
+              <w:fldChar w:fldCharType="end"/>
+            </w:r>
+            <w:r>
+              <w:rPr>
+                <w:rFonts w:ascii="LM Roman 12" w:hAnsi="LM Roman 12"/>
+                <w:sz w:val="20"/>
+                <w:szCs w:val="20"/>
+              </w:rPr>
+              <w:t>)</w:t>
+            </w:r>
+          </w:p>
+        </w:tc>
+      </w:tr>
+      <w:tr>
+        <w:tblPrEx>
+          <w:tblBorders>
+            <w:top w:val="single" w:sz="4" w:space="0" w:color="auto"/>
+            <w:left w:val="single" w:sz="4" w:space="0" w:color="auto"/>
+            <w:bottom w:val="single" w:sz="4" w:space="0" w:color="auto"/>
+            <w:right w:val="single" w:sz="4" w:space="0" w:color="auto"/>
+            <w:insideH w:val="single" w:sz="4" w:space="0" w:color="auto"/>
+            <w:insideV w:val="single" w:sz="4" w:space="0" w:color="auto"/>
+          </w:tblBorders>
+        </w:tblPrEx>
+        <w:trPr>
+          <w:jc w:val="center"/>
+        </w:trPr>
+        <w:tc>
+          <w:tcPr>
+            <w:tcW w:w="2382" w:type="dxa"/>
+            <w:tcBorders>
+              <w:top w:val="nil"/>
+              <w:left w:val="nil"/>
+              <w:bottom w:val="nil"/>
+              <w:right w:val="nil"/>
+            </w:tcBorders>
+            <w:vAlign w:val="center"/>
+          </w:tcPr>
+          <w:p>
+            <w:pPr>
+              <w:spacing w:line="276" w:lineRule="auto"/>
+              <w:jc w:val="center"/>
+              <w:rPr>
+                <w:rFonts w:ascii="Times New Roman" w:hAnsi="Times New Roman"/>
+                <w:bCs/>
+                <w:sz w:val="20"/>
+                <w:szCs w:val="20"/>
+              </w:rPr>
+            </w:pPr>
+          </w:p>
+        </w:tc>
+        <w:tc>
+          <w:tcPr>
+            <w:tcW w:w="4728" w:type="dxa"/>
+            <w:tcBorders>
+              <w:top w:val="nil"/>
+              <w:left w:val="nil"/>
+              <w:bottom w:val="nil"/>
+              <w:right w:val="nil"/>
+            </w:tcBorders>
+            <w:vAlign w:val="center"/>
+          </w:tcPr>
+          <w:p>
+            <w:pPr>
+              <w:keepNext/>
+              <w:spacing w:line="276" w:lineRule="auto"/>
+              <w:jc w:val="center"/>
+              <w:rPr>
+                <w:rFonts w:ascii="Times New Roman" w:eastAsiaTheme="minorEastAsia" w:hAnsi="Times New Roman"/>
+                <w:sz w:val="20"/>
+                <w:szCs w:val="20"/>
+              </w:rPr>
+            </w:pPr>
+            <m:oMathPara>
+              <m:oMath>
+                <m:r>
+                  <m:rPr>
+                    <m:nor/>
+                  </m:rPr>
+                  <w:rPr>
+                    <w:rFonts w:ascii="Cambria Math" w:hAnsi="Cambria Math"/>
+                    <w:sz w:val="20"/>
+                    <w:szCs w:val="20"/>
+                  </w:rPr>
+                  <m:t>Azimuthal</m:t>
+                </m:r>
+                <m:r>
+                  <m:rPr>
+                    <m:nor/>
+                  </m:rPr>
+                  <w:rPr>
+                    <w:rFonts w:ascii="Cambria Math" w:hAnsi="Cambria Math"/>
+                    <w:sz w:val="20"/>
+                    <w:szCs w:val="20"/>
+                  </w:rPr>
+                  <m:t xml:space="preserve"> Angle</m:t>
+                </m:r>
+                <m:r>
+                  <w:rPr>
+                    <w:rFonts w:ascii="Cambria Math" w:hAnsi="Cambria Math"/>
+                    <w:sz w:val="20"/>
+                    <w:szCs w:val="20"/>
+                  </w:rPr>
+                  <m:t>=ta</m:t>
+                </m:r>
+                <m:sSup>
+                  <m:sSupPr>
+                    <m:ctrlPr>
+                      <w:rPr>
+                        <w:rFonts w:ascii="Cambria Math" w:hAnsi="Cambria Math"/>
+                        <w:i/>
+                        <w:sz w:val="20"/>
+                        <w:szCs w:val="20"/>
+                      </w:rPr>
+                    </m:ctrlPr>
+                  </m:sSupPr>
+                  <m:e>
+                    <m:r>
+                      <w:rPr>
+                        <w:rFonts w:ascii="Cambria Math" w:hAnsi="Cambria Math"/>
+                        <w:sz w:val="20"/>
+                        <w:szCs w:val="20"/>
+                      </w:rPr>
+                      <m:t>n</m:t>
+                    </m:r>
+                  </m:e>
+                  <m:sup>
+                    <m:r>
+                      <w:rPr>
+                        <w:rFonts w:ascii="Cambria Math" w:hAnsi="Cambria Math"/>
+                        <w:sz w:val="20"/>
+                        <w:szCs w:val="20"/>
+                      </w:rPr>
+                      <m:t>-1</m:t>
+                    </m:r>
+                  </m:sup>
+                </m:sSup>
+                <m:d>
+                  <m:dPr>
+                    <m:ctrlPr>
+                      <w:rPr>
+                        <w:rFonts w:ascii="Cambria Math" w:hAnsi="Cambria Math"/>
+                        <w:i/>
+                        <w:sz w:val="20"/>
+                        <w:szCs w:val="20"/>
+                      </w:rPr>
+                    </m:ctrlPr>
+                  </m:dPr>
+                  <m:e>
+                    <m:f>
+                      <m:fPr>
+                        <m:ctrlPr>
+                          <w:rPr>
+                            <w:rFonts w:ascii="Cambria Math" w:hAnsi="Cambria Math"/>
+                            <w:sz w:val="20"/>
+                            <w:szCs w:val="20"/>
+                          </w:rPr>
+                        </m:ctrlPr>
+                      </m:fPr>
+                      <m:num>
+                        <m:r>
+                          <w:rPr>
+                            <w:rFonts w:ascii="Cambria Math" w:hAnsi="Cambria Math"/>
+                            <w:sz w:val="20"/>
+                            <w:szCs w:val="20"/>
+                          </w:rPr>
+                          <m:t>width/2</m:t>
+                        </m:r>
+                        <m:ctrlPr>
+                          <w:rPr>
+                            <w:rFonts w:ascii="Cambria Math" w:hAnsi="Cambria Math"/>
+                            <w:i/>
+                            <w:sz w:val="20"/>
+                            <w:szCs w:val="20"/>
+                          </w:rPr>
+                        </m:ctrlPr>
+                      </m:num>
+                      <m:den>
+                        <m:r>
+                          <w:rPr>
+                            <w:rFonts w:ascii="Cambria Math" w:hAnsi="Cambria Math"/>
+                            <w:sz w:val="20"/>
+                            <w:szCs w:val="20"/>
+                          </w:rPr>
+                          <m:t>distance</m:t>
+                        </m:r>
+                        <m:ctrlPr>
+                          <w:rPr>
+                            <w:rFonts w:ascii="Cambria Math" w:hAnsi="Cambria Math"/>
+                            <w:i/>
+                            <w:sz w:val="20"/>
+                            <w:szCs w:val="20"/>
+                          </w:rPr>
+                        </m:ctrlPr>
+                      </m:den>
+                    </m:f>
+                  </m:e>
+                </m:d>
+              </m:oMath>
+            </m:oMathPara>
+          </w:p>
+          <w:p>
+            <w:pPr>
+              <w:keepNext/>
+              <w:spacing w:line="276" w:lineRule="auto"/>
+              <w:jc w:val="center"/>
+              <w:rPr>
+                <w:rFonts w:ascii="Times New Roman" w:eastAsiaTheme="minorEastAsia" w:hAnsi="Times New Roman"/>
+                <w:sz w:val="20"/>
+                <w:szCs w:val="20"/>
+              </w:rPr>
+            </w:pPr>
+          </w:p>
+        </w:tc>
+        <w:tc>
+          <w:tcPr>
+            <w:tcW w:w="1656" w:type="dxa"/>
+            <w:tcBorders>
+              <w:top w:val="nil"/>
+              <w:left w:val="nil"/>
+              <w:bottom w:val="nil"/>
+              <w:right w:val="nil"/>
+            </w:tcBorders>
+            <w:vAlign w:val="center"/>
+          </w:tcPr>
+          <w:p>
+            <w:pPr>
+              <w:spacing w:line="276" w:lineRule="auto"/>
+              <w:jc w:val="center"/>
+              <w:rPr>
+                <w:rFonts w:ascii="LM Roman 12" w:hAnsi="LM Roman 12"/>
+                <w:bCs/>
+                <w:sz w:val="20"/>
+                <w:szCs w:val="20"/>
+              </w:rPr>
+            </w:pPr>
+            <w:r>
+              <w:rPr>
+                <w:rFonts w:ascii="LM Roman 12" w:hAnsi="LM Roman 12"/>
+                <w:sz w:val="20"/>
+                <w:szCs w:val="20"/>
+              </w:rPr>
+              <w:t>(</w:t>
+            </w:r>
+            <w:r>
+              <w:rPr>
+                <w:rFonts w:ascii="LM Roman 12" w:hAnsi="LM Roman 12"/>
+                <w:sz w:val="20"/>
+                <w:szCs w:val="20"/>
+              </w:rPr>
+              <w:t>2</w:t>
+            </w:r>
+            <w:r>
+              <w:rPr>
+                <w:rFonts w:ascii="LM Roman 12" w:hAnsi="LM Roman 12"/>
+                <w:sz w:val="20"/>
+                <w:szCs w:val="20"/>
+              </w:rPr>
+              <w:t>)</w:t>
+            </w:r>
+          </w:p>
+        </w:tc>
+      </w:tr>
+    </w:tbl>
+    <w:p>
+      <w:pPr>
+        <w:spacing w:line="276" w:lineRule="auto"/>
+        <w:rPr>
+          <w:rFonts w:ascii="LM Roman 12" w:hAnsi="LM Roman 12"/>
+          <w:sz w:val="20"/>
+          <w:szCs w:val="20"/>
+        </w:rPr>
+      </w:pPr>
+      <w:r>
+        <w:rPr>
+          <w:rFonts w:ascii="LM Roman 12" w:hAnsi="LM Roman 12"/>
+          <w:b/>
+          <w:bCs/>
+          <w:sz w:val="20"/>
+          <w:szCs w:val="20"/>
+        </w:rPr>
+        <w:t>Equation 2</w:t>
+      </w:r>
+      <w:r>
+        <w:rPr>
+          <w:rFonts w:ascii="LM Roman 12" w:hAnsi="LM Roman 12"/>
+          <w:sz w:val="20"/>
+          <w:szCs w:val="20"/>
+        </w:rPr>
+        <w:t xml:space="preserve"> is needed for the left and right side of the tower with respect to the observer’s straight-line view of the tower, hence only half of the tower’s width being used. The elevation angle of the tower is calculated to be 21.8</w:t>
+      </w:r>
+      <w:r>
+        <w:rPr>
+          <w:rFonts w:ascii="LM Roman 12" w:hAnsi="LM Roman 12"/>
+          <w:sz w:val="20"/>
+          <w:szCs w:val="20"/>
+          <w:vertAlign w:val="superscript"/>
+        </w:rPr>
+        <w:t>O</w:t>
+      </w:r>
+      <w:r>
+        <w:rPr>
+          <w:rFonts w:ascii="LM Roman 12" w:hAnsi="LM Roman 12"/>
+          <w:sz w:val="20"/>
+          <w:szCs w:val="20"/>
+        </w:rPr>
+        <w:t xml:space="preserve"> and the azimuthal half angle as 2.86</w:t>
+      </w:r>
+      <w:r>
+        <w:rPr>
+          <w:rFonts w:ascii="LM Roman 12" w:hAnsi="LM Roman 12"/>
+          <w:sz w:val="20"/>
+          <w:szCs w:val="20"/>
+          <w:vertAlign w:val="superscript"/>
+        </w:rPr>
+        <w:t>O</w:t>
+      </w:r>
+      <w:r>
+        <w:rPr>
+          <w:rFonts w:ascii="LM Roman 12" w:hAnsi="LM Roman 12"/>
+          <w:sz w:val="20"/>
+          <w:szCs w:val="20"/>
+        </w:rPr>
+        <w:t xml:space="preserve">. The plot of the tower with respect to the sun ephemeris is shown in </w:t>
+      </w:r>
+      <w:r>
+        <w:rPr>
+          <w:rFonts w:ascii="LM Roman 12" w:hAnsi="LM Roman 12"/>
+          <w:b/>
+          <w:bCs/>
+          <w:sz w:val="20"/>
+          <w:szCs w:val="20"/>
+        </w:rPr>
+        <w:t>Figure 3</w:t>
+      </w:r>
+      <w:r>
+        <w:rPr>
+          <w:rFonts w:ascii="LM Roman 12" w:hAnsi="LM Roman 12"/>
+          <w:sz w:val="20"/>
+          <w:szCs w:val="20"/>
+        </w:rPr>
+        <w:t>.</w:t>
+      </w:r>
     </w:p>
     <w:p>
       <w:pPr>
-        <w:rPr>
-          <w:rFonts w:ascii="LM Roman 12" w:hAnsi="LM Roman 12"/>
-          <w:sz w:val="24"/>
-          <w:szCs w:val="24"/>
-        </w:rPr>
-      </w:pPr>
+        <w:keepNext/>
+        <w:spacing w:line="276" w:lineRule="auto"/>
+        <w:jc w:val="center"/>
+        <w:rPr>
+          <w:sz w:val="20"/>
+          <w:szCs w:val="20"/>
+        </w:rPr>
+      </w:pPr>
+      <w:r>
+        <w:rPr>
+          <w:noProof/>
+          <w:sz w:val="20"/>
+          <w:szCs w:val="20"/>
+        </w:rPr>
+        <w:lastRenderedPageBreak/>
+        <w:drawing>
+          <wp:inline distT="0" distB="0" distL="0" distR="0" wp14:anchorId="66795A5B" wp14:editId="43AC0AEC">
+            <wp:extent cx="5141595" cy="4157980"/>
+            <wp:effectExtent l="57150" t="57150" r="97155" b="90170"/>
+            <wp:docPr id="303429390" name="Picture 3" descr="A graph with a curve and a line&#10;&#10;Description automatically generated with medium confidence"/>
+            <wp:cNvGraphicFramePr>
+              <a:graphicFrameLocks xmlns:a="http://schemas.openxmlformats.org/drawingml/2006/main" noChangeAspect="1"/>
+            </wp:cNvGraphicFramePr>
+            <a:graphic xmlns:a="http://schemas.openxmlformats.org/drawingml/2006/main">
+              <a:graphicData uri="http://schemas.openxmlformats.org/drawingml/2006/picture">
+                <pic:pic xmlns:pic="http://schemas.openxmlformats.org/drawingml/2006/picture">
+                  <pic:nvPicPr>
+                    <pic:cNvPr id="303429390" name="Picture 3" descr="A graph with a curve and a line&#10;&#10;Description automatically generated with medium confidence"/>
+                    <pic:cNvPicPr>
+                      <a:picLocks noChangeAspect="1" noChangeArrowheads="1"/>
+                    </pic:cNvPicPr>
+                  </pic:nvPicPr>
+                  <pic:blipFill>
+                    <a:blip r:embed="rId9">
+                      <a:extLst>
+                        <a:ext uri="{28A0092B-C50C-407E-A947-70E740481C1C}">
+                          <a14:useLocalDpi xmlns:a14="http://schemas.microsoft.com/office/drawing/2010/main" val="0"/>
+                        </a:ext>
+                      </a:extLst>
+                    </a:blip>
+                    <a:srcRect/>
+                    <a:stretch>
+                      <a:fillRect/>
+                    </a:stretch>
+                  </pic:blipFill>
+                  <pic:spPr bwMode="auto">
+                    <a:xfrm>
+                      <a:off x="0" y="0"/>
+                      <a:ext cx="5141595" cy="4157980"/>
+                    </a:xfrm>
+                    <a:prstGeom prst="rect">
+                      <a:avLst/>
+                    </a:prstGeom>
+                    <a:noFill/>
+                    <a:ln>
+                      <a:solidFill>
+                        <a:schemeClr val="tx1"/>
+                      </a:solidFill>
+                    </a:ln>
+                    <a:effectLst>
+                      <a:outerShdw blurRad="50800" dist="38100" dir="2700000" algn="tl" rotWithShape="0">
+                        <a:prstClr val="black">
+                          <a:alpha val="40000"/>
+                        </a:prstClr>
+                      </a:outerShdw>
+                    </a:effectLst>
+                  </pic:spPr>
+                </pic:pic>
+              </a:graphicData>
+            </a:graphic>
+          </wp:inline>
+        </w:drawing>
+      </w:r>
     </w:p>
     <w:p>
       <w:pPr>
-        <w:rPr>
-          <w:rFonts w:ascii="LM Roman 12" w:hAnsi="LM Roman 12"/>
-          <w:sz w:val="24"/>
-          <w:szCs w:val="24"/>
-        </w:rPr>
-      </w:pPr>
+        <w:pStyle w:val="Caption"/>
+        <w:spacing w:line="276" w:lineRule="auto"/>
+        <w:jc w:val="center"/>
+        <w:rPr>
+          <w:sz w:val="20"/>
+          <w:szCs w:val="20"/>
+        </w:rPr>
+      </w:pPr>
+      <w:r>
+        <w:rPr>
+          <w:sz w:val="20"/>
+          <w:szCs w:val="20"/>
+        </w:rPr>
+        <w:t xml:space="preserve">Figure </w:t>
+      </w:r>
+      <w:r>
+        <w:rPr>
+          <w:sz w:val="20"/>
+          <w:szCs w:val="20"/>
+        </w:rPr>
+        <w:fldChar w:fldCharType="begin"/>
+      </w:r>
+      <w:r>
+        <w:rPr>
+          <w:sz w:val="20"/>
+          <w:szCs w:val="20"/>
+        </w:rPr>
+        <w:instrText xml:space="preserve"> SEQ Figure \* ARABIC </w:instrText>
+      </w:r>
+      <w:r>
+        <w:rPr>
+          <w:sz w:val="20"/>
+          <w:szCs w:val="20"/>
+        </w:rPr>
+        <w:fldChar w:fldCharType="separate"/>
+      </w:r>
+      <w:r>
+        <w:rPr>
+          <w:noProof/>
+          <w:sz w:val="20"/>
+          <w:szCs w:val="20"/>
+        </w:rPr>
+        <w:t>3</w:t>
+      </w:r>
+      <w:r>
+        <w:rPr>
+          <w:sz w:val="20"/>
+          <w:szCs w:val="20"/>
+        </w:rPr>
+        <w:fldChar w:fldCharType="end"/>
+      </w:r>
+      <w:r>
+        <w:rPr>
+          <w:sz w:val="20"/>
+          <w:szCs w:val="20"/>
+        </w:rPr>
+        <w:t>: Sun Ephemeris and Tower (green)</w:t>
+      </w:r>
     </w:p>
     <w:p>
       <w:pPr>
-        <w:rPr>
-          <w:rFonts w:ascii="LM Roman 12" w:hAnsi="LM Roman 12"/>
-          <w:sz w:val="24"/>
-          <w:szCs w:val="24"/>
-        </w:rPr>
-      </w:pPr>
+        <w:spacing w:line="276" w:lineRule="auto"/>
+        <w:rPr>
+          <w:rFonts w:ascii="LM Roman 12" w:hAnsi="LM Roman 12"/>
+          <w:sz w:val="20"/>
+          <w:szCs w:val="20"/>
+        </w:rPr>
+      </w:pPr>
+      <w:r>
+        <w:rPr>
+          <w:rFonts w:ascii="LM Roman 12" w:hAnsi="LM Roman 12"/>
+          <w:sz w:val="20"/>
+          <w:szCs w:val="20"/>
+        </w:rPr>
+        <w:t>b) To find the tower height needed to</w:t>
+      </w:r>
+      <w:r>
+        <w:rPr>
+          <w:rFonts w:ascii="LM Roman 12" w:hAnsi="LM Roman 12"/>
+          <w:sz w:val="20"/>
+          <w:szCs w:val="20"/>
+        </w:rPr>
+        <w:t xml:space="preserve"> block the sun from the observer’s perspective, we can work backwards using </w:t>
+      </w:r>
+      <w:r>
+        <w:rPr>
+          <w:rFonts w:ascii="LM Roman 12" w:hAnsi="LM Roman 12"/>
+          <w:b/>
+          <w:bCs/>
+          <w:sz w:val="20"/>
+          <w:szCs w:val="20"/>
+        </w:rPr>
+        <w:t>Equation 1</w:t>
+      </w:r>
+      <w:r>
+        <w:rPr>
+          <w:rFonts w:ascii="LM Roman 12" w:hAnsi="LM Roman 12"/>
+          <w:sz w:val="20"/>
+          <w:szCs w:val="20"/>
+        </w:rPr>
+        <w:t xml:space="preserve"> by using the max sun elevation for elevation angle and solving for tower height. The max sun elevation, found using the </w:t>
+      </w:r>
+      <w:proofErr w:type="gramStart"/>
+      <w:r>
+        <w:rPr>
+          <w:rFonts w:ascii="LM Roman 12" w:hAnsi="LM Roman 12"/>
+          <w:sz w:val="20"/>
+          <w:szCs w:val="20"/>
+        </w:rPr>
+        <w:t>np.max(</w:t>
+      </w:r>
+      <w:proofErr w:type="gramEnd"/>
+      <w:r>
+        <w:rPr>
+          <w:rFonts w:ascii="LM Roman 12" w:hAnsi="LM Roman 12"/>
+          <w:sz w:val="20"/>
+          <w:szCs w:val="20"/>
+        </w:rPr>
+        <w:t>) function on the sun ephemeris elevation angles, is found to be 38.17</w:t>
+      </w:r>
+      <w:r>
+        <w:rPr>
+          <w:rFonts w:ascii="LM Roman 12" w:hAnsi="LM Roman 12"/>
+          <w:sz w:val="20"/>
+          <w:szCs w:val="20"/>
+          <w:vertAlign w:val="superscript"/>
+        </w:rPr>
+        <w:t>O</w:t>
+      </w:r>
+      <w:r>
+        <w:rPr>
+          <w:rFonts w:ascii="LM Roman 12" w:hAnsi="LM Roman 12"/>
+          <w:sz w:val="20"/>
+          <w:szCs w:val="20"/>
+        </w:rPr>
+        <w:t>. The following calculation is done to find the tower height:</w:t>
+      </w:r>
     </w:p>
     <w:p>
       <w:pPr>
-        <w:rPr>
-          <w:rFonts w:ascii="LM Roman 12" w:hAnsi="LM Roman 12"/>
-          <w:sz w:val="24"/>
-          <w:szCs w:val="24"/>
-        </w:rPr>
-      </w:pPr>
+        <w:spacing w:line="276" w:lineRule="auto"/>
+        <w:rPr>
+          <w:rFonts w:ascii="LM Roman 12" w:eastAsiaTheme="minorEastAsia" w:hAnsi="LM Roman 12"/>
+          <w:sz w:val="20"/>
+          <w:szCs w:val="20"/>
+        </w:rPr>
+      </w:pPr>
+      <m:oMathPara>
+        <m:oMath>
+          <m:r>
+            <w:rPr>
+              <w:rFonts w:ascii="Cambria Math" w:hAnsi="Cambria Math"/>
+              <w:sz w:val="20"/>
+              <w:szCs w:val="20"/>
+            </w:rPr>
+            <m:t>tower</m:t>
+          </m:r>
+          <m:r>
+            <w:rPr>
+              <w:rFonts w:ascii="Cambria Math" w:hAnsi="Cambria Math"/>
+              <w:sz w:val="20"/>
+              <w:szCs w:val="20"/>
+            </w:rPr>
+            <m:t xml:space="preserve"> </m:t>
+          </m:r>
+          <m:r>
+            <w:rPr>
+              <w:rFonts w:ascii="Cambria Math" w:hAnsi="Cambria Math"/>
+              <w:sz w:val="20"/>
+              <w:szCs w:val="20"/>
+            </w:rPr>
+            <m:t>height</m:t>
+          </m:r>
+          <m:r>
+            <w:rPr>
+              <w:rFonts w:ascii="Cambria Math" w:hAnsi="Cambria Math"/>
+              <w:sz w:val="20"/>
+              <w:szCs w:val="20"/>
+            </w:rPr>
+            <m:t>=</m:t>
+          </m:r>
+          <m:r>
+            <w:rPr>
+              <w:rFonts w:ascii="Cambria Math" w:hAnsi="Cambria Math"/>
+              <w:sz w:val="20"/>
+              <w:szCs w:val="20"/>
+            </w:rPr>
+            <m:t>distance</m:t>
+          </m:r>
+          <m:r>
+            <w:rPr>
+              <w:rFonts w:ascii="Cambria Math" w:hAnsi="Cambria Math"/>
+              <w:sz w:val="20"/>
+              <w:szCs w:val="20"/>
+            </w:rPr>
+            <m:t>×</m:t>
+          </m:r>
+          <m:func>
+            <m:funcPr>
+              <m:ctrlPr>
+                <w:rPr>
+                  <w:rFonts w:ascii="Cambria Math" w:hAnsi="Cambria Math"/>
+                  <w:sz w:val="20"/>
+                  <w:szCs w:val="20"/>
+                </w:rPr>
+              </m:ctrlPr>
+            </m:funcPr>
+            <m:fName>
+              <m:r>
+                <w:rPr>
+                  <w:rFonts w:ascii="Cambria Math" w:hAnsi="Cambria Math"/>
+                  <w:sz w:val="20"/>
+                  <w:szCs w:val="20"/>
+                </w:rPr>
+                <m:t>tan</m:t>
+              </m:r>
+            </m:fName>
+            <m:e>
+              <m:d>
+                <m:dPr>
+                  <m:ctrlPr>
+                    <w:rPr>
+                      <w:rFonts w:ascii="Cambria Math" w:hAnsi="Cambria Math"/>
+                      <w:sz w:val="20"/>
+                      <w:szCs w:val="20"/>
+                    </w:rPr>
+                  </m:ctrlPr>
+                </m:dPr>
+                <m:e>
+                  <m:r>
+                    <m:rPr>
+                      <m:nor/>
+                    </m:rPr>
+                    <w:rPr>
+                      <w:rFonts w:ascii="Cambria Math" w:hAnsi="Cambria Math"/>
+                      <w:sz w:val="20"/>
+                      <w:szCs w:val="20"/>
+                    </w:rPr>
+                    <m:t>max sun elevation</m:t>
+                  </m:r>
+                  <m:ctrlPr>
+                    <w:rPr>
+                      <w:rFonts w:ascii="Cambria Math" w:hAnsi="Cambria Math"/>
+                      <w:i/>
+                      <w:sz w:val="20"/>
+                      <w:szCs w:val="20"/>
+                    </w:rPr>
+                  </m:ctrlPr>
+                </m:e>
+              </m:d>
+            </m:e>
+          </m:func>
+          <m:r>
+            <w:rPr>
+              <w:rFonts w:ascii="Cambria Math" w:eastAsiaTheme="minorEastAsia" w:hAnsi="Cambria Math"/>
+              <w:sz w:val="20"/>
+              <w:szCs w:val="20"/>
+            </w:rPr>
+            <m:t>=100×</m:t>
+          </m:r>
+          <m:func>
+            <m:funcPr>
+              <m:ctrlPr>
+                <w:rPr>
+                  <w:rFonts w:ascii="Cambria Math" w:eastAsiaTheme="minorEastAsia" w:hAnsi="Cambria Math"/>
+                  <w:iCs/>
+                  <w:sz w:val="20"/>
+                  <w:szCs w:val="20"/>
+                </w:rPr>
+              </m:ctrlPr>
+            </m:funcPr>
+            <m:fName>
+              <m:r>
+                <m:rPr>
+                  <m:sty m:val="p"/>
+                </m:rPr>
+                <w:rPr>
+                  <w:rFonts w:ascii="Cambria Math" w:eastAsiaTheme="minorEastAsia" w:hAnsi="Cambria Math"/>
+                  <w:sz w:val="20"/>
+                  <w:szCs w:val="20"/>
+                </w:rPr>
+                <m:t>tan</m:t>
+              </m:r>
+              <m:ctrlPr>
+                <w:rPr>
+                  <w:rFonts w:ascii="Cambria Math" w:eastAsiaTheme="minorEastAsia" w:hAnsi="Cambria Math"/>
+                  <w:i/>
+                  <w:sz w:val="20"/>
+                  <w:szCs w:val="20"/>
+                </w:rPr>
+              </m:ctrlPr>
+            </m:fName>
+            <m:e>
+              <m:d>
+                <m:dPr>
+                  <m:ctrlPr>
+                    <w:rPr>
+                      <w:rFonts w:ascii="Cambria Math" w:eastAsiaTheme="minorEastAsia" w:hAnsi="Cambria Math"/>
+                      <w:i/>
+                      <w:sz w:val="20"/>
+                      <w:szCs w:val="20"/>
+                    </w:rPr>
+                  </m:ctrlPr>
+                </m:dPr>
+                <m:e>
+                  <m:sSup>
+                    <m:sSupPr>
+                      <m:ctrlPr>
+                        <w:rPr>
+                          <w:rFonts w:ascii="Cambria Math" w:eastAsiaTheme="minorEastAsia" w:hAnsi="Cambria Math"/>
+                          <w:iCs/>
+                          <w:sz w:val="20"/>
+                          <w:szCs w:val="20"/>
+                        </w:rPr>
+                      </m:ctrlPr>
+                    </m:sSupPr>
+                    <m:e>
+                      <m:r>
+                        <m:rPr>
+                          <m:sty m:val="p"/>
+                        </m:rPr>
+                        <w:rPr>
+                          <w:rFonts w:ascii="Cambria Math" w:eastAsiaTheme="minorEastAsia" w:hAnsi="Cambria Math"/>
+                          <w:sz w:val="20"/>
+                          <w:szCs w:val="20"/>
+                        </w:rPr>
+                        <m:t>38.17</m:t>
+                      </m:r>
+                    </m:e>
+                    <m:sup>
+                      <m:r>
+                        <m:rPr>
+                          <m:sty m:val="p"/>
+                        </m:rPr>
+                        <w:rPr>
+                          <w:rFonts w:ascii="Cambria Math" w:eastAsiaTheme="minorEastAsia" w:hAnsi="Cambria Math"/>
+                          <w:sz w:val="20"/>
+                          <w:szCs w:val="20"/>
+                        </w:rPr>
+                        <m:t>O</m:t>
+                      </m:r>
+                    </m:sup>
+                  </m:sSup>
+                </m:e>
+              </m:d>
+            </m:e>
+          </m:func>
+          <m:r>
+            <w:rPr>
+              <w:rFonts w:ascii="Cambria Math" w:eastAsiaTheme="minorEastAsia" w:hAnsi="Cambria Math"/>
+              <w:sz w:val="20"/>
+              <w:szCs w:val="20"/>
+            </w:rPr>
+            <w:br/>
+          </m:r>
+        </m:oMath>
+        <m:oMath>
+          <m:r>
+            <w:rPr>
+              <w:rFonts w:ascii="Cambria Math" w:hAnsi="Cambria Math"/>
+              <w:sz w:val="20"/>
+              <w:szCs w:val="20"/>
+            </w:rPr>
+            <m:t>⇒</m:t>
+          </m:r>
+          <m:r>
+            <m:rPr>
+              <m:nor/>
+            </m:rPr>
+            <w:rPr>
+              <w:rFonts w:ascii="Cambria Math" w:hAnsi="Cambria Math"/>
+              <w:sz w:val="20"/>
+              <w:szCs w:val="20"/>
+            </w:rPr>
+            <m:t xml:space="preserve"> tower height</m:t>
+          </m:r>
+          <m:r>
+            <w:rPr>
+              <w:rFonts w:ascii="Cambria Math" w:hAnsi="Cambria Math"/>
+              <w:sz w:val="20"/>
+              <w:szCs w:val="20"/>
+            </w:rPr>
+            <m:t>=</m:t>
+          </m:r>
+          <m:borderBox>
+            <m:borderBoxPr>
+              <m:ctrlPr>
+                <w:rPr>
+                  <w:rFonts w:ascii="Cambria Math" w:hAnsi="Cambria Math"/>
+                  <w:i/>
+                  <w:sz w:val="20"/>
+                  <w:szCs w:val="20"/>
+                </w:rPr>
+              </m:ctrlPr>
+            </m:borderBoxPr>
+            <m:e>
+              <m:r>
+                <w:rPr>
+                  <w:rFonts w:ascii="Cambria Math" w:hAnsi="Cambria Math"/>
+                  <w:sz w:val="20"/>
+                  <w:szCs w:val="20"/>
+                </w:rPr>
+                <m:t xml:space="preserve">78.6 </m:t>
+              </m:r>
+              <m:r>
+                <m:rPr>
+                  <m:nor/>
+                </m:rPr>
+                <w:rPr>
+                  <w:rFonts w:ascii="Cambria Math" w:hAnsi="Cambria Math"/>
+                  <w:sz w:val="20"/>
+                  <w:szCs w:val="20"/>
+                </w:rPr>
+                <m:t xml:space="preserve"> meters</m:t>
+              </m:r>
+            </m:e>
+          </m:borderBox>
+          <m:r>
+            <m:rPr>
+              <m:nor/>
+            </m:rPr>
+            <w:rPr>
+              <w:rFonts w:ascii="Cambria Math" w:hAnsi="Cambria Math"/>
+              <w:sz w:val="20"/>
+              <w:szCs w:val="20"/>
+            </w:rPr>
+            <m:t xml:space="preserve"> tall to block sun</m:t>
+          </m:r>
+        </m:oMath>
+      </m:oMathPara>
     </w:p>
     <w:p>
       <w:pPr>
-        <w:rPr>
-          <w:rFonts w:ascii="LM Roman 12" w:hAnsi="LM Roman 12"/>
-          <w:sz w:val="24"/>
-          <w:szCs w:val="24"/>
-        </w:rPr>
-      </w:pPr>
+        <w:spacing w:line="276" w:lineRule="auto"/>
+        <w:rPr>
+          <w:rFonts w:ascii="LM Roman 12" w:eastAsiaTheme="minorEastAsia" w:hAnsi="LM Roman 12"/>
+          <w:sz w:val="20"/>
+          <w:szCs w:val="20"/>
+        </w:rPr>
+      </w:pPr>
+      <w:r>
+        <w:rPr>
+          <w:rFonts w:ascii="LM Roman 12" w:hAnsi="LM Roman 12"/>
+          <w:sz w:val="20"/>
+          <w:szCs w:val="20"/>
+        </w:rPr>
+        <w:pict w14:anchorId="1400620C">
+          <v:rect id="_x0000_i1070" style="width:0;height:1.5pt" o:hralign="center" o:hrstd="t" o:hr="t" fillcolor="#a0a0a0" stroked="f"/>
+        </w:pict>
+      </w:r>
     </w:p>
     <w:p>
       <w:pPr>
-        <w:rPr>
-          <w:rFonts w:ascii="LM Roman 12" w:hAnsi="LM Roman 12"/>
-          <w:sz w:val="24"/>
-          <w:szCs w:val="24"/>
-        </w:rPr>
-      </w:pPr>
-    </w:p>
-    <w:p>
-      <w:pPr>
-        <w:rPr>
-          <w:rFonts w:ascii="LM Roman 12" w:hAnsi="LM Roman 12"/>
-          <w:sz w:val="24"/>
-          <w:szCs w:val="24"/>
-        </w:rPr>
-      </w:pPr>
-    </w:p>
-    <w:p>
-      <w:pPr>
-        <w:rPr>
-          <w:rFonts w:ascii="LM Roman 12" w:hAnsi="LM Roman 12"/>
-          <w:sz w:val="24"/>
-          <w:szCs w:val="24"/>
-        </w:rPr>
-      </w:pPr>
-    </w:p>
-    <w:p>
-      <w:pPr>
-        <w:rPr>
-          <w:rFonts w:ascii="LM Roman 12" w:hAnsi="LM Roman 12"/>
-          <w:sz w:val="24"/>
-          <w:szCs w:val="24"/>
-        </w:rPr>
-      </w:pPr>
-    </w:p>
-    <w:p>
-      <w:pPr>
-        <w:rPr>
-          <w:rFonts w:ascii="LM Roman 12" w:hAnsi="LM Roman 12"/>
-          <w:sz w:val="24"/>
-          <w:szCs w:val="24"/>
-        </w:rPr>
-      </w:pPr>
-    </w:p>
-    <w:p>
-      <w:pPr>
-        <w:rPr>
-          <w:rFonts w:ascii="LM Roman 12" w:hAnsi="LM Roman 12"/>
-          <w:sz w:val="24"/>
-          <w:szCs w:val="24"/>
-        </w:rPr>
-      </w:pPr>
-    </w:p>
-    <w:p>
-      <w:pPr>
-        <w:rPr>
-          <w:rFonts w:ascii="LM Roman 12" w:hAnsi="LM Roman 12"/>
-          <w:sz w:val="24"/>
-          <w:szCs w:val="24"/>
-        </w:rPr>
-      </w:pPr>
-    </w:p>
-    <w:p>
-      <w:pPr>
-        <w:rPr>
-          <w:rFonts w:ascii="LM Roman 12" w:hAnsi="LM Roman 12"/>
-          <w:sz w:val="24"/>
-          <w:szCs w:val="24"/>
-        </w:rPr>
-      </w:pPr>
-    </w:p>
-    <w:p>
-      <w:pPr>
-        <w:rPr>
-          <w:rFonts w:ascii="LM Roman 12" w:hAnsi="LM Roman 12"/>
-          <w:sz w:val="24"/>
-          <w:szCs w:val="24"/>
-        </w:rPr>
-      </w:pPr>
+        <w:spacing w:line="276" w:lineRule="auto"/>
+        <w:rPr>
+          <w:rFonts w:ascii="LM Roman 12" w:eastAsiaTheme="minorEastAsia" w:hAnsi="LM Roman 12"/>
+          <w:b/>
+          <w:bCs/>
+          <w:sz w:val="20"/>
+          <w:szCs w:val="20"/>
+        </w:rPr>
+      </w:pPr>
+      <w:r>
+        <w:rPr>
+          <w:rFonts w:ascii="LM Roman 12" w:eastAsiaTheme="minorEastAsia" w:hAnsi="LM Roman 12"/>
+          <w:b/>
+          <w:bCs/>
+          <w:sz w:val="20"/>
+          <w:szCs w:val="20"/>
+        </w:rPr>
+        <w:t>Question 2</w:t>
+      </w:r>
     </w:p>
     <w:sectPr>
-      <w:headerReference w:type="default" r:id="rId7"/>
-      <w:footerReference w:type="default" r:id="rId8"/>
-      <w:footerReference w:type="first" r:id="rId9"/>
+      <w:headerReference w:type="default" r:id="rId10"/>
+      <w:footerReference w:type="default" r:id="rId11"/>
+      <w:footerReference w:type="first" r:id="rId12"/>
       <w:pgSz w:w="12240" w:h="15840"/>
-      <w:pgMar w:top="720" w:right="720" w:bottom="720" w:left="720" w:header="720" w:footer="720" w:gutter="0"/>
+      <w:pgMar w:top="1440" w:right="1440" w:bottom="1440" w:left="1440" w:header="720" w:footer="720" w:gutter="0"/>
       <w:cols w:space="720"/>
       <w:titlePg/>
       <w:docGrid w:linePitch="360"/>
@@ -320,6 +1758,7 @@
         <w:separator/>
       </w:r>
     </w:p>
+    <w:p/>
   </w:endnote>
   <w:endnote w:type="continuationSeparator" w:id="0">
     <w:p>
@@ -330,6 +1769,7 @@
         <w:continuationSeparator/>
       </w:r>
     </w:p>
+    <w:p/>
   </w:endnote>
 </w:endnotes>
 </file>
@@ -357,7 +1797,7 @@
         </w:pPr>
         <w:r>
           <w:pict w14:anchorId="452B26F6">
-            <v:rect id="_x0000_i1029" style="width:0;height:1.5pt" o:hralign="center" o:hrstd="t" o:hr="t" fillcolor="#a0a0a0" stroked="f"/>
+            <v:rect id="_x0000_i1058" style="width:0;height:1.5pt" o:hralign="center" o:hrstd="t" o:hr="t" fillcolor="#a0a0a0" stroked="f"/>
           </w:pict>
         </w:r>
       </w:p>
@@ -390,6 +1830,7 @@
       </w:p>
     </w:sdtContent>
   </w:sdt>
+  <w:p/>
 </w:ftr>
 </file>
 
@@ -402,7 +1843,7 @@
     </w:pPr>
     <w:r>
       <w:pict w14:anchorId="79542646">
-        <v:rect id="_x0000_i1028" style="width:0;height:1.5pt" o:hralign="center" o:hrstd="t" o:hr="t" fillcolor="#a0a0a0" stroked="f"/>
+        <v:rect id="_x0000_i1055" style="width:0;height:1.5pt" o:hralign="center" o:hrstd="t" o:hr="t" fillcolor="#a0a0a0" stroked="f"/>
       </w:pict>
     </w:r>
   </w:p>
@@ -449,6 +1890,7 @@
       </w:p>
     </w:sdtContent>
   </w:sdt>
+  <w:p/>
 </w:ftr>
 </file>
 
@@ -463,6 +1905,7 @@
         <w:separator/>
       </w:r>
     </w:p>
+    <w:p/>
   </w:footnote>
   <w:footnote w:type="continuationSeparator" w:id="0">
     <w:p>
@@ -473,6 +1916,7 @@
         <w:continuationSeparator/>
       </w:r>
     </w:p>
+    <w:p/>
   </w:footnote>
 </w:footnotes>
 </file>
@@ -485,10 +1929,11 @@
     </w:pPr>
     <w:r>
       <w:pict w14:anchorId="39888ACF">
-        <v:rect id="_x0000_i1035" style="width:0;height:1.5pt" o:hralign="center" o:hrstd="t" o:hr="t" fillcolor="#a0a0a0" stroked="f"/>
+        <v:rect id="_x0000_i1061" style="width:0;height:1.5pt" o:hralign="center" o:hrstd="t" o:hr="t" fillcolor="#a0a0a0" stroked="f"/>
       </w:pict>
     </w:r>
   </w:p>
+  <w:p/>
 </w:hdr>
 </file>
 
@@ -1164,6 +2609,58 @@
     <w:uiPriority w:val="99"/>
     <w:rsid w:val="00593E9A"/>
   </w:style>
+  <w:style w:type="paragraph" w:styleId="Caption">
+    <w:name w:val="caption"/>
+    <w:basedOn w:val="Normal"/>
+    <w:next w:val="Normal"/>
+    <w:uiPriority w:val="35"/>
+    <w:unhideWhenUsed/>
+    <w:qFormat/>
+    <w:rsid w:val="00CA2E21"/>
+    <w:pPr>
+      <w:spacing w:after="200" w:line="240" w:lineRule="auto"/>
+    </w:pPr>
+    <w:rPr>
+      <w:i/>
+      <w:iCs/>
+      <w:color w:val="44546A" w:themeColor="text2"/>
+      <w:sz w:val="18"/>
+      <w:szCs w:val="18"/>
+    </w:rPr>
+  </w:style>
+  <w:style w:type="table" w:styleId="TableGrid">
+    <w:name w:val="Table Grid"/>
+    <w:basedOn w:val="TableNormal"/>
+    <w:uiPriority w:val="39"/>
+    <w:rsid w:val="00CA2E21"/>
+    <w:pPr>
+      <w:spacing w:after="0" w:line="240" w:lineRule="auto"/>
+    </w:pPr>
+    <w:rPr>
+      <w:kern w:val="0"/>
+      <w14:ligatures w14:val="none"/>
+    </w:rPr>
+    <w:tblPr>
+      <w:tblBorders>
+        <w:top w:val="single" w:sz="4" w:space="0" w:color="auto"/>
+        <w:left w:val="single" w:sz="4" w:space="0" w:color="auto"/>
+        <w:bottom w:val="single" w:sz="4" w:space="0" w:color="auto"/>
+        <w:right w:val="single" w:sz="4" w:space="0" w:color="auto"/>
+        <w:insideH w:val="single" w:sz="4" w:space="0" w:color="auto"/>
+        <w:insideV w:val="single" w:sz="4" w:space="0" w:color="auto"/>
+      </w:tblBorders>
+    </w:tblPr>
+  </w:style>
+  <w:style w:type="character" w:styleId="PlaceholderText">
+    <w:name w:val="Placeholder Text"/>
+    <w:basedOn w:val="DefaultParagraphFont"/>
+    <w:uiPriority w:val="99"/>
+    <w:semiHidden/>
+    <w:rsid w:val="00CA2E21"/>
+    <w:rPr>
+      <w:color w:val="666666"/>
+    </w:rPr>
+  </w:style>
 </w:styles>
 </file>
 

</xml_diff>

<commit_message>
vault backup: 2024-02-18 22:09:15
</commit_message>
<xml_diff>
--- a/Spring 2024/PHYS 454/HW/Maniago-Jeremy-PHYS454-HW1.docx
+++ b/Spring 2024/PHYS 454/HW/Maniago-Jeremy-PHYS454-HW1.docx
@@ -90,13 +90,154 @@
           <w:szCs w:val="20"/>
         </w:rPr>
         <w:pict w14:anchorId="2748E11B">
-          <v:rect id="_x0000_i1064" style="width:0;height:1.5pt" o:hralign="center" o:hrstd="t" o:hr="t" fillcolor="#a0a0a0" stroked="f"/>
+          <v:rect id="_x0000_i1052" style="width:0;height:1.5pt" o:hralign="center" o:hrstd="t" o:hr="t" fillcolor="#a0a0a0" stroked="f"/>
         </w:pict>
       </w:r>
     </w:p>
     <w:p>
       <w:pPr>
+        <w:pStyle w:val="Heading1"/>
+      </w:pPr>
+      <w:r>
+        <w:t xml:space="preserve">Question </w:t>
+      </w:r>
+      <w:r>
+        <w:t>1</w:t>
+      </w:r>
+      <w:r>
+        <w:t xml:space="preserve"> – Sun Tower</w:t>
+      </w:r>
+    </w:p>
+    <w:p>
+      <w:pPr>
         <w:spacing w:line="276" w:lineRule="auto"/>
+        <w:rPr>
+          <w:rFonts w:ascii="LM Roman 12" w:hAnsi="LM Roman 12"/>
+          <w:sz w:val="20"/>
+          <w:szCs w:val="20"/>
+        </w:rPr>
+      </w:pPr>
+      <w:r>
+        <w:rPr>
+          <w:rFonts w:ascii="LM Roman 12" w:hAnsi="LM Roman 12"/>
+          <w:sz w:val="20"/>
+          <w:szCs w:val="20"/>
+        </w:rPr>
+        <w:t xml:space="preserve">a) </w:t>
+      </w:r>
+      <w:r>
+        <w:rPr>
+          <w:rFonts w:ascii="LM Roman 12" w:hAnsi="LM Roman 12"/>
+          <w:sz w:val="20"/>
+          <w:szCs w:val="20"/>
+        </w:rPr>
+        <w:t>The location, which is Huntsville, Alabama, has longitude -86.602</w:t>
+      </w:r>
+      <w:r>
+        <w:rPr>
+          <w:rFonts w:ascii="LM Roman 12" w:hAnsi="LM Roman 12"/>
+          <w:sz w:val="20"/>
+          <w:szCs w:val="20"/>
+          <w:vertAlign w:val="superscript"/>
+        </w:rPr>
+        <w:t>O</w:t>
+      </w:r>
+      <w:r>
+        <w:rPr>
+          <w:rFonts w:ascii="LM Roman 12" w:hAnsi="LM Roman 12"/>
+          <w:sz w:val="20"/>
+          <w:szCs w:val="20"/>
+        </w:rPr>
+        <w:t xml:space="preserve"> and latitude 34.74</w:t>
+      </w:r>
+      <w:r>
+        <w:rPr>
+          <w:rFonts w:ascii="LM Roman 12" w:hAnsi="LM Roman 12"/>
+          <w:sz w:val="20"/>
+          <w:szCs w:val="20"/>
+          <w:vertAlign w:val="subscript"/>
+        </w:rPr>
+        <w:softHyphen/>
+      </w:r>
+      <w:r>
+        <w:rPr>
+          <w:rFonts w:ascii="LM Roman 12" w:hAnsi="LM Roman 12"/>
+          <w:sz w:val="20"/>
+          <w:szCs w:val="20"/>
+          <w:vertAlign w:val="subscript"/>
+        </w:rPr>
+        <w:softHyphen/>
+      </w:r>
+      <w:r>
+        <w:rPr>
+          <w:rFonts w:ascii="LM Roman 12" w:hAnsi="LM Roman 12"/>
+          <w:sz w:val="20"/>
+          <w:szCs w:val="20"/>
+        </w:rPr>
+        <w:softHyphen/>
+      </w:r>
+      <w:r>
+        <w:rPr>
+          <w:rFonts w:ascii="LM Roman 12" w:hAnsi="LM Roman 12"/>
+          <w:sz w:val="20"/>
+          <w:szCs w:val="20"/>
+          <w:vertAlign w:val="superscript"/>
+        </w:rPr>
+        <w:t>O</w:t>
+      </w:r>
+      <w:r>
+        <w:rPr>
+          <w:rFonts w:ascii="LM Roman 12" w:hAnsi="LM Roman 12"/>
+          <w:sz w:val="20"/>
+          <w:szCs w:val="20"/>
+        </w:rPr>
+        <w:t xml:space="preserve"> </w:t>
+      </w:r>
+      <w:hyperlink w:anchor="one" w:history="1">
+        <w:r>
+          <w:rPr>
+            <w:rStyle w:val="Hyperlink"/>
+            <w:rFonts w:ascii="LM Roman 12" w:hAnsi="LM Roman 12"/>
+            <w:sz w:val="20"/>
+            <w:szCs w:val="20"/>
+          </w:rPr>
+          <w:t>[1]</w:t>
+        </w:r>
+      </w:hyperlink>
+      <w:r>
+        <w:rPr>
+          <w:rFonts w:ascii="LM Roman 12" w:hAnsi="LM Roman 12"/>
+          <w:sz w:val="20"/>
+          <w:szCs w:val="20"/>
+        </w:rPr>
+        <w:t>.</w:t>
+      </w:r>
+      <w:r>
+        <w:rPr>
+          <w:rFonts w:ascii="LM Roman 12" w:hAnsi="LM Roman 12"/>
+          <w:sz w:val="20"/>
+          <w:szCs w:val="20"/>
+        </w:rPr>
+        <w:t xml:space="preserve"> On February 1</w:t>
+      </w:r>
+      <w:r>
+        <w:rPr>
+          <w:rFonts w:ascii="LM Roman 12" w:hAnsi="LM Roman 12"/>
+          <w:sz w:val="20"/>
+          <w:szCs w:val="20"/>
+          <w:vertAlign w:val="superscript"/>
+        </w:rPr>
+        <w:t>st</w:t>
+      </w:r>
+      <w:r>
+        <w:rPr>
+          <w:rFonts w:ascii="LM Roman 12" w:hAnsi="LM Roman 12"/>
+          <w:sz w:val="20"/>
+          <w:szCs w:val="20"/>
+        </w:rPr>
+        <w:t xml:space="preserve">, 2024, the Sun is at its highest elevation at 18:00 (6pm CST or 7pm EST), as shown in </w:t>
+      </w:r>
+      <w:r>
         <w:rPr>
           <w:rFonts w:ascii="LM Roman 12" w:hAnsi="LM Roman 12"/>
           <w:b/>
@@ -104,104 +245,105 @@
           <w:sz w:val="20"/>
           <w:szCs w:val="20"/>
         </w:rPr>
-      </w:pPr>
-      <w:r>
-        <w:rPr>
-          <w:rFonts w:ascii="LM Roman 12" w:hAnsi="LM Roman 12"/>
-          <w:b/>
-          <w:bCs/>
-          <w:sz w:val="20"/>
-          <w:szCs w:val="20"/>
-        </w:rPr>
-        <w:t xml:space="preserve">Question </w:t>
-      </w:r>
-      <w:r>
-        <w:rPr>
-          <w:rFonts w:ascii="LM Roman 12" w:hAnsi="LM Roman 12"/>
-          <w:b/>
-          <w:bCs/>
-          <w:sz w:val="20"/>
-          <w:szCs w:val="20"/>
-        </w:rPr>
-        <w:t>1</w:t>
-      </w:r>
-    </w:p>
-    <w:p>
-      <w:pPr>
-        <w:spacing w:line="276" w:lineRule="auto"/>
-        <w:rPr>
-          <w:rFonts w:ascii="LM Roman 12" w:hAnsi="LM Roman 12"/>
-          <w:sz w:val="20"/>
-          <w:szCs w:val="20"/>
-        </w:rPr>
-      </w:pPr>
-      <w:r>
-        <w:rPr>
-          <w:rFonts w:ascii="LM Roman 12" w:hAnsi="LM Roman 12"/>
-          <w:sz w:val="20"/>
-          <w:szCs w:val="20"/>
-        </w:rPr>
-        <w:t xml:space="preserve">a) </w:t>
-      </w:r>
-      <w:r>
-        <w:rPr>
-          <w:rFonts w:ascii="LM Roman 12" w:hAnsi="LM Roman 12"/>
-          <w:sz w:val="20"/>
-          <w:szCs w:val="20"/>
-        </w:rPr>
-        <w:t>The location, which is Huntsville, Alabama, has longitude -86.602</w:t>
-      </w:r>
-      <w:r>
-        <w:rPr>
-          <w:rFonts w:ascii="LM Roman 12" w:hAnsi="LM Roman 12"/>
-          <w:sz w:val="20"/>
-          <w:szCs w:val="20"/>
-          <w:vertAlign w:val="superscript"/>
-        </w:rPr>
-        <w:t>O</w:t>
-      </w:r>
-      <w:r>
-        <w:rPr>
-          <w:rFonts w:ascii="LM Roman 12" w:hAnsi="LM Roman 12"/>
-          <w:sz w:val="20"/>
-          <w:szCs w:val="20"/>
-        </w:rPr>
-        <w:t xml:space="preserve"> and latitude 34.74</w:t>
-      </w:r>
-      <w:r>
-        <w:rPr>
-          <w:rFonts w:ascii="LM Roman 12" w:hAnsi="LM Roman 12"/>
-          <w:sz w:val="20"/>
-          <w:szCs w:val="20"/>
-          <w:vertAlign w:val="subscript"/>
-        </w:rPr>
-        <w:softHyphen/>
-      </w:r>
-      <w:r>
-        <w:rPr>
-          <w:rFonts w:ascii="LM Roman 12" w:hAnsi="LM Roman 12"/>
-          <w:sz w:val="20"/>
-          <w:szCs w:val="20"/>
-          <w:vertAlign w:val="subscript"/>
-        </w:rPr>
-        <w:softHyphen/>
-      </w:r>
-      <w:r>
-        <w:rPr>
-          <w:rFonts w:ascii="LM Roman 12" w:hAnsi="LM Roman 12"/>
-          <w:sz w:val="20"/>
-          <w:szCs w:val="20"/>
-        </w:rPr>
-        <w:softHyphen/>
-      </w:r>
-      <w:r>
-        <w:rPr>
-          <w:rFonts w:ascii="LM Roman 12" w:hAnsi="LM Roman 12"/>
-          <w:sz w:val="20"/>
-          <w:szCs w:val="20"/>
-          <w:vertAlign w:val="superscript"/>
-        </w:rPr>
-        <w:t>O</w:t>
+        <w:t>Figure 1</w:t>
+      </w:r>
+      <w:r>
+        <w:rPr>
+          <w:rFonts w:ascii="LM Roman 12" w:hAnsi="LM Roman 12"/>
+          <w:sz w:val="20"/>
+          <w:szCs w:val="20"/>
+        </w:rPr>
+        <w:t xml:space="preserve">. </w:t>
+      </w:r>
+      <w:r>
+        <w:rPr>
+          <w:rFonts w:ascii="LM Roman 12" w:hAnsi="LM Roman 12"/>
+          <w:sz w:val="20"/>
+          <w:szCs w:val="20"/>
+        </w:rPr>
+        <w:t xml:space="preserve">This data was queried from </w:t>
+      </w:r>
+      <w:r>
+        <w:rPr>
+          <w:rFonts w:ascii="LM Roman 12" w:hAnsi="LM Roman 12"/>
+          <w:sz w:val="20"/>
+          <w:szCs w:val="20"/>
+        </w:rPr>
+        <w:t>JPL Horizons</w:t>
+      </w:r>
+      <w:r>
+        <w:rPr>
+          <w:rFonts w:ascii="LM Roman 12" w:hAnsi="LM Roman 12"/>
+          <w:sz w:val="20"/>
+          <w:szCs w:val="20"/>
+        </w:rPr>
+        <w:t xml:space="preserve"> </w:t>
+      </w:r>
+      <w:r>
+        <w:rPr>
+          <w:rFonts w:ascii="LM Roman 12" w:hAnsi="LM Roman 12"/>
+          <w:sz w:val="20"/>
+          <w:szCs w:val="20"/>
+        </w:rPr>
+        <w:fldChar w:fldCharType="begin"/>
+      </w:r>
+      <w:r>
+        <w:rPr>
+          <w:rFonts w:ascii="LM Roman 12" w:hAnsi="LM Roman 12"/>
+          <w:sz w:val="20"/>
+          <w:szCs w:val="20"/>
+        </w:rPr>
+        <w:instrText>HYPERLINK  \l "two"</w:instrText>
+      </w:r>
+      <w:r>
+        <w:rPr>
+          <w:rFonts w:ascii="LM Roman 12" w:hAnsi="LM Roman 12"/>
+          <w:sz w:val="20"/>
+          <w:szCs w:val="20"/>
+        </w:rPr>
+      </w:r>
+      <w:r>
+        <w:rPr>
+          <w:rFonts w:ascii="LM Roman 12" w:hAnsi="LM Roman 12"/>
+          <w:sz w:val="20"/>
+          <w:szCs w:val="20"/>
+        </w:rPr>
+        <w:fldChar w:fldCharType="separate"/>
+      </w:r>
+      <w:r>
+        <w:rPr>
+          <w:rStyle w:val="Hyperlink"/>
+          <w:rFonts w:ascii="LM Roman 12" w:hAnsi="LM Roman 12"/>
+          <w:sz w:val="20"/>
+          <w:szCs w:val="20"/>
+        </w:rPr>
+        <w:t>[</w:t>
+      </w:r>
+      <w:r>
+        <w:rPr>
+          <w:rStyle w:val="Hyperlink"/>
+          <w:rFonts w:ascii="LM Roman 12" w:hAnsi="LM Roman 12"/>
+          <w:sz w:val="20"/>
+          <w:szCs w:val="20"/>
+        </w:rPr>
+        <w:t>2</w:t>
+      </w:r>
+      <w:r>
+        <w:rPr>
+          <w:rStyle w:val="Hyperlink"/>
+          <w:rFonts w:ascii="LM Roman 12" w:hAnsi="LM Roman 12"/>
+          <w:sz w:val="20"/>
+          <w:szCs w:val="20"/>
+        </w:rPr>
+        <w:t>]</w:t>
+      </w:r>
+      <w:r>
+        <w:rPr>
+          <w:rFonts w:ascii="LM Roman 12" w:hAnsi="LM Roman 12"/>
+          <w:sz w:val="20"/>
+          <w:szCs w:val="20"/>
+        </w:rPr>
+        <w:fldChar w:fldCharType="end"/>
       </w:r>
       <w:r>
         <w:rPr>
@@ -210,49 +352,6 @@
           <w:szCs w:val="20"/>
         </w:rPr>
         <w:t>.</w:t>
-      </w:r>
-      <w:r>
-        <w:rPr>
-          <w:rFonts w:ascii="LM Roman 12" w:hAnsi="LM Roman 12"/>
-          <w:sz w:val="20"/>
-          <w:szCs w:val="20"/>
-        </w:rPr>
-        <w:t xml:space="preserve"> On February 1</w:t>
-      </w:r>
-      <w:r>
-        <w:rPr>
-          <w:rFonts w:ascii="LM Roman 12" w:hAnsi="LM Roman 12"/>
-          <w:sz w:val="20"/>
-          <w:szCs w:val="20"/>
-          <w:vertAlign w:val="superscript"/>
-        </w:rPr>
-        <w:t>st</w:t>
-      </w:r>
-      <w:r>
-        <w:rPr>
-          <w:rFonts w:ascii="LM Roman 12" w:hAnsi="LM Roman 12"/>
-          <w:sz w:val="20"/>
-          <w:szCs w:val="20"/>
-        </w:rPr>
-        <w:t xml:space="preserve">, 2024, the Sun is at its highest elevation at 18:00 (6pm CST or 7pm EST), as shown in </w:t>
-      </w:r>
-      <w:r>
-        <w:rPr>
-          <w:rFonts w:ascii="LM Roman 12" w:hAnsi="LM Roman 12"/>
-          <w:b/>
-          <w:bCs/>
-          <w:sz w:val="20"/>
-          <w:szCs w:val="20"/>
-        </w:rPr>
-        <w:t>Figure 1</w:t>
-      </w:r>
-      <w:r>
-        <w:rPr>
-          <w:rFonts w:ascii="LM Roman 12" w:hAnsi="LM Roman 12"/>
-          <w:sz w:val="20"/>
-          <w:szCs w:val="20"/>
-        </w:rPr>
-        <w:t xml:space="preserve">. </w:t>
       </w:r>
     </w:p>
     <w:p>
@@ -289,7 +388,7 @@
                     </pic:cNvPicPr>
                   </pic:nvPicPr>
                   <pic:blipFill>
-                    <a:blip r:embed="rId7">
+                    <a:blip r:embed="rId8">
                       <a:extLst>
                         <a:ext uri="{28A0092B-C50C-407E-A947-70E740481C1C}">
                           <a14:useLocalDpi xmlns:a14="http://schemas.microsoft.com/office/drawing/2010/main" val="0"/>
@@ -337,58 +436,30 @@
         <w:jc w:val="center"/>
         <w:rPr>
           <w:rFonts w:ascii="LM Roman 12" w:hAnsi="LM Roman 12"/>
-          <w:sz w:val="20"/>
-          <w:szCs w:val="20"/>
-        </w:rPr>
-      </w:pPr>
-      <w:r>
-        <w:rPr>
-          <w:sz w:val="20"/>
-          <w:szCs w:val="20"/>
-        </w:rPr>
+        </w:rPr>
+      </w:pPr>
+      <w:r>
         <w:t xml:space="preserve">Figure </w:t>
       </w:r>
       <w:r>
-        <w:rPr>
-          <w:sz w:val="20"/>
-          <w:szCs w:val="20"/>
-        </w:rPr>
         <w:fldChar w:fldCharType="begin"/>
       </w:r>
       <w:r>
-        <w:rPr>
-          <w:sz w:val="20"/>
-          <w:szCs w:val="20"/>
-        </w:rPr>
         <w:instrText xml:space="preserve"> SEQ Figure \* ARABIC </w:instrText>
       </w:r>
       <w:r>
-        <w:rPr>
-          <w:sz w:val="20"/>
-          <w:szCs w:val="20"/>
-        </w:rPr>
         <w:fldChar w:fldCharType="separate"/>
       </w:r>
       <w:r>
         <w:rPr>
           <w:noProof/>
-          <w:sz w:val="20"/>
-          <w:szCs w:val="20"/>
         </w:rPr>
         <w:t>1</w:t>
       </w:r>
       <w:r>
-        <w:rPr>
-          <w:sz w:val="20"/>
-          <w:szCs w:val="20"/>
-        </w:rPr>
         <w:fldChar w:fldCharType="end"/>
       </w:r>
       <w:r>
-        <w:rPr>
-          <w:sz w:val="20"/>
-          <w:szCs w:val="20"/>
-        </w:rPr>
         <w:t>: Sun Ephemeris (yellow dots) with highest elevation of Sun (blue cross)</w:t>
       </w:r>
     </w:p>
@@ -463,7 +534,7 @@
                     </pic:cNvPicPr>
                   </pic:nvPicPr>
                   <pic:blipFill>
-                    <a:blip r:embed="rId8">
+                    <a:blip r:embed="rId9">
                       <a:extLst>
                         <a:ext uri="{28A0092B-C50C-407E-A947-70E740481C1C}">
                           <a14:useLocalDpi xmlns:a14="http://schemas.microsoft.com/office/drawing/2010/main" val="0"/>
@@ -511,58 +582,30 @@
         <w:jc w:val="center"/>
         <w:rPr>
           <w:rFonts w:ascii="LM Roman 12" w:hAnsi="LM Roman 12"/>
-          <w:sz w:val="20"/>
-          <w:szCs w:val="20"/>
-        </w:rPr>
-      </w:pPr>
-      <w:r>
-        <w:rPr>
-          <w:sz w:val="20"/>
-          <w:szCs w:val="20"/>
-        </w:rPr>
+        </w:rPr>
+      </w:pPr>
+      <w:r>
         <w:t xml:space="preserve">Figure </w:t>
       </w:r>
       <w:r>
-        <w:rPr>
-          <w:sz w:val="20"/>
-          <w:szCs w:val="20"/>
-        </w:rPr>
         <w:fldChar w:fldCharType="begin"/>
       </w:r>
       <w:r>
-        <w:rPr>
-          <w:sz w:val="20"/>
-          <w:szCs w:val="20"/>
-        </w:rPr>
         <w:instrText xml:space="preserve"> SEQ Figure \* ARABIC </w:instrText>
       </w:r>
       <w:r>
-        <w:rPr>
-          <w:sz w:val="20"/>
-          <w:szCs w:val="20"/>
-        </w:rPr>
         <w:fldChar w:fldCharType="separate"/>
       </w:r>
       <w:r>
         <w:rPr>
           <w:noProof/>
-          <w:sz w:val="20"/>
-          <w:szCs w:val="20"/>
         </w:rPr>
         <w:t>2</w:t>
       </w:r>
       <w:r>
-        <w:rPr>
-          <w:sz w:val="20"/>
-          <w:szCs w:val="20"/>
-        </w:rPr>
         <w:fldChar w:fldCharType="end"/>
       </w:r>
       <w:r>
-        <w:rPr>
-          <w:sz w:val="20"/>
-          <w:szCs w:val="20"/>
-        </w:rPr>
         <w:t>: Top View (left) and Side View (right) of the tower (green) from the observer point of view defined at the origin</w:t>
       </w:r>
     </w:p>
@@ -922,18 +965,7 @@
                     <w:sz w:val="20"/>
                     <w:szCs w:val="20"/>
                   </w:rPr>
-                  <m:t>Azimuthal</m:t>
-                </m:r>
-                <m:r>
-                  <m:rPr>
-                    <m:nor/>
-                  </m:rPr>
-                  <w:rPr>
-                    <w:rFonts w:ascii="Cambria Math" w:hAnsi="Cambria Math"/>
-                    <w:sz w:val="20"/>
-                    <w:szCs w:val="20"/>
-                  </w:rPr>
-                  <m:t xml:space="preserve"> Angle</m:t>
+                  <m:t>Azimuthal Angle</m:t>
                 </m:r>
                 <m:r>
                   <w:rPr>
@@ -1080,23 +1112,7 @@
                 <w:sz w:val="20"/>
                 <w:szCs w:val="20"/>
               </w:rPr>
-              <w:t>(</w:t>
-            </w:r>
-            <w:r>
-              <w:rPr>
-                <w:rFonts w:ascii="LM Roman 12" w:hAnsi="LM Roman 12"/>
-                <w:sz w:val="20"/>
-                <w:szCs w:val="20"/>
-              </w:rPr>
-              <w:t>2</w:t>
-            </w:r>
-            <w:r>
-              <w:rPr>
-                <w:rFonts w:ascii="LM Roman 12" w:hAnsi="LM Roman 12"/>
-                <w:sz w:val="20"/>
-                <w:szCs w:val="20"/>
-              </w:rPr>
-              <w:t>)</w:t>
+              <w:t>(2)</w:t>
             </w:r>
           </w:p>
         </w:tc>
@@ -1217,7 +1233,7 @@
                     </pic:cNvPicPr>
                   </pic:nvPicPr>
                   <pic:blipFill>
-                    <a:blip r:embed="rId9">
+                    <a:blip r:embed="rId10">
                       <a:extLst>
                         <a:ext uri="{28A0092B-C50C-407E-A947-70E740481C1C}">
                           <a14:useLocalDpi xmlns:a14="http://schemas.microsoft.com/office/drawing/2010/main" val="0"/>
@@ -1263,59 +1279,29 @@
         <w:pStyle w:val="Caption"/>
         <w:spacing w:line="276" w:lineRule="auto"/>
         <w:jc w:val="center"/>
-        <w:rPr>
-          <w:sz w:val="20"/>
-          <w:szCs w:val="20"/>
-        </w:rPr>
-      </w:pPr>
-      <w:r>
-        <w:rPr>
-          <w:sz w:val="20"/>
-          <w:szCs w:val="20"/>
-        </w:rPr>
+      </w:pPr>
+      <w:r>
         <w:t xml:space="preserve">Figure </w:t>
       </w:r>
       <w:r>
-        <w:rPr>
-          <w:sz w:val="20"/>
-          <w:szCs w:val="20"/>
-        </w:rPr>
         <w:fldChar w:fldCharType="begin"/>
       </w:r>
       <w:r>
-        <w:rPr>
-          <w:sz w:val="20"/>
-          <w:szCs w:val="20"/>
-        </w:rPr>
         <w:instrText xml:space="preserve"> SEQ Figure \* ARABIC </w:instrText>
       </w:r>
       <w:r>
-        <w:rPr>
-          <w:sz w:val="20"/>
-          <w:szCs w:val="20"/>
-        </w:rPr>
         <w:fldChar w:fldCharType="separate"/>
       </w:r>
       <w:r>
         <w:rPr>
           <w:noProof/>
-          <w:sz w:val="20"/>
-          <w:szCs w:val="20"/>
         </w:rPr>
         <w:t>3</w:t>
       </w:r>
       <w:r>
-        <w:rPr>
-          <w:sz w:val="20"/>
-          <w:szCs w:val="20"/>
-        </w:rPr>
         <w:fldChar w:fldCharType="end"/>
       </w:r>
       <w:r>
-        <w:rPr>
-          <w:sz w:val="20"/>
-          <w:szCs w:val="20"/>
-        </w:rPr>
         <w:t>: Sun Ephemeris and Tower (green)</w:t>
       </w:r>
     </w:p>
@@ -1415,47 +1401,7 @@
               <w:sz w:val="20"/>
               <w:szCs w:val="20"/>
             </w:rPr>
-            <m:t>tower</m:t>
-          </m:r>
-          <m:r>
-            <w:rPr>
-              <w:rFonts w:ascii="Cambria Math" w:hAnsi="Cambria Math"/>
-              <w:sz w:val="20"/>
-              <w:szCs w:val="20"/>
-            </w:rPr>
-            <m:t xml:space="preserve"> </m:t>
-          </m:r>
-          <m:r>
-            <w:rPr>
-              <w:rFonts w:ascii="Cambria Math" w:hAnsi="Cambria Math"/>
-              <w:sz w:val="20"/>
-              <w:szCs w:val="20"/>
-            </w:rPr>
-            <m:t>height</m:t>
-          </m:r>
-          <m:r>
-            <w:rPr>
-              <w:rFonts w:ascii="Cambria Math" w:hAnsi="Cambria Math"/>
-              <w:sz w:val="20"/>
-              <w:szCs w:val="20"/>
-            </w:rPr>
-            <m:t>=</m:t>
-          </m:r>
-          <m:r>
-            <w:rPr>
-              <w:rFonts w:ascii="Cambria Math" w:hAnsi="Cambria Math"/>
-              <w:sz w:val="20"/>
-              <w:szCs w:val="20"/>
-            </w:rPr>
-            <m:t>distance</m:t>
-          </m:r>
-          <m:r>
-            <w:rPr>
-              <w:rFonts w:ascii="Cambria Math" w:hAnsi="Cambria Math"/>
-              <w:sz w:val="20"/>
-              <w:szCs w:val="20"/>
-            </w:rPr>
-            <m:t>×</m:t>
+            <m:t>tower height=distance×</m:t>
           </m:r>
           <m:func>
             <m:funcPr>
@@ -1608,6 +1554,9 @@
             </m:e>
           </m:func>
           <m:r>
+            <m:rPr>
+              <m:sty m:val="p"/>
+            </m:rPr>
             <w:rPr>
               <w:rFonts w:ascii="Cambria Math" w:eastAsiaTheme="minorEastAsia" w:hAnsi="Cambria Math"/>
               <w:sz w:val="20"/>
@@ -1695,50 +1644,1152 @@
       <w:pPr>
         <w:spacing w:line="276" w:lineRule="auto"/>
         <w:rPr>
+          <w:rFonts w:ascii="LM Roman 12" w:hAnsi="LM Roman 12"/>
+          <w:sz w:val="20"/>
+          <w:szCs w:val="20"/>
+        </w:rPr>
+      </w:pPr>
+      <w:r>
+        <w:rPr>
+          <w:rFonts w:ascii="LM Roman 12" w:hAnsi="LM Roman 12"/>
+          <w:sz w:val="20"/>
+          <w:szCs w:val="20"/>
+        </w:rPr>
+        <w:pict w14:anchorId="1400620C">
+          <v:rect id="_x0000_i1222" style="width:0;height:1.5pt" o:hralign="center" o:bullet="t" o:hrstd="t" o:hr="t" fillcolor="#a0a0a0" stroked="f"/>
+        </w:pict>
+      </w:r>
+    </w:p>
+    <w:p>
+      <w:pPr>
+        <w:spacing w:line="276" w:lineRule="auto"/>
+        <w:rPr>
           <w:rFonts w:ascii="LM Roman 12" w:eastAsiaTheme="minorEastAsia" w:hAnsi="LM Roman 12"/>
           <w:sz w:val="20"/>
           <w:szCs w:val="20"/>
         </w:rPr>
       </w:pPr>
-      <w:r>
-        <w:rPr>
-          <w:rFonts w:ascii="LM Roman 12" w:hAnsi="LM Roman 12"/>
-          <w:sz w:val="20"/>
-          <w:szCs w:val="20"/>
-        </w:rPr>
-        <w:pict w14:anchorId="1400620C">
-          <v:rect id="_x0000_i1070" style="width:0;height:1.5pt" o:hralign="center" o:hrstd="t" o:hr="t" fillcolor="#a0a0a0" stroked="f"/>
-        </w:pict>
-      </w:r>
     </w:p>
     <w:p>
       <w:pPr>
         <w:spacing w:line="276" w:lineRule="auto"/>
         <w:rPr>
           <w:rFonts w:ascii="LM Roman 12" w:eastAsiaTheme="minorEastAsia" w:hAnsi="LM Roman 12"/>
+          <w:sz w:val="20"/>
+          <w:szCs w:val="20"/>
+        </w:rPr>
+      </w:pPr>
+    </w:p>
+    <w:p>
+      <w:pPr>
+        <w:spacing w:line="276" w:lineRule="auto"/>
+        <w:rPr>
+          <w:rFonts w:ascii="LM Roman 12" w:eastAsiaTheme="minorEastAsia" w:hAnsi="LM Roman 12"/>
+          <w:sz w:val="20"/>
+          <w:szCs w:val="20"/>
+        </w:rPr>
+      </w:pPr>
+    </w:p>
+    <w:p>
+      <w:pPr>
+        <w:spacing w:line="276" w:lineRule="auto"/>
+        <w:rPr>
+          <w:rFonts w:ascii="LM Roman 12" w:eastAsiaTheme="minorEastAsia" w:hAnsi="LM Roman 12"/>
+          <w:sz w:val="20"/>
+          <w:szCs w:val="20"/>
+        </w:rPr>
+      </w:pPr>
+    </w:p>
+    <w:p>
+      <w:pPr>
+        <w:spacing w:line="276" w:lineRule="auto"/>
+        <w:rPr>
+          <w:rFonts w:ascii="LM Roman 12" w:eastAsiaTheme="minorEastAsia" w:hAnsi="LM Roman 12"/>
+          <w:sz w:val="20"/>
+          <w:szCs w:val="20"/>
+        </w:rPr>
+      </w:pPr>
+    </w:p>
+    <w:p>
+      <w:pPr>
+        <w:spacing w:line="276" w:lineRule="auto"/>
+        <w:rPr>
+          <w:rFonts w:ascii="LM Roman 12" w:eastAsiaTheme="minorEastAsia" w:hAnsi="LM Roman 12"/>
+          <w:sz w:val="20"/>
+          <w:szCs w:val="20"/>
+        </w:rPr>
+      </w:pPr>
+    </w:p>
+    <w:p>
+      <w:pPr>
+        <w:pStyle w:val="Heading1"/>
+      </w:pPr>
+      <w:r>
+        <w:lastRenderedPageBreak/>
+        <w:t>Question 2</w:t>
+      </w:r>
+      <w:r>
+        <w:t xml:space="preserve"> – 1610 was an exciting Year</w:t>
+      </w:r>
+    </w:p>
+    <w:p>
+      <w:pPr>
+        <w:rPr>
+          <w:rFonts w:ascii="LM Roman 12" w:hAnsi="LM Roman 12"/>
+          <w:sz w:val="20"/>
+          <w:szCs w:val="20"/>
+        </w:rPr>
+      </w:pPr>
+      <w:r>
+        <w:rPr>
+          <w:rFonts w:ascii="LM Roman 12" w:hAnsi="LM Roman 12"/>
+          <w:sz w:val="20"/>
+          <w:szCs w:val="20"/>
+        </w:rPr>
+        <w:t>On February 15</w:t>
+      </w:r>
+      <w:r>
+        <w:rPr>
+          <w:rFonts w:ascii="LM Roman 12" w:hAnsi="LM Roman 12"/>
+          <w:sz w:val="20"/>
+          <w:szCs w:val="20"/>
+          <w:vertAlign w:val="superscript"/>
+        </w:rPr>
+        <w:t>th</w:t>
+      </w:r>
+      <w:r>
+        <w:rPr>
+          <w:rFonts w:ascii="LM Roman 12" w:hAnsi="LM Roman 12"/>
+          <w:sz w:val="20"/>
+          <w:szCs w:val="20"/>
+        </w:rPr>
+        <w:t>, 1610, Galileo observed Jupiter and some of its moons in Padua, Italy</w:t>
+      </w:r>
+      <w:r>
+        <w:rPr>
+          <w:rFonts w:ascii="LM Roman 12" w:hAnsi="LM Roman 12"/>
+          <w:sz w:val="20"/>
+          <w:szCs w:val="20"/>
+        </w:rPr>
+        <w:t xml:space="preserve">. His </w:t>
+      </w:r>
+      <w:r>
+        <w:rPr>
+          <w:rFonts w:ascii="LM Roman 12" w:hAnsi="LM Roman 12"/>
+          <w:sz w:val="20"/>
+          <w:szCs w:val="20"/>
+        </w:rPr>
+        <w:t>drawing</w:t>
+      </w:r>
+      <w:r>
+        <w:rPr>
+          <w:rFonts w:ascii="LM Roman 12" w:hAnsi="LM Roman 12"/>
+          <w:sz w:val="20"/>
+          <w:szCs w:val="20"/>
+        </w:rPr>
+        <w:t xml:space="preserve"> from his text </w:t>
+      </w:r>
+      <w:r>
+        <w:rPr>
+          <w:rFonts w:ascii="LM Roman 12" w:hAnsi="LM Roman 12"/>
+          <w:i/>
+          <w:iCs/>
+          <w:sz w:val="20"/>
+          <w:szCs w:val="20"/>
+        </w:rPr>
+        <w:t>Siderius Nuncius</w:t>
+      </w:r>
+      <w:r>
+        <w:rPr>
+          <w:rFonts w:ascii="LM Roman 12" w:hAnsi="LM Roman 12"/>
+          <w:sz w:val="20"/>
+          <w:szCs w:val="20"/>
+        </w:rPr>
+        <w:t xml:space="preserve"> </w:t>
+      </w:r>
+      <w:hyperlink w:anchor="three" w:history="1">
+        <w:r>
+          <w:rPr>
+            <w:rStyle w:val="Hyperlink"/>
+            <w:rFonts w:ascii="LM Roman 12" w:hAnsi="LM Roman 12"/>
+            <w:sz w:val="20"/>
+            <w:szCs w:val="20"/>
+          </w:rPr>
+          <w:t>[</w:t>
+        </w:r>
+        <w:r>
+          <w:rPr>
+            <w:rStyle w:val="Hyperlink"/>
+            <w:rFonts w:ascii="LM Roman 12" w:hAnsi="LM Roman 12"/>
+            <w:sz w:val="20"/>
+            <w:szCs w:val="20"/>
+          </w:rPr>
+          <w:t>3</w:t>
+        </w:r>
+        <w:r>
+          <w:rPr>
+            <w:rStyle w:val="Hyperlink"/>
+            <w:rFonts w:ascii="LM Roman 12" w:hAnsi="LM Roman 12"/>
+            <w:sz w:val="20"/>
+            <w:szCs w:val="20"/>
+          </w:rPr>
+          <w:t>]</w:t>
+        </w:r>
+      </w:hyperlink>
+      <w:r>
+        <w:rPr>
+          <w:rFonts w:ascii="LM Roman 12" w:hAnsi="LM Roman 12"/>
+          <w:sz w:val="20"/>
+          <w:szCs w:val="20"/>
+        </w:rPr>
+        <w:t xml:space="preserve"> is shown</w:t>
+      </w:r>
+      <w:r>
+        <w:rPr>
+          <w:rFonts w:ascii="LM Roman 12" w:hAnsi="LM Roman 12"/>
+          <w:sz w:val="20"/>
+          <w:szCs w:val="20"/>
+        </w:rPr>
+        <w:t xml:space="preserve"> in </w:t>
+      </w:r>
+      <w:r>
+        <w:rPr>
+          <w:rFonts w:ascii="LM Roman 12" w:hAnsi="LM Roman 12"/>
           <w:b/>
           <w:bCs/>
           <w:sz w:val="20"/>
           <w:szCs w:val="20"/>
         </w:rPr>
-      </w:pPr>
-      <w:r>
-        <w:rPr>
-          <w:rFonts w:ascii="LM Roman 12" w:eastAsiaTheme="minorEastAsia" w:hAnsi="LM Roman 12"/>
+        <w:t>Figure</w:t>
+      </w:r>
+      <w:r>
+        <w:rPr>
+          <w:rFonts w:ascii="LM Roman 12" w:hAnsi="LM Roman 12"/>
           <w:b/>
           <w:bCs/>
           <w:sz w:val="20"/>
           <w:szCs w:val="20"/>
         </w:rPr>
-        <w:t>Question 2</w:t>
-      </w:r>
+        <w:t xml:space="preserve"> 4</w:t>
+      </w:r>
+      <w:r>
+        <w:rPr>
+          <w:rFonts w:ascii="LM Roman 12" w:hAnsi="LM Roman 12"/>
+          <w:sz w:val="20"/>
+          <w:szCs w:val="20"/>
+        </w:rPr>
+        <w:t>.</w:t>
+      </w:r>
+    </w:p>
+    <w:p>
+      <w:pPr>
+        <w:keepNext/>
+        <w:jc w:val="center"/>
+      </w:pPr>
+      <w:r>
+        <w:rPr>
+          <w:rFonts w:ascii="LM Roman 12" w:hAnsi="LM Roman 12"/>
+          <w:sz w:val="20"/>
+          <w:szCs w:val="20"/>
+        </w:rPr>
+        <w:drawing>
+          <wp:inline distT="0" distB="0" distL="0" distR="0" wp14:anchorId="54FE341A" wp14:editId="03D7D927">
+            <wp:extent cx="4867954" cy="695422"/>
+            <wp:effectExtent l="57150" t="57150" r="104140" b="104775"/>
+            <wp:docPr id="713182217" name="Picture 1" descr="A black circle on a white surface&#10;&#10;Description automatically generated"/>
+            <wp:cNvGraphicFramePr>
+              <a:graphicFrameLocks xmlns:a="http://schemas.openxmlformats.org/drawingml/2006/main" noChangeAspect="1"/>
+            </wp:cNvGraphicFramePr>
+            <a:graphic xmlns:a="http://schemas.openxmlformats.org/drawingml/2006/main">
+              <a:graphicData uri="http://schemas.openxmlformats.org/drawingml/2006/picture">
+                <pic:pic xmlns:pic="http://schemas.openxmlformats.org/drawingml/2006/picture">
+                  <pic:nvPicPr>
+                    <pic:cNvPr id="713182217" name="Picture 1" descr="A black circle on a white surface&#10;&#10;Description automatically generated"/>
+                    <pic:cNvPicPr/>
+                  </pic:nvPicPr>
+                  <pic:blipFill>
+                    <a:blip r:embed="rId11"/>
+                    <a:stretch>
+                      <a:fillRect/>
+                    </a:stretch>
+                  </pic:blipFill>
+                  <pic:spPr>
+                    <a:xfrm>
+                      <a:off x="0" y="0"/>
+                      <a:ext cx="4867954" cy="695422"/>
+                    </a:xfrm>
+                    <a:prstGeom prst="rect">
+                      <a:avLst/>
+                    </a:prstGeom>
+                    <a:ln>
+                      <a:solidFill>
+                        <a:schemeClr val="tx1"/>
+                      </a:solidFill>
+                    </a:ln>
+                    <a:effectLst>
+                      <a:outerShdw blurRad="50800" dist="38100" dir="2700000" algn="tl" rotWithShape="0">
+                        <a:prstClr val="black">
+                          <a:alpha val="40000"/>
+                        </a:prstClr>
+                      </a:outerShdw>
+                    </a:effectLst>
+                  </pic:spPr>
+                </pic:pic>
+              </a:graphicData>
+            </a:graphic>
+          </wp:inline>
+        </w:drawing>
+      </w:r>
+    </w:p>
+    <w:p>
+      <w:pPr>
+        <w:pStyle w:val="Caption"/>
+        <w:jc w:val="center"/>
+        <w:rPr>
+          <w:rFonts w:ascii="LM Roman 12" w:hAnsi="LM Roman 12"/>
+          <w:sz w:val="20"/>
+          <w:szCs w:val="20"/>
+        </w:rPr>
+      </w:pPr>
+      <w:r>
+        <w:t xml:space="preserve">Figure </w:t>
+      </w:r>
+      <w:r>
+        <w:fldChar w:fldCharType="begin"/>
+      </w:r>
+      <w:r>
+        <w:instrText xml:space="preserve"> SEQ Figure \* ARABIC </w:instrText>
+      </w:r>
+      <w:r>
+        <w:fldChar w:fldCharType="separate"/>
+      </w:r>
+      <w:r>
+        <w:rPr>
+          <w:noProof/>
+        </w:rPr>
+        <w:t>4</w:t>
+      </w:r>
+      <w:r>
+        <w:fldChar w:fldCharType="end"/>
+      </w:r>
+      <w:r>
+        <w:t xml:space="preserve">: Galileo's drawing of Jupiter and its moons from </w:t>
+      </w:r>
+      <w:r>
+        <w:t>Siderius Nuncius</w:t>
+      </w:r>
+    </w:p>
+    <w:p>
+      <w:pPr>
+        <w:spacing w:line="276" w:lineRule="auto"/>
+        <w:rPr>
+          <w:rFonts w:ascii="LM Roman 12" w:hAnsi="LM Roman 12"/>
+          <w:color w:val="212529"/>
+          <w:sz w:val="20"/>
+          <w:szCs w:val="20"/>
+          <w:shd w:val="clear" w:color="auto" w:fill="FFFFFF"/>
+        </w:rPr>
+      </w:pPr>
+      <w:r>
+        <w:rPr>
+          <w:rFonts w:ascii="LM Roman 12" w:hAnsi="LM Roman 12"/>
+          <w:sz w:val="20"/>
+          <w:szCs w:val="20"/>
+        </w:rPr>
+        <w:t xml:space="preserve">This occurred, according to online sources </w:t>
+      </w:r>
+      <w:hyperlink w:anchor="four" w:history="1">
+        <w:r>
+          <w:rPr>
+            <w:rStyle w:val="Hyperlink"/>
+            <w:rFonts w:ascii="LM Roman 12" w:hAnsi="LM Roman 12"/>
+            <w:sz w:val="20"/>
+            <w:szCs w:val="20"/>
+          </w:rPr>
+          <w:t>[</w:t>
+        </w:r>
+        <w:r>
+          <w:rPr>
+            <w:rStyle w:val="Hyperlink"/>
+            <w:rFonts w:ascii="LM Roman 12" w:hAnsi="LM Roman 12"/>
+            <w:sz w:val="20"/>
+            <w:szCs w:val="20"/>
+          </w:rPr>
+          <w:t>4</w:t>
+        </w:r>
+        <w:r>
+          <w:rPr>
+            <w:rStyle w:val="Hyperlink"/>
+            <w:rFonts w:ascii="LM Roman 12" w:hAnsi="LM Roman 12"/>
+            <w:sz w:val="20"/>
+            <w:szCs w:val="20"/>
+          </w:rPr>
+          <w:t>]</w:t>
+        </w:r>
+      </w:hyperlink>
+      <w:r>
+        <w:rPr>
+          <w:rFonts w:ascii="LM Roman 12" w:hAnsi="LM Roman 12"/>
+          <w:sz w:val="20"/>
+          <w:szCs w:val="20"/>
+        </w:rPr>
+        <w:t xml:space="preserve">, on the </w:t>
+      </w:r>
+      <w:r>
+        <w:rPr>
+          <w:rFonts w:ascii="LM Roman 12" w:hAnsi="LM Roman 12"/>
+          <w:i/>
+          <w:iCs/>
+          <w:sz w:val="20"/>
+          <w:szCs w:val="20"/>
+        </w:rPr>
+        <w:t>First Hour</w:t>
+      </w:r>
+      <w:r>
+        <w:rPr>
+          <w:rFonts w:ascii="LM Roman 12" w:hAnsi="LM Roman 12"/>
+          <w:sz w:val="20"/>
+          <w:szCs w:val="20"/>
+        </w:rPr>
+        <w:t xml:space="preserve">, or at around 17:00:000 UTC (5:00pm). </w:t>
+      </w:r>
+      <w:r>
+        <w:rPr>
+          <w:rFonts w:ascii="LM Roman 12" w:hAnsi="LM Roman 12"/>
+          <w:sz w:val="20"/>
+          <w:szCs w:val="20"/>
+        </w:rPr>
+        <w:t xml:space="preserve">From JPL Horizons </w:t>
+      </w:r>
+      <w:hyperlink w:anchor="two" w:history="1">
+        <w:r>
+          <w:rPr>
+            <w:rStyle w:val="Hyperlink"/>
+            <w:rFonts w:ascii="LM Roman 12" w:hAnsi="LM Roman 12"/>
+            <w:sz w:val="20"/>
+            <w:szCs w:val="20"/>
+          </w:rPr>
+          <w:t>[</w:t>
+        </w:r>
+        <w:r>
+          <w:rPr>
+            <w:rStyle w:val="Hyperlink"/>
+            <w:rFonts w:ascii="LM Roman 12" w:hAnsi="LM Roman 12"/>
+            <w:sz w:val="20"/>
+            <w:szCs w:val="20"/>
+          </w:rPr>
+          <w:t>2</w:t>
+        </w:r>
+        <w:r>
+          <w:rPr>
+            <w:rStyle w:val="Hyperlink"/>
+            <w:rFonts w:ascii="LM Roman 12" w:hAnsi="LM Roman 12"/>
+            <w:sz w:val="20"/>
+            <w:szCs w:val="20"/>
+          </w:rPr>
+          <w:t>]</w:t>
+        </w:r>
+      </w:hyperlink>
+      <w:r>
+        <w:rPr>
+          <w:rFonts w:ascii="LM Roman 12" w:hAnsi="LM Roman 12"/>
+          <w:sz w:val="20"/>
+          <w:szCs w:val="20"/>
+        </w:rPr>
+        <w:t xml:space="preserve">, the azimuthal and elevational angles were obtained based on the date and the </w:t>
+      </w:r>
+      <w:r>
+        <w:rPr>
+          <w:rFonts w:ascii="LM Roman 12" w:hAnsi="LM Roman 12"/>
+          <w:color w:val="212529"/>
+          <w:sz w:val="20"/>
+          <w:szCs w:val="20"/>
+          <w:shd w:val="clear" w:color="auto" w:fill="FFFFFF"/>
+        </w:rPr>
+        <w:t>latitude/longitude</w:t>
+      </w:r>
+      <w:r>
+        <w:rPr>
+          <w:rFonts w:ascii="LM Roman 12" w:hAnsi="LM Roman 12"/>
+          <w:color w:val="212529"/>
+          <w:sz w:val="20"/>
+          <w:szCs w:val="20"/>
+          <w:shd w:val="clear" w:color="auto" w:fill="FFFFFF"/>
+        </w:rPr>
+        <w:t xml:space="preserve"> of Padua</w:t>
+      </w:r>
+      <w:r>
+        <w:rPr>
+          <w:rFonts w:ascii="LM Roman 12" w:hAnsi="LM Roman 12"/>
+          <w:color w:val="212529"/>
+          <w:sz w:val="20"/>
+          <w:szCs w:val="20"/>
+          <w:shd w:val="clear" w:color="auto" w:fill="FFFFFF"/>
+        </w:rPr>
+        <w:t xml:space="preserve"> </w:t>
+      </w:r>
+      <w:r>
+        <w:rPr>
+          <w:rFonts w:ascii="LM Roman 12" w:hAnsi="LM Roman 12"/>
+          <w:color w:val="212529"/>
+          <w:sz w:val="20"/>
+          <w:szCs w:val="20"/>
+          <w:shd w:val="clear" w:color="auto" w:fill="FFFFFF"/>
+        </w:rPr>
+        <w:t>(</w:t>
+      </w:r>
+      <w:r>
+        <w:rPr>
+          <w:rFonts w:ascii="LM Roman 12" w:hAnsi="LM Roman 12"/>
+          <w:color w:val="212529"/>
+          <w:sz w:val="20"/>
+          <w:szCs w:val="20"/>
+          <w:shd w:val="clear" w:color="auto" w:fill="FFFFFF"/>
+        </w:rPr>
+        <w:t>45.4064° N, 11.8768° E</w:t>
+      </w:r>
+      <w:r>
+        <w:rPr>
+          <w:rFonts w:ascii="LM Roman 12" w:hAnsi="LM Roman 12"/>
+          <w:color w:val="212529"/>
+          <w:sz w:val="20"/>
+          <w:szCs w:val="20"/>
+          <w:shd w:val="clear" w:color="auto" w:fill="FFFFFF"/>
+        </w:rPr>
+        <w:t xml:space="preserve">). The following graph was obtained, shown in </w:t>
+      </w:r>
+      <w:r>
+        <w:rPr>
+          <w:rFonts w:ascii="LM Roman 12" w:hAnsi="LM Roman 12"/>
+          <w:b/>
+          <w:bCs/>
+          <w:color w:val="212529"/>
+          <w:sz w:val="20"/>
+          <w:szCs w:val="20"/>
+          <w:shd w:val="clear" w:color="auto" w:fill="FFFFFF"/>
+        </w:rPr>
+        <w:t>Figure 5</w:t>
+      </w:r>
+      <w:r>
+        <w:rPr>
+          <w:rFonts w:ascii="LM Roman 12" w:hAnsi="LM Roman 12"/>
+          <w:color w:val="212529"/>
+          <w:sz w:val="20"/>
+          <w:szCs w:val="20"/>
+          <w:shd w:val="clear" w:color="auto" w:fill="FFFFFF"/>
+        </w:rPr>
+        <w:t>.</w:t>
+      </w:r>
+    </w:p>
+    <w:p>
+      <w:pPr>
+        <w:keepNext/>
+        <w:spacing w:line="276" w:lineRule="auto"/>
+        <w:jc w:val="center"/>
+      </w:pPr>
+      <w:r>
+        <w:rPr>
+          <w:noProof/>
+        </w:rPr>
+        <w:drawing>
+          <wp:inline distT="0" distB="0" distL="0" distR="0" wp14:anchorId="4F99EB49" wp14:editId="132C7D25">
+            <wp:extent cx="5041202" cy="3772979"/>
+            <wp:effectExtent l="57150" t="57150" r="102870" b="94615"/>
+            <wp:docPr id="1920194195" name="Picture 1" descr="A graph with numbers and points&#10;&#10;Description automatically generated"/>
+            <wp:cNvGraphicFramePr>
+              <a:graphicFrameLocks xmlns:a="http://schemas.openxmlformats.org/drawingml/2006/main" noChangeAspect="1"/>
+            </wp:cNvGraphicFramePr>
+            <a:graphic xmlns:a="http://schemas.openxmlformats.org/drawingml/2006/main">
+              <a:graphicData uri="http://schemas.openxmlformats.org/drawingml/2006/picture">
+                <pic:pic xmlns:pic="http://schemas.openxmlformats.org/drawingml/2006/picture">
+                  <pic:nvPicPr>
+                    <pic:cNvPr id="1920194195" name="Picture 1" descr="A graph with numbers and points&#10;&#10;Description automatically generated"/>
+                    <pic:cNvPicPr>
+                      <a:picLocks noChangeAspect="1" noChangeArrowheads="1"/>
+                    </pic:cNvPicPr>
+                  </pic:nvPicPr>
+                  <pic:blipFill>
+                    <a:blip r:embed="rId12">
+                      <a:extLst>
+                        <a:ext uri="{28A0092B-C50C-407E-A947-70E740481C1C}">
+                          <a14:useLocalDpi xmlns:a14="http://schemas.microsoft.com/office/drawing/2010/main" val="0"/>
+                        </a:ext>
+                      </a:extLst>
+                    </a:blip>
+                    <a:srcRect/>
+                    <a:stretch>
+                      <a:fillRect/>
+                    </a:stretch>
+                  </pic:blipFill>
+                  <pic:spPr bwMode="auto">
+                    <a:xfrm>
+                      <a:off x="0" y="0"/>
+                      <a:ext cx="5060089" cy="3787115"/>
+                    </a:xfrm>
+                    <a:prstGeom prst="rect">
+                      <a:avLst/>
+                    </a:prstGeom>
+                    <a:noFill/>
+                    <a:ln>
+                      <a:solidFill>
+                        <a:schemeClr val="tx1"/>
+                      </a:solidFill>
+                    </a:ln>
+                    <a:effectLst>
+                      <a:outerShdw blurRad="50800" dist="38100" dir="2700000" algn="tl" rotWithShape="0">
+                        <a:prstClr val="black">
+                          <a:alpha val="40000"/>
+                        </a:prstClr>
+                      </a:outerShdw>
+                    </a:effectLst>
+                  </pic:spPr>
+                </pic:pic>
+              </a:graphicData>
+            </a:graphic>
+          </wp:inline>
+        </w:drawing>
+      </w:r>
+    </w:p>
+    <w:p>
+      <w:pPr>
+        <w:pStyle w:val="Caption"/>
+        <w:jc w:val="center"/>
+        <w:rPr>
+          <w:rFonts w:ascii="LM Roman 12" w:hAnsi="LM Roman 12"/>
+        </w:rPr>
+      </w:pPr>
+      <w:r>
+        <w:t xml:space="preserve">Figure </w:t>
+      </w:r>
+      <w:r>
+        <w:fldChar w:fldCharType="begin"/>
+      </w:r>
+      <w:r>
+        <w:instrText xml:space="preserve"> SEQ Figure \* ARABIC </w:instrText>
+      </w:r>
+      <w:r>
+        <w:fldChar w:fldCharType="separate"/>
+      </w:r>
+      <w:r>
+        <w:rPr>
+          <w:noProof/>
+        </w:rPr>
+        <w:t>5</w:t>
+      </w:r>
+      <w:r>
+        <w:fldChar w:fldCharType="end"/>
+      </w:r>
+      <w:r>
+        <w:t xml:space="preserve">: Positions of Jupiter and </w:t>
+      </w:r>
+      <w:r>
+        <w:t>its</w:t>
+      </w:r>
+      <w:r>
+        <w:t xml:space="preserve"> moons: Io, Europa, Ganymede, and Callisto; during the mentioned date and time</w:t>
+      </w:r>
+    </w:p>
+    <w:p>
+      <w:pPr>
+        <w:rPr>
+          <w:rFonts w:ascii="LM Roman 12" w:hAnsi="LM Roman 12"/>
+          <w:sz w:val="20"/>
+          <w:szCs w:val="20"/>
+        </w:rPr>
+      </w:pPr>
+      <w:r>
+        <w:rPr>
+          <w:rFonts w:ascii="LM Roman 12" w:hAnsi="LM Roman 12"/>
+          <w:sz w:val="20"/>
+          <w:szCs w:val="20"/>
+        </w:rPr>
+        <w:t xml:space="preserve">Upon comparing </w:t>
+      </w:r>
+      <w:r>
+        <w:rPr>
+          <w:rFonts w:ascii="LM Roman 12" w:hAnsi="LM Roman 12"/>
+          <w:b/>
+          <w:bCs/>
+          <w:sz w:val="20"/>
+          <w:szCs w:val="20"/>
+        </w:rPr>
+        <w:t>Figure 4</w:t>
+      </w:r>
+      <w:r>
+        <w:rPr>
+          <w:rFonts w:ascii="LM Roman 12" w:hAnsi="LM Roman 12"/>
+          <w:sz w:val="20"/>
+          <w:szCs w:val="20"/>
+        </w:rPr>
+        <w:t xml:space="preserve"> and </w:t>
+      </w:r>
+      <w:r>
+        <w:rPr>
+          <w:rFonts w:ascii="LM Roman 12" w:hAnsi="LM Roman 12"/>
+          <w:b/>
+          <w:bCs/>
+          <w:sz w:val="20"/>
+          <w:szCs w:val="20"/>
+        </w:rPr>
+        <w:t xml:space="preserve">Figure </w:t>
+      </w:r>
+      <w:r>
+        <w:rPr>
+          <w:rFonts w:ascii="LM Roman 12" w:hAnsi="LM Roman 12"/>
+          <w:b/>
+          <w:bCs/>
+          <w:sz w:val="20"/>
+          <w:szCs w:val="20"/>
+        </w:rPr>
+        <w:t>5</w:t>
+      </w:r>
+      <w:r>
+        <w:rPr>
+          <w:rFonts w:ascii="LM Roman 12" w:hAnsi="LM Roman 12"/>
+          <w:sz w:val="20"/>
+          <w:szCs w:val="20"/>
+        </w:rPr>
+        <w:t xml:space="preserve">, many similarities can be pointed out – a “star” far East of Jupiter and two “stars” close to each other, closer to Jupiter. However, Callisto, which is West of Jupiter, is clearly visible. Perhaps Galileo’s azimuthal view did not extend far enough, or the elevation range he used would exclude Callisto from his view due to </w:t>
+      </w:r>
+      <w:r>
+        <w:rPr>
+          <w:rFonts w:ascii="LM Roman 12" w:hAnsi="LM Roman 12"/>
+          <w:sz w:val="20"/>
+          <w:szCs w:val="20"/>
+        </w:rPr>
+        <w:t>its</w:t>
+      </w:r>
+      <w:r>
+        <w:rPr>
+          <w:rFonts w:ascii="LM Roman 12" w:hAnsi="LM Roman 12"/>
+          <w:sz w:val="20"/>
+          <w:szCs w:val="20"/>
+        </w:rPr>
+        <w:t xml:space="preserve"> misalignment with Jupiter and the three other moons.</w:t>
+      </w:r>
+    </w:p>
+    <w:p>
+      <w:pPr>
+        <w:rPr>
+          <w:rFonts w:ascii="LM Roman 12" w:hAnsi="LM Roman 12"/>
+          <w:b/>
+          <w:bCs/>
+          <w:sz w:val="20"/>
+          <w:szCs w:val="20"/>
+        </w:rPr>
+      </w:pPr>
+      <w:r>
+        <w:rPr>
+          <w:rFonts w:ascii="LM Roman 12" w:hAnsi="LM Roman 12"/>
+          <w:sz w:val="20"/>
+          <w:szCs w:val="20"/>
+        </w:rPr>
+        <w:pict w14:anchorId="5F8A4567">
+          <v:rect id="_x0000_i1223" style="width:0;height:1.5pt" o:hralign="center" o:bullet="t" o:hrstd="t" o:hr="t" fillcolor="#a0a0a0" stroked="f"/>
+        </w:pict>
+      </w:r>
+    </w:p>
+    <w:p>
+      <w:pPr>
+        <w:pStyle w:val="Heading1"/>
+      </w:pPr>
+      <w:r>
+        <w:lastRenderedPageBreak/>
+        <w:t>Question 3 – Analemma plots</w:t>
+      </w:r>
+    </w:p>
+    <w:p>
+      <w:r>
+        <w:t>a) To create an Analemma plot of the Sun for 2024, we need to query the sun’s position everyday from January 1</w:t>
+      </w:r>
+      <w:r>
+        <w:rPr>
+          <w:vertAlign w:val="superscript"/>
+        </w:rPr>
+        <w:t>st</w:t>
+      </w:r>
+      <w:r>
+        <w:t xml:space="preserve"> to December 31</w:t>
+      </w:r>
+      <w:r>
+        <w:rPr>
+          <w:vertAlign w:val="superscript"/>
+        </w:rPr>
+        <w:t>st</w:t>
+      </w:r>
+      <w:r>
+        <w:t xml:space="preserve"> in 2024. For an observer in Prospect Park, NYC, for 2:00pm UTC (9:00am EST), the Analemma plot for 2024 is shown in </w:t>
+      </w:r>
+      <w:r>
+        <w:rPr>
+          <w:b/>
+          <w:bCs/>
+        </w:rPr>
+        <w:t>Figure 6</w:t>
+      </w:r>
+      <w:r>
+        <w:t>.</w:t>
+      </w:r>
+    </w:p>
+    <w:p>
+      <w:pPr>
+        <w:keepNext/>
+        <w:jc w:val="center"/>
+      </w:pPr>
+      <w:r>
+        <w:rPr>
+          <w:noProof/>
+        </w:rPr>
+        <w:drawing>
+          <wp:inline distT="0" distB="0" distL="0" distR="0" wp14:anchorId="76EA425F" wp14:editId="2EFA9DDB">
+            <wp:extent cx="5141595" cy="4157980"/>
+            <wp:effectExtent l="57150" t="57150" r="97155" b="90170"/>
+            <wp:docPr id="1206741723" name="Picture 2" descr="A graph with lines and arrows&#10;&#10;Description automatically generated with medium confidence"/>
+            <wp:cNvGraphicFramePr>
+              <a:graphicFrameLocks xmlns:a="http://schemas.openxmlformats.org/drawingml/2006/main" noChangeAspect="1"/>
+            </wp:cNvGraphicFramePr>
+            <a:graphic xmlns:a="http://schemas.openxmlformats.org/drawingml/2006/main">
+              <a:graphicData uri="http://schemas.openxmlformats.org/drawingml/2006/picture">
+                <pic:pic xmlns:pic="http://schemas.openxmlformats.org/drawingml/2006/picture">
+                  <pic:nvPicPr>
+                    <pic:cNvPr id="1206741723" name="Picture 2" descr="A graph with lines and arrows&#10;&#10;Description automatically generated with medium confidence"/>
+                    <pic:cNvPicPr>
+                      <a:picLocks noChangeAspect="1" noChangeArrowheads="1"/>
+                    </pic:cNvPicPr>
+                  </pic:nvPicPr>
+                  <pic:blipFill>
+                    <a:blip r:embed="rId13">
+                      <a:extLst>
+                        <a:ext uri="{28A0092B-C50C-407E-A947-70E740481C1C}">
+                          <a14:useLocalDpi xmlns:a14="http://schemas.microsoft.com/office/drawing/2010/main" val="0"/>
+                        </a:ext>
+                      </a:extLst>
+                    </a:blip>
+                    <a:srcRect/>
+                    <a:stretch>
+                      <a:fillRect/>
+                    </a:stretch>
+                  </pic:blipFill>
+                  <pic:spPr bwMode="auto">
+                    <a:xfrm>
+                      <a:off x="0" y="0"/>
+                      <a:ext cx="5141595" cy="4157980"/>
+                    </a:xfrm>
+                    <a:prstGeom prst="rect">
+                      <a:avLst/>
+                    </a:prstGeom>
+                    <a:noFill/>
+                    <a:ln>
+                      <a:solidFill>
+                        <a:schemeClr val="tx1"/>
+                      </a:solidFill>
+                    </a:ln>
+                    <a:effectLst>
+                      <a:outerShdw blurRad="50800" dist="38100" dir="2700000" algn="tl" rotWithShape="0">
+                        <a:prstClr val="black">
+                          <a:alpha val="40000"/>
+                        </a:prstClr>
+                      </a:outerShdw>
+                    </a:effectLst>
+                  </pic:spPr>
+                </pic:pic>
+              </a:graphicData>
+            </a:graphic>
+          </wp:inline>
+        </w:drawing>
+      </w:r>
+    </w:p>
+    <w:p>
+      <w:pPr>
+        <w:pStyle w:val="Caption"/>
+        <w:jc w:val="center"/>
+      </w:pPr>
+      <w:r>
+        <w:t xml:space="preserve">Figure </w:t>
+      </w:r>
+      <w:r>
+        <w:fldChar w:fldCharType="begin"/>
+      </w:r>
+      <w:r>
+        <w:instrText xml:space="preserve"> SEQ Figure \* ARABIC </w:instrText>
+      </w:r>
+      <w:r>
+        <w:fldChar w:fldCharType="separate"/>
+      </w:r>
+      <w:r>
+        <w:rPr>
+          <w:noProof/>
+        </w:rPr>
+        <w:t>6</w:t>
+      </w:r>
+      <w:r>
+        <w:fldChar w:fldCharType="end"/>
+      </w:r>
+      <w:r>
+        <w:t>: 2024 Analemma from Prospect Park, NYC, with special times of the year</w:t>
+      </w:r>
+    </w:p>
+    <w:p>
+      <w:pPr>
+        <w:rPr>
+          <w:rFonts w:ascii="LM Roman 12" w:hAnsi="LM Roman 12"/>
+          <w:sz w:val="20"/>
+          <w:szCs w:val="20"/>
+        </w:rPr>
+      </w:pPr>
+      <w:r>
+        <w:rPr>
+          <w:rFonts w:ascii="LM Roman 12" w:hAnsi="LM Roman 12"/>
+          <w:sz w:val="20"/>
+          <w:szCs w:val="20"/>
+        </w:rPr>
+        <w:t>The Summer and Winter Solstices and the Autumnal and Vernal Equinoxes are also labeled in the plot.</w:t>
+      </w:r>
+    </w:p>
+    <w:p>
+      <w:pPr>
+        <w:rPr>
+          <w:rFonts w:ascii="LM Roman 12" w:hAnsi="LM Roman 12"/>
+          <w:sz w:val="20"/>
+          <w:szCs w:val="20"/>
+        </w:rPr>
+      </w:pPr>
+      <w:r>
+        <w:rPr>
+          <w:rFonts w:ascii="LM Roman 12" w:hAnsi="LM Roman 12"/>
+          <w:sz w:val="20"/>
+          <w:szCs w:val="20"/>
+        </w:rPr>
+        <w:t xml:space="preserve">b) For a location in the Southern Hemisphere, the location Cape Town, South Africa was chosen, for </w:t>
+      </w:r>
+      <w:r>
+        <w:rPr>
+          <w:rFonts w:ascii="LM Roman 12" w:hAnsi="LM Roman 12"/>
+          <w:sz w:val="20"/>
+          <w:szCs w:val="20"/>
+        </w:rPr>
+        <w:t xml:space="preserve">6:00am UTC. The Analemma is shown in </w:t>
+      </w:r>
+      <w:r>
+        <w:rPr>
+          <w:rFonts w:ascii="LM Roman 12" w:hAnsi="LM Roman 12"/>
+          <w:b/>
+          <w:bCs/>
+          <w:sz w:val="20"/>
+          <w:szCs w:val="20"/>
+        </w:rPr>
+        <w:t>Figure 7</w:t>
+      </w:r>
+      <w:r>
+        <w:rPr>
+          <w:rFonts w:ascii="LM Roman 12" w:hAnsi="LM Roman 12"/>
+          <w:sz w:val="20"/>
+          <w:szCs w:val="20"/>
+        </w:rPr>
+        <w:t>.</w:t>
+      </w:r>
+    </w:p>
+    <w:p>
+      <w:pPr>
+        <w:keepNext/>
+        <w:jc w:val="center"/>
+      </w:pPr>
+      <w:r>
+        <w:rPr>
+          <w:noProof/>
+        </w:rPr>
+        <w:lastRenderedPageBreak/>
+        <w:drawing>
+          <wp:inline distT="0" distB="0" distL="0" distR="0" wp14:anchorId="71B1277E" wp14:editId="298789B5">
+            <wp:extent cx="5279390" cy="4157980"/>
+            <wp:effectExtent l="0" t="0" r="0" b="0"/>
+            <wp:docPr id="1321110303" name="Picture 3" descr="A graph with lines and points&#10;&#10;Description automatically generated with medium confidence"/>
+            <wp:cNvGraphicFramePr>
+              <a:graphicFrameLocks xmlns:a="http://schemas.openxmlformats.org/drawingml/2006/main" noChangeAspect="1"/>
+            </wp:cNvGraphicFramePr>
+            <a:graphic xmlns:a="http://schemas.openxmlformats.org/drawingml/2006/main">
+              <a:graphicData uri="http://schemas.openxmlformats.org/drawingml/2006/picture">
+                <pic:pic xmlns:pic="http://schemas.openxmlformats.org/drawingml/2006/picture">
+                  <pic:nvPicPr>
+                    <pic:cNvPr id="1321110303" name="Picture 3" descr="A graph with lines and points&#10;&#10;Description automatically generated with medium confidence"/>
+                    <pic:cNvPicPr>
+                      <a:picLocks noChangeAspect="1" noChangeArrowheads="1"/>
+                    </pic:cNvPicPr>
+                  </pic:nvPicPr>
+                  <pic:blipFill>
+                    <a:blip r:embed="rId14">
+                      <a:extLst>
+                        <a:ext uri="{28A0092B-C50C-407E-A947-70E740481C1C}">
+                          <a14:useLocalDpi xmlns:a14="http://schemas.microsoft.com/office/drawing/2010/main" val="0"/>
+                        </a:ext>
+                      </a:extLst>
+                    </a:blip>
+                    <a:srcRect/>
+                    <a:stretch>
+                      <a:fillRect/>
+                    </a:stretch>
+                  </pic:blipFill>
+                  <pic:spPr bwMode="auto">
+                    <a:xfrm>
+                      <a:off x="0" y="0"/>
+                      <a:ext cx="5279737" cy="4158253"/>
+                    </a:xfrm>
+                    <a:prstGeom prst="rect">
+                      <a:avLst/>
+                    </a:prstGeom>
+                    <a:noFill/>
+                    <a:ln>
+                      <a:noFill/>
+                    </a:ln>
+                  </pic:spPr>
+                </pic:pic>
+              </a:graphicData>
+            </a:graphic>
+          </wp:inline>
+        </w:drawing>
+      </w:r>
+    </w:p>
+    <w:p>
+      <w:pPr>
+        <w:pStyle w:val="Caption"/>
+        <w:jc w:val="center"/>
+      </w:pPr>
+      <w:r>
+        <w:t xml:space="preserve">Figure </w:t>
+      </w:r>
+      <w:r>
+        <w:fldChar w:fldCharType="begin"/>
+      </w:r>
+      <w:r>
+        <w:instrText xml:space="preserve"> SEQ Figure \* ARABIC </w:instrText>
+      </w:r>
+      <w:r>
+        <w:fldChar w:fldCharType="separate"/>
+      </w:r>
+      <w:r>
+        <w:rPr>
+          <w:noProof/>
+        </w:rPr>
+        <w:t>7</w:t>
+      </w:r>
+      <w:r>
+        <w:fldChar w:fldCharType="end"/>
+      </w:r>
+      <w:r>
+        <w:t>:</w:t>
+      </w:r>
+      <w:r>
+        <w:t xml:space="preserve"> </w:t>
+      </w:r>
+      <w:r>
+        <w:t>2024 Analemma from</w:t>
+      </w:r>
+      <w:r>
+        <w:t xml:space="preserve"> Cape Town, South Africa</w:t>
+      </w:r>
+      <w:r>
+        <w:t>, with special times of the year</w:t>
+      </w:r>
+    </w:p>
+    <w:p/>
+    <w:p>
+      <w:r>
+        <w:rPr>
+          <w:rFonts w:ascii="LM Roman 12" w:hAnsi="LM Roman 12"/>
+          <w:sz w:val="20"/>
+          <w:szCs w:val="20"/>
+        </w:rPr>
+        <w:pict w14:anchorId="7C58F2F3">
+          <v:rect id="_x0000_i1224" style="width:0;height:1.5pt" o:hralign="center" o:bullet="t" o:hrstd="t" o:hr="t" fillcolor="#a0a0a0" stroked="f"/>
+        </w:pict>
+      </w:r>
+    </w:p>
+    <w:p>
+      <w:pPr>
+        <w:pStyle w:val="Heading1"/>
+      </w:pPr>
+      <w:r>
+        <w:t>References</w:t>
+      </w:r>
+    </w:p>
+    <w:p>
+      <w:bookmarkStart w:id="0" w:name="one"/>
+      <w:r>
+        <w:t>[1]</w:t>
+      </w:r>
+      <w:r>
+        <w:t xml:space="preserve"> </w:t>
+      </w:r>
+      <w:hyperlink r:id="rId15" w:history="1">
+        <w:r>
+          <w:rPr>
+            <w:rStyle w:val="Hyperlink"/>
+          </w:rPr>
+          <w:t>https://www.latlong.net/place/huntsville-al-usa-2303.html</w:t>
+        </w:r>
+      </w:hyperlink>
+    </w:p>
+    <w:p>
+      <w:bookmarkStart w:id="1" w:name="two"/>
+      <w:bookmarkEnd w:id="0"/>
+      <w:r>
+        <w:t>[2]</w:t>
+      </w:r>
+      <w:r>
+        <w:t xml:space="preserve"> </w:t>
+      </w:r>
+      <w:hyperlink r:id="rId16" w:anchor="/" w:history="1">
+        <w:r>
+          <w:rPr>
+            <w:rStyle w:val="Hyperlink"/>
+          </w:rPr>
+          <w:t>Horizons System (nasa.gov)</w:t>
+        </w:r>
+      </w:hyperlink>
+    </w:p>
+    <w:p>
+      <w:bookmarkStart w:id="2" w:name="three"/>
+      <w:bookmarkEnd w:id="1"/>
+      <w:r>
+        <w:t>[3]</w:t>
+      </w:r>
+      <w:r>
+        <w:t xml:space="preserve"> </w:t>
+      </w:r>
+      <w:hyperlink r:id="rId17" w:history="1">
+        <w:r>
+          <w:rPr>
+            <w:rStyle w:val="Hyperlink"/>
+          </w:rPr>
+          <w:t>SideriusNuncius.pdf (cuny.edu)</w:t>
+        </w:r>
+      </w:hyperlink>
+    </w:p>
+    <w:p>
+      <w:bookmarkStart w:id="3" w:name="four"/>
+      <w:bookmarkEnd w:id="2"/>
+      <w:r>
+        <w:t>[4]</w:t>
+      </w:r>
+      <w:bookmarkEnd w:id="3"/>
+      <w:r>
+        <w:t xml:space="preserve"> </w:t>
+      </w:r>
+      <w:hyperlink r:id="rId18" w:history="1">
+        <w:r>
+          <w:rPr>
+            <w:rStyle w:val="Hyperlink"/>
+          </w:rPr>
+          <w:t>Galileo's First Jupiter Observations - 4 (etwright.org)</w:t>
+        </w:r>
+      </w:hyperlink>
     </w:p>
     <w:sectPr>
-      <w:headerReference w:type="default" r:id="rId10"/>
-      <w:footerReference w:type="default" r:id="rId11"/>
-      <w:footerReference w:type="first" r:id="rId12"/>
-      <w:pgSz w:w="12240" w:h="15840"/>
-      <w:pgMar w:top="1440" w:right="1440" w:bottom="1440" w:left="1440" w:header="720" w:footer="720" w:gutter="0"/>
+      <w:headerReference w:type="default" r:id="rId19"/>
+      <w:footerReference w:type="default" r:id="rId20"/>
+      <w:footerReference w:type="first" r:id="rId21"/>
+      <w:pgSz w:w="12240" w:h="15840" w:code="1"/>
+      <w:pgMar w:top="1440" w:right="1440" w:bottom="1440" w:left="1440" w:header="792" w:footer="792" w:gutter="0"/>
       <w:cols w:space="720"/>
       <w:titlePg/>
       <w:docGrid w:linePitch="360"/>
@@ -1759,6 +2810,7 @@
       </w:r>
     </w:p>
     <w:p/>
+    <w:p/>
   </w:endnote>
   <w:endnote w:type="continuationSeparator" w:id="0">
     <w:p>
@@ -1769,6 +2821,7 @@
         <w:continuationSeparator/>
       </w:r>
     </w:p>
+    <w:p/>
     <w:p/>
   </w:endnote>
 </w:endnotes>
@@ -1786,7 +2839,10 @@
     </w:sdtPr>
     <w:sdtEndPr>
       <w:rPr>
+        <w:rFonts w:ascii="LM Roman 12" w:hAnsi="LM Roman 12"/>
         <w:noProof/>
+        <w:sz w:val="20"/>
+        <w:szCs w:val="20"/>
       </w:rPr>
     </w:sdtEndPr>
     <w:sdtContent>
@@ -1797,40 +2853,88 @@
         </w:pPr>
         <w:r>
           <w:pict w14:anchorId="452B26F6">
-            <v:rect id="_x0000_i1058" style="width:0;height:1.5pt" o:hralign="center" o:hrstd="t" o:hr="t" fillcolor="#a0a0a0" stroked="f"/>
+            <v:rect id="_x0000_i1165" style="width:0;height:1.5pt" o:hralign="center" o:hrstd="t" o:hr="t" fillcolor="#a0a0a0" stroked="f"/>
           </w:pict>
         </w:r>
       </w:p>
       <w:p>
         <w:pPr>
           <w:pStyle w:val="Footer"/>
-          <w:jc w:val="right"/>
+          <w:rPr>
+            <w:rFonts w:ascii="LM Roman 12" w:hAnsi="LM Roman 12"/>
+            <w:sz w:val="20"/>
+            <w:szCs w:val="20"/>
+          </w:rPr>
         </w:pPr>
         <w:r>
+          <w:rPr>
+            <w:rFonts w:ascii="LM Roman 12" w:hAnsi="LM Roman 12"/>
+            <w:sz w:val="20"/>
+            <w:szCs w:val="20"/>
+          </w:rPr>
+          <w:t>PHYS 454</w:t>
+        </w:r>
+        <w:r>
+          <w:rPr>
+            <w:rFonts w:ascii="LM Roman 12" w:hAnsi="LM Roman 12"/>
+            <w:sz w:val="20"/>
+            <w:szCs w:val="20"/>
+          </w:rPr>
+          <w:tab/>
+        </w:r>
+        <w:r>
+          <w:rPr>
+            <w:rFonts w:ascii="LM Roman 12" w:hAnsi="LM Roman 12"/>
+            <w:sz w:val="20"/>
+            <w:szCs w:val="20"/>
+          </w:rPr>
+          <w:tab/>
+        </w:r>
+        <w:r>
+          <w:rPr>
+            <w:rFonts w:ascii="LM Roman 12" w:hAnsi="LM Roman 12"/>
+            <w:sz w:val="20"/>
+            <w:szCs w:val="20"/>
+          </w:rPr>
           <w:fldChar w:fldCharType="begin"/>
         </w:r>
         <w:r>
+          <w:rPr>
+            <w:rFonts w:ascii="LM Roman 12" w:hAnsi="LM Roman 12"/>
+            <w:sz w:val="20"/>
+            <w:szCs w:val="20"/>
+          </w:rPr>
           <w:instrText xml:space="preserve"> PAGE   \* MERGEFORMAT </w:instrText>
         </w:r>
         <w:r>
+          <w:rPr>
+            <w:rFonts w:ascii="LM Roman 12" w:hAnsi="LM Roman 12"/>
+            <w:sz w:val="20"/>
+            <w:szCs w:val="20"/>
+          </w:rPr>
           <w:fldChar w:fldCharType="separate"/>
         </w:r>
         <w:r>
           <w:rPr>
+            <w:rFonts w:ascii="LM Roman 12" w:hAnsi="LM Roman 12"/>
             <w:noProof/>
+            <w:sz w:val="20"/>
+            <w:szCs w:val="20"/>
           </w:rPr>
           <w:t>2</w:t>
         </w:r>
         <w:r>
           <w:rPr>
+            <w:rFonts w:ascii="LM Roman 12" w:hAnsi="LM Roman 12"/>
             <w:noProof/>
+            <w:sz w:val="20"/>
+            <w:szCs w:val="20"/>
           </w:rPr>
           <w:fldChar w:fldCharType="end"/>
         </w:r>
       </w:p>
     </w:sdtContent>
   </w:sdt>
-  <w:p/>
 </w:ftr>
 </file>
 
@@ -1840,57 +2944,120 @@
     <w:pPr>
       <w:pStyle w:val="Footer"/>
       <w:jc w:val="right"/>
+      <w:rPr>
+        <w:rFonts w:ascii="LM Roman 12" w:hAnsi="LM Roman 12"/>
+        <w:sz w:val="20"/>
+        <w:szCs w:val="20"/>
+      </w:rPr>
     </w:pPr>
     <w:r>
+      <w:rPr>
+        <w:rFonts w:ascii="LM Roman 12" w:hAnsi="LM Roman 12"/>
+        <w:sz w:val="20"/>
+        <w:szCs w:val="20"/>
+      </w:rPr>
       <w:pict w14:anchorId="79542646">
-        <v:rect id="_x0000_i1055" style="width:0;height:1.5pt" o:hralign="center" o:hrstd="t" o:hr="t" fillcolor="#a0a0a0" stroked="f"/>
+        <v:rect id="_x0000_i1185" style="width:0;height:1.5pt" o:hralign="center" o:hrstd="t" o:hr="t" fillcolor="#a0a0a0" stroked="f"/>
       </w:pict>
     </w:r>
   </w:p>
-  <w:sdt>
-    <w:sdtPr>
-      <w:id w:val="203767966"/>
-      <w:docPartObj>
-        <w:docPartGallery w:val="Page Numbers (Bottom of Page)"/>
-        <w:docPartUnique/>
-      </w:docPartObj>
-    </w:sdtPr>
-    <w:sdtEndPr>
+  <w:p>
+    <w:pPr>
+      <w:pStyle w:val="Footer"/>
       <w:rPr>
-        <w:noProof/>
+        <w:rFonts w:ascii="LM Roman 12" w:hAnsi="LM Roman 12"/>
+        <w:sz w:val="20"/>
+        <w:szCs w:val="20"/>
       </w:rPr>
-    </w:sdtEndPr>
-    <w:sdtContent>
-      <w:p>
-        <w:pPr>
-          <w:pStyle w:val="Footer"/>
-          <w:jc w:val="right"/>
-        </w:pPr>
+    </w:pPr>
+    <w:r>
+      <w:rPr>
+        <w:rFonts w:ascii="LM Roman 12" w:hAnsi="LM Roman 12"/>
+        <w:sz w:val="20"/>
+        <w:szCs w:val="20"/>
+      </w:rPr>
+      <w:t>PHYS 454</w:t>
+    </w:r>
+    <w:r>
+      <w:rPr>
+        <w:rFonts w:ascii="LM Roman 12" w:hAnsi="LM Roman 12"/>
+        <w:sz w:val="20"/>
+        <w:szCs w:val="20"/>
+      </w:rPr>
+      <w:tab/>
+    </w:r>
+    <w:r>
+      <w:rPr>
+        <w:rFonts w:ascii="LM Roman 12" w:hAnsi="LM Roman 12"/>
+        <w:sz w:val="20"/>
+        <w:szCs w:val="20"/>
+      </w:rPr>
+      <w:tab/>
+    </w:r>
+    <w:sdt>
+      <w:sdtPr>
+        <w:rPr>
+          <w:rFonts w:ascii="LM Roman 12" w:hAnsi="LM Roman 12"/>
+          <w:sz w:val="20"/>
+          <w:szCs w:val="20"/>
+        </w:rPr>
+        <w:id w:val="203767966"/>
+        <w:docPartObj>
+          <w:docPartGallery w:val="Page Numbers (Bottom of Page)"/>
+          <w:docPartUnique/>
+        </w:docPartObj>
+      </w:sdtPr>
+      <w:sdtEndPr>
+        <w:rPr>
+          <w:noProof/>
+        </w:rPr>
+      </w:sdtEndPr>
+      <w:sdtContent>
         <w:r>
+          <w:rPr>
+            <w:rFonts w:ascii="LM Roman 12" w:hAnsi="LM Roman 12"/>
+            <w:sz w:val="20"/>
+            <w:szCs w:val="20"/>
+          </w:rPr>
           <w:fldChar w:fldCharType="begin"/>
         </w:r>
         <w:r>
+          <w:rPr>
+            <w:rFonts w:ascii="LM Roman 12" w:hAnsi="LM Roman 12"/>
+            <w:sz w:val="20"/>
+            <w:szCs w:val="20"/>
+          </w:rPr>
           <w:instrText xml:space="preserve"> PAGE   \* MERGEFORMAT </w:instrText>
         </w:r>
         <w:r>
+          <w:rPr>
+            <w:rFonts w:ascii="LM Roman 12" w:hAnsi="LM Roman 12"/>
+            <w:sz w:val="20"/>
+            <w:szCs w:val="20"/>
+          </w:rPr>
           <w:fldChar w:fldCharType="separate"/>
         </w:r>
         <w:r>
           <w:rPr>
+            <w:rFonts w:ascii="LM Roman 12" w:hAnsi="LM Roman 12"/>
             <w:noProof/>
+            <w:sz w:val="20"/>
+            <w:szCs w:val="20"/>
           </w:rPr>
           <w:t>2</w:t>
         </w:r>
         <w:r>
           <w:rPr>
+            <w:rFonts w:ascii="LM Roman 12" w:hAnsi="LM Roman 12"/>
             <w:noProof/>
+            <w:sz w:val="20"/>
+            <w:szCs w:val="20"/>
           </w:rPr>
           <w:fldChar w:fldCharType="end"/>
         </w:r>
-      </w:p>
-    </w:sdtContent>
-  </w:sdt>
-  <w:p/>
+      </w:sdtContent>
+    </w:sdt>
+  </w:p>
 </w:ftr>
 </file>
 
@@ -1906,6 +3073,7 @@
       </w:r>
     </w:p>
     <w:p/>
+    <w:p/>
   </w:footnote>
   <w:footnote w:type="continuationSeparator" w:id="0">
     <w:p>
@@ -1916,6 +3084,7 @@
         <w:continuationSeparator/>
       </w:r>
     </w:p>
+    <w:p/>
     <w:p/>
   </w:footnote>
 </w:footnotes>
@@ -1926,19 +3095,68 @@
   <w:p>
     <w:pPr>
       <w:pStyle w:val="Header"/>
+      <w:rPr>
+        <w:rFonts w:ascii="LM Roman 12" w:hAnsi="LM Roman 12"/>
+        <w:sz w:val="20"/>
+        <w:szCs w:val="20"/>
+      </w:rPr>
     </w:pPr>
     <w:r>
+      <w:rPr>
+        <w:rFonts w:ascii="LM Roman 12" w:hAnsi="LM Roman 12"/>
+        <w:sz w:val="20"/>
+        <w:szCs w:val="20"/>
+      </w:rPr>
+      <w:t>HW#1</w:t>
+    </w:r>
+    <w:r>
+      <w:rPr>
+        <w:rFonts w:ascii="LM Roman 12" w:hAnsi="LM Roman 12"/>
+        <w:sz w:val="20"/>
+        <w:szCs w:val="20"/>
+      </w:rPr>
+      <w:tab/>
+    </w:r>
+    <w:r>
+      <w:rPr>
+        <w:rFonts w:ascii="LM Roman 12" w:hAnsi="LM Roman 12"/>
+        <w:sz w:val="20"/>
+        <w:szCs w:val="20"/>
+      </w:rPr>
+      <w:tab/>
+      <w:t>Professor James Hedberg</w:t>
+    </w:r>
+  </w:p>
+  <w:p>
+    <w:pPr>
+      <w:pStyle w:val="Header"/>
+      <w:rPr>
+        <w:rFonts w:ascii="LM Roman 12" w:hAnsi="LM Roman 12"/>
+        <w:sz w:val="20"/>
+        <w:szCs w:val="20"/>
+      </w:rPr>
+    </w:pPr>
+    <w:r>
+      <w:rPr>
+        <w:rFonts w:ascii="LM Roman 12" w:hAnsi="LM Roman 12"/>
+        <w:sz w:val="20"/>
+        <w:szCs w:val="20"/>
+      </w:rPr>
       <w:pict w14:anchorId="39888ACF">
-        <v:rect id="_x0000_i1061" style="width:0;height:1.5pt" o:hralign="center" o:hrstd="t" o:hr="t" fillcolor="#a0a0a0" stroked="f"/>
+        <v:rect id="_x0000_i1138" style="width:0;height:1.5pt" o:hralign="center" o:hrstd="t" o:hr="t" fillcolor="#a0a0a0" stroked="f"/>
       </w:pict>
     </w:r>
   </w:p>
-  <w:p/>
 </w:hdr>
 </file>
 
 <file path=word/numbering.xml><?xml version="1.0" encoding="utf-8"?>
 <w:numbering xmlns:wpc="http://schemas.microsoft.com/office/word/2010/wordprocessingCanvas" xmlns:cx="http://schemas.microsoft.com/office/drawing/2014/chartex" xmlns:cx1="http://schemas.microsoft.com/office/drawing/2015/9/8/chartex" xmlns:cx2="http://schemas.microsoft.com/office/drawing/2015/10/21/chartex" xmlns:cx3="http://schemas.microsoft.com/office/drawing/2016/5/9/chartex" xmlns:cx4="http://schemas.microsoft.com/office/drawing/2016/5/10/chartex" xmlns:cx5="http://schemas.microsoft.com/office/drawing/2016/5/11/chartex" xmlns:cx6="http://schemas.microsoft.com/office/drawing/2016/5/12/chartex" xmlns:cx7="http://schemas.microsoft.com/office/drawing/2016/5/13/chartex" xmlns:cx8="http://schemas.microsoft.com/office/drawing/2016/5/14/chartex" xmlns:mc="http://schemas.openxmlformats.org/markup-compatibility/2006" xmlns:aink="http://schemas.microsoft.com/office/drawing/2016/ink" xmlns:am3d="http://schemas.microsoft.com/office/drawing/2017/model3d" xmlns:o="urn:schemas-microsoft-com:office:office" xmlns:oel="http://schemas.microsoft.com/office/2019/extlst" xmlns:r="http://schemas.openxmlformats.org/officeDocument/2006/relationships" xmlns:m="http://schemas.openxmlformats.org/officeDocument/2006/math" xmlns:v="urn:schemas-microsoft-com:vml" xmlns:wp14="http://schemas.microsoft.com/office/word/2010/wordprocessingDrawing" xmlns:wp="http://schemas.openxmlformats.org/drawingml/2006/wordprocessingDrawing" xmlns:w10="urn:schemas-microsoft-com:office:word" xmlns:w="http://schemas.openxmlformats.org/wordprocessingml/2006/main" xmlns:w14="http://schemas.microsoft.com/office/word/2010/wordml" xmlns:w15="http://schemas.microsoft.com/office/word/2012/wordml" xmlns:w16cex="http://schemas.microsoft.com/office/word/2018/wordml/cex" xmlns:w16cid="http://schemas.microsoft.com/office/word/2016/wordml/cid" xmlns:w16="http://schemas.microsoft.com/office/word/2018/wordml" xmlns:w16sdtdh="http://schemas.microsoft.com/office/word/2020/wordml/sdtdatahash" xmlns:w16se="http://schemas.microsoft.com/office/word/2015/wordml/symex" xmlns:wpg="http://schemas.microsoft.com/office/word/2010/wordprocessingGroup" xmlns:wpi="http://schemas.microsoft.com/office/word/2010/wordprocessingInk" xmlns:wne="http://schemas.microsoft.com/office/word/2006/wordml" xmlns:wps="http://schemas.microsoft.com/office/word/2010/wordprocessingShape" mc:Ignorable="w14 w15 w16se w16cid w16 w16cex w16sdtdh wp14">
+  <w:numPicBullet w:numPicBulletId="0">
+    <w:pict>
+      <v:rect id="_x0000_i1110" style="width:0;height:1.5pt" o:hralign="center" o:bullet="t" o:hrstd="t" o:hr="t" fillcolor="#a0a0a0" stroked="f"/>
+    </w:pict>
+  </w:numPicBullet>
   <w:abstractNum w:abstractNumId="0" w15:restartNumberingAfterBreak="0">
     <w:nsid w:val="331852AB"/>
     <w:multiLevelType w:val="hybridMultilevel"/>
@@ -2527,6 +3745,72 @@
     <w:name w:val="Normal"/>
     <w:qFormat/>
   </w:style>
+  <w:style w:type="paragraph" w:styleId="Heading1">
+    <w:name w:val="heading 1"/>
+    <w:basedOn w:val="Normal"/>
+    <w:next w:val="Normal"/>
+    <w:link w:val="Heading1Char"/>
+    <w:uiPriority w:val="9"/>
+    <w:qFormat/>
+    <w:rsid w:val="00350945"/>
+    <w:pPr>
+      <w:spacing w:line="276" w:lineRule="auto"/>
+      <w:outlineLvl w:val="0"/>
+    </w:pPr>
+    <w:rPr>
+      <w:rFonts w:ascii="LM Roman 12" w:hAnsi="LM Roman 12"/>
+      <w:b/>
+      <w:bCs/>
+      <w:i/>
+      <w:iCs/>
+      <w:sz w:val="24"/>
+      <w:szCs w:val="24"/>
+    </w:rPr>
+  </w:style>
+  <w:style w:type="paragraph" w:styleId="Heading2">
+    <w:name w:val="heading 2"/>
+    <w:basedOn w:val="Normal"/>
+    <w:next w:val="Normal"/>
+    <w:link w:val="Heading2Char"/>
+    <w:uiPriority w:val="9"/>
+    <w:unhideWhenUsed/>
+    <w:qFormat/>
+    <w:rsid w:val="00350945"/>
+    <w:pPr>
+      <w:keepNext/>
+      <w:keepLines/>
+      <w:spacing w:before="40" w:after="0"/>
+      <w:outlineLvl w:val="1"/>
+    </w:pPr>
+    <w:rPr>
+      <w:rFonts w:asciiTheme="majorHAnsi" w:eastAsiaTheme="majorEastAsia" w:hAnsiTheme="majorHAnsi" w:cstheme="majorBidi"/>
+      <w:color w:val="2F5496" w:themeColor="accent1" w:themeShade="BF"/>
+      <w:sz w:val="26"/>
+      <w:szCs w:val="26"/>
+    </w:rPr>
+  </w:style>
+  <w:style w:type="paragraph" w:styleId="Heading3">
+    <w:name w:val="heading 3"/>
+    <w:basedOn w:val="Normal"/>
+    <w:next w:val="Normal"/>
+    <w:link w:val="Heading3Char"/>
+    <w:uiPriority w:val="9"/>
+    <w:unhideWhenUsed/>
+    <w:qFormat/>
+    <w:rsid w:val="00350945"/>
+    <w:pPr>
+      <w:keepNext/>
+      <w:keepLines/>
+      <w:spacing w:before="40" w:after="0"/>
+      <w:outlineLvl w:val="2"/>
+    </w:pPr>
+    <w:rPr>
+      <w:rFonts w:asciiTheme="majorHAnsi" w:eastAsiaTheme="majorEastAsia" w:hAnsiTheme="majorHAnsi" w:cstheme="majorBidi"/>
+      <w:color w:val="1F3763" w:themeColor="accent1" w:themeShade="7F"/>
+      <w:sz w:val="24"/>
+      <w:szCs w:val="24"/>
+    </w:rPr>
+  </w:style>
   <w:style w:type="character" w:default="1" w:styleId="DefaultParagraphFont">
     <w:name w:val="Default Paragraph Font"/>
     <w:uiPriority w:val="1"/>
@@ -2659,6 +3943,91 @@
     <w:rsid w:val="00CA2E21"/>
     <w:rPr>
       <w:color w:val="666666"/>
+    </w:rPr>
+  </w:style>
+  <w:style w:type="character" w:customStyle="1" w:styleId="Heading1Char">
+    <w:name w:val="Heading 1 Char"/>
+    <w:basedOn w:val="DefaultParagraphFont"/>
+    <w:link w:val="Heading1"/>
+    <w:uiPriority w:val="9"/>
+    <w:rsid w:val="00350945"/>
+    <w:rPr>
+      <w:rFonts w:ascii="LM Roman 12" w:hAnsi="LM Roman 12"/>
+      <w:b/>
+      <w:bCs/>
+      <w:i/>
+      <w:iCs/>
+      <w:sz w:val="24"/>
+      <w:szCs w:val="24"/>
+    </w:rPr>
+  </w:style>
+  <w:style w:type="character" w:customStyle="1" w:styleId="Heading3Char">
+    <w:name w:val="Heading 3 Char"/>
+    <w:basedOn w:val="DefaultParagraphFont"/>
+    <w:link w:val="Heading3"/>
+    <w:uiPriority w:val="9"/>
+    <w:rsid w:val="00350945"/>
+    <w:rPr>
+      <w:rFonts w:asciiTheme="majorHAnsi" w:eastAsiaTheme="majorEastAsia" w:hAnsiTheme="majorHAnsi" w:cstheme="majorBidi"/>
+      <w:color w:val="1F3763" w:themeColor="accent1" w:themeShade="7F"/>
+      <w:sz w:val="24"/>
+      <w:szCs w:val="24"/>
+    </w:rPr>
+  </w:style>
+  <w:style w:type="character" w:customStyle="1" w:styleId="Heading2Char">
+    <w:name w:val="Heading 2 Char"/>
+    <w:basedOn w:val="DefaultParagraphFont"/>
+    <w:link w:val="Heading2"/>
+    <w:uiPriority w:val="9"/>
+    <w:rsid w:val="00350945"/>
+    <w:rPr>
+      <w:rFonts w:asciiTheme="majorHAnsi" w:eastAsiaTheme="majorEastAsia" w:hAnsiTheme="majorHAnsi" w:cstheme="majorBidi"/>
+      <w:color w:val="2F5496" w:themeColor="accent1" w:themeShade="BF"/>
+      <w:sz w:val="26"/>
+      <w:szCs w:val="26"/>
+    </w:rPr>
+  </w:style>
+  <w:style w:type="paragraph" w:styleId="Bibliography">
+    <w:name w:val="Bibliography"/>
+    <w:basedOn w:val="Normal"/>
+    <w:next w:val="Normal"/>
+    <w:uiPriority w:val="37"/>
+    <w:unhideWhenUsed/>
+    <w:rsid w:val="004A6E5F"/>
+  </w:style>
+  <w:style w:type="character" w:styleId="Hyperlink">
+    <w:name w:val="Hyperlink"/>
+    <w:basedOn w:val="DefaultParagraphFont"/>
+    <w:uiPriority w:val="99"/>
+    <w:unhideWhenUsed/>
+    <w:rsid w:val="004A6E5F"/>
+    <w:rPr>
+      <w:color w:val="0563C1" w:themeColor="hyperlink"/>
+      <w:u w:val="single"/>
+    </w:rPr>
+  </w:style>
+  <w:style w:type="character" w:styleId="UnresolvedMention">
+    <w:name w:val="Unresolved Mention"/>
+    <w:basedOn w:val="DefaultParagraphFont"/>
+    <w:uiPriority w:val="99"/>
+    <w:semiHidden/>
+    <w:unhideWhenUsed/>
+    <w:rsid w:val="004A6E5F"/>
+    <w:rPr>
+      <w:color w:val="605E5C"/>
+      <w:shd w:val="clear" w:color="auto" w:fill="E1DFDD"/>
+    </w:rPr>
+  </w:style>
+  <w:style w:type="character" w:styleId="FollowedHyperlink">
+    <w:name w:val="FollowedHyperlink"/>
+    <w:basedOn w:val="DefaultParagraphFont"/>
+    <w:uiPriority w:val="99"/>
+    <w:semiHidden/>
+    <w:unhideWhenUsed/>
+    <w:rsid w:val="004A6E5F"/>
+    <w:rPr>
+      <w:color w:val="954F72" w:themeColor="followedHyperlink"/>
+      <w:u w:val="single"/>
     </w:rPr>
   </w:style>
 </w:styles>
@@ -2957,4 +4326,24 @@
     </a:ext>
   </a:extLst>
 </a:theme>
+</file>
+
+<file path=customXml/item1.xml><?xml version="1.0" encoding="utf-8"?>
+<b:Sources xmlns:b="http://schemas.openxmlformats.org/officeDocument/2006/bibliography" xmlns="http://schemas.openxmlformats.org/officeDocument/2006/bibliography" SelectedStyle="\APASixthEditionOfficeOnline.xsl" StyleName="APA" Version="6">
+  <b:Source>
+    <b:Tag>htt</b:Tag>
+    <b:SourceType>InternetSite</b:SourceType>
+    <b:Guid>{2D9F2423-8967-4955-8488-928724B8CE8A}</b:Guid>
+    <b:URL>https://colab.research.google.com/corgiredirector?site=https%3A%2F%2Fwww.latlong.net%2Fplace%2Fhuntsville-al-usa-2303.html</b:URL>
+    <b:RefOrder>2</b:RefOrder>
+  </b:Source>
+</b:Sources>
+</file>
+
+<file path=customXml/itemProps1.xml><?xml version="1.0" encoding="utf-8"?>
+<ds:datastoreItem xmlns:ds="http://schemas.openxmlformats.org/officeDocument/2006/customXml" ds:itemID="{716648CE-4529-4599-9E4F-AF377D17032D}">
+  <ds:schemaRefs>
+    <ds:schemaRef ds:uri="http://schemas.openxmlformats.org/officeDocument/2006/bibliography"/>
+  </ds:schemaRefs>
+</ds:datastoreItem>
 </file>
</xml_diff>

<commit_message>
vault backup: 2024-02-18 22:14:03
</commit_message>
<xml_diff>
--- a/Spring 2024/PHYS 454/HW/Maniago-Jeremy-PHYS454-HW1.docx
+++ b/Spring 2024/PHYS 454/HW/Maniago-Jeremy-PHYS454-HW1.docx
@@ -90,7 +90,7 @@
           <w:szCs w:val="20"/>
         </w:rPr>
         <w:pict w14:anchorId="2748E11B">
-          <v:rect id="_x0000_i1052" style="width:0;height:1.5pt" o:hralign="center" o:hrstd="t" o:hr="t" fillcolor="#a0a0a0" stroked="f"/>
+          <v:rect id="_x0000_i1026" style="width:0;height:1.5pt" o:hralign="center" o:hrstd="t" o:hr="t" fillcolor="#a0a0a0" stroked="f"/>
         </w:pict>
       </w:r>
     </w:p>
@@ -279,72 +279,35 @@
         </w:rPr>
         <w:t xml:space="preserve"> </w:t>
       </w:r>
-      <w:r>
-        <w:rPr>
-          <w:rFonts w:ascii="LM Roman 12" w:hAnsi="LM Roman 12"/>
-          <w:sz w:val="20"/>
-          <w:szCs w:val="20"/>
-        </w:rPr>
-        <w:fldChar w:fldCharType="begin"/>
-      </w:r>
-      <w:r>
-        <w:rPr>
-          <w:rFonts w:ascii="LM Roman 12" w:hAnsi="LM Roman 12"/>
-          <w:sz w:val="20"/>
-          <w:szCs w:val="20"/>
-        </w:rPr>
-        <w:instrText>HYPERLINK  \l "two"</w:instrText>
-      </w:r>
-      <w:r>
-        <w:rPr>
-          <w:rFonts w:ascii="LM Roman 12" w:hAnsi="LM Roman 12"/>
-          <w:sz w:val="20"/>
-          <w:szCs w:val="20"/>
-        </w:rPr>
-      </w:r>
-      <w:r>
-        <w:rPr>
-          <w:rFonts w:ascii="LM Roman 12" w:hAnsi="LM Roman 12"/>
-          <w:sz w:val="20"/>
-          <w:szCs w:val="20"/>
-        </w:rPr>
-        <w:fldChar w:fldCharType="separate"/>
-      </w:r>
-      <w:r>
-        <w:rPr>
-          <w:rStyle w:val="Hyperlink"/>
-          <w:rFonts w:ascii="LM Roman 12" w:hAnsi="LM Roman 12"/>
-          <w:sz w:val="20"/>
-          <w:szCs w:val="20"/>
-        </w:rPr>
-        <w:t>[</w:t>
-      </w:r>
-      <w:r>
-        <w:rPr>
-          <w:rStyle w:val="Hyperlink"/>
-          <w:rFonts w:ascii="LM Roman 12" w:hAnsi="LM Roman 12"/>
-          <w:sz w:val="20"/>
-          <w:szCs w:val="20"/>
-        </w:rPr>
-        <w:t>2</w:t>
-      </w:r>
-      <w:r>
-        <w:rPr>
-          <w:rStyle w:val="Hyperlink"/>
-          <w:rFonts w:ascii="LM Roman 12" w:hAnsi="LM Roman 12"/>
-          <w:sz w:val="20"/>
-          <w:szCs w:val="20"/>
-        </w:rPr>
-        <w:t>]</w:t>
-      </w:r>
-      <w:r>
-        <w:rPr>
-          <w:rFonts w:ascii="LM Roman 12" w:hAnsi="LM Roman 12"/>
-          <w:sz w:val="20"/>
-          <w:szCs w:val="20"/>
-        </w:rPr>
-        <w:fldChar w:fldCharType="end"/>
-      </w:r>
+      <w:hyperlink w:anchor="two" w:history="1">
+        <w:r>
+          <w:rPr>
+            <w:rStyle w:val="Hyperlink"/>
+            <w:rFonts w:ascii="LM Roman 12" w:hAnsi="LM Roman 12"/>
+            <w:sz w:val="20"/>
+            <w:szCs w:val="20"/>
+          </w:rPr>
+          <w:t>[</w:t>
+        </w:r>
+        <w:r>
+          <w:rPr>
+            <w:rStyle w:val="Hyperlink"/>
+            <w:rFonts w:ascii="LM Roman 12" w:hAnsi="LM Roman 12"/>
+            <w:sz w:val="20"/>
+            <w:szCs w:val="20"/>
+          </w:rPr>
+          <w:t>2</w:t>
+        </w:r>
+        <w:r>
+          <w:rPr>
+            <w:rStyle w:val="Hyperlink"/>
+            <w:rFonts w:ascii="LM Roman 12" w:hAnsi="LM Roman 12"/>
+            <w:sz w:val="20"/>
+            <w:szCs w:val="20"/>
+          </w:rPr>
+          <w:t>]</w:t>
+        </w:r>
+      </w:hyperlink>
       <w:r>
         <w:rPr>
           <w:rFonts w:ascii="LM Roman 12" w:hAnsi="LM Roman 12"/>
@@ -1346,25 +1309,7 @@
           <w:sz w:val="20"/>
           <w:szCs w:val="20"/>
         </w:rPr>
-        <w:t xml:space="preserve"> by using the max sun elevation for elevation angle and solving for tower height. The max sun elevation, found using the </w:t>
-      </w:r>
-      <w:proofErr w:type="gramStart"/>
-      <w:r>
-        <w:rPr>
-          <w:rFonts w:ascii="LM Roman 12" w:hAnsi="LM Roman 12"/>
-          <w:sz w:val="20"/>
-          <w:szCs w:val="20"/>
-        </w:rPr>
-        <w:t>np.max(</w:t>
-      </w:r>
-      <w:proofErr w:type="gramEnd"/>
-      <w:r>
-        <w:rPr>
-          <w:rFonts w:ascii="LM Roman 12" w:hAnsi="LM Roman 12"/>
-          <w:sz w:val="20"/>
-          <w:szCs w:val="20"/>
-        </w:rPr>
-        <w:t>) function on the sun ephemeris elevation angles, is found to be 38.17</w:t>
+        <w:t xml:space="preserve"> by using the max sun elevation for elevation angle and solving for tower height. The max sun elevation, found using the np.max() function on the sun ephemeris elevation angles, is found to be 38.17</w:t>
       </w:r>
       <w:r>
         <w:rPr>
@@ -1656,7 +1601,7 @@
           <w:szCs w:val="20"/>
         </w:rPr>
         <w:pict w14:anchorId="1400620C">
-          <v:rect id="_x0000_i1222" style="width:0;height:1.5pt" o:hralign="center" o:bullet="t" o:hrstd="t" o:hr="t" fillcolor="#a0a0a0" stroked="f"/>
+          <v:rect id="_x0000_i1027" style="width:0;height:1.5pt" o:hralign="center" o:bullet="t" o:hrstd="t" o:hr="t" fillcolor="#a0a0a0" stroked="f"/>
         </w:pict>
       </w:r>
     </w:p>
@@ -1889,6 +1834,7 @@
       <w:r>
         <w:rPr>
           <w:rFonts w:ascii="LM Roman 12" w:hAnsi="LM Roman 12"/>
+          <w:noProof/>
           <w:sz w:val="20"/>
           <w:szCs w:val="20"/>
         </w:rPr>
@@ -2385,7 +2331,7 @@
           <w:szCs w:val="20"/>
         </w:rPr>
         <w:pict w14:anchorId="5F8A4567">
-          <v:rect id="_x0000_i1223" style="width:0;height:1.5pt" o:hralign="center" o:bullet="t" o:hrstd="t" o:hr="t" fillcolor="#a0a0a0" stroked="f"/>
+          <v:rect id="_x0000_i1028" style="width:0;height:1.5pt" o:hralign="center" o:bullet="t" o:hrstd="t" o:hr="t" fillcolor="#a0a0a0" stroked="f"/>
         </w:pict>
       </w:r>
     </w:p>
@@ -2682,13 +2628,7 @@
         <w:t xml:space="preserve"> </w:t>
       </w:r>
       <w:r>
-        <w:t>2024 Analemma from</w:t>
-      </w:r>
-      <w:r>
-        <w:t xml:space="preserve"> Cape Town, South Africa</w:t>
-      </w:r>
-      <w:r>
-        <w:t>, with special times of the year</w:t>
+        <w:t>2024 Analemma from Cape Town, South Africa, with special times of the year</w:t>
       </w:r>
     </w:p>
     <w:p/>
@@ -2700,7 +2640,7 @@
           <w:szCs w:val="20"/>
         </w:rPr>
         <w:pict w14:anchorId="7C58F2F3">
-          <v:rect id="_x0000_i1224" style="width:0;height:1.5pt" o:hralign="center" o:bullet="t" o:hrstd="t" o:hr="t" fillcolor="#a0a0a0" stroked="f"/>
+          <v:rect id="_x0000_i1029" style="width:0;height:1.5pt" o:hralign="center" o:bullet="t" o:hrstd="t" o:hr="t" fillcolor="#a0a0a0" stroked="f"/>
         </w:pict>
       </w:r>
     </w:p>
@@ -2713,81 +2653,193 @@
       </w:r>
     </w:p>
     <w:p>
+      <w:pPr>
+        <w:rPr>
+          <w:rFonts w:ascii="LM Roman 12" w:hAnsi="LM Roman 12"/>
+          <w:sz w:val="20"/>
+          <w:szCs w:val="20"/>
+        </w:rPr>
+      </w:pPr>
       <w:bookmarkStart w:id="0" w:name="one"/>
       <w:r>
+        <w:rPr>
+          <w:rFonts w:ascii="LM Roman 12" w:hAnsi="LM Roman 12"/>
+          <w:sz w:val="20"/>
+          <w:szCs w:val="20"/>
+        </w:rPr>
         <w:t>[1]</w:t>
       </w:r>
       <w:r>
+        <w:rPr>
+          <w:rFonts w:ascii="LM Roman 12" w:hAnsi="LM Roman 12"/>
+          <w:sz w:val="20"/>
+          <w:szCs w:val="20"/>
+        </w:rPr>
         <w:t xml:space="preserve"> </w:t>
       </w:r>
       <w:hyperlink r:id="rId15" w:history="1">
         <w:r>
           <w:rPr>
             <w:rStyle w:val="Hyperlink"/>
+            <w:rFonts w:ascii="LM Roman 12" w:hAnsi="LM Roman 12"/>
+            <w:sz w:val="20"/>
+            <w:szCs w:val="20"/>
           </w:rPr>
           <w:t>https://www.latlong.net/place/huntsville-al-usa-2303.html</w:t>
         </w:r>
       </w:hyperlink>
     </w:p>
     <w:p>
+      <w:pPr>
+        <w:rPr>
+          <w:rFonts w:ascii="LM Roman 12" w:hAnsi="LM Roman 12"/>
+          <w:sz w:val="20"/>
+          <w:szCs w:val="20"/>
+        </w:rPr>
+      </w:pPr>
       <w:bookmarkStart w:id="1" w:name="two"/>
       <w:bookmarkEnd w:id="0"/>
       <w:r>
+        <w:rPr>
+          <w:rFonts w:ascii="LM Roman 12" w:hAnsi="LM Roman 12"/>
+          <w:sz w:val="20"/>
+          <w:szCs w:val="20"/>
+        </w:rPr>
         <w:t>[2]</w:t>
       </w:r>
       <w:r>
+        <w:rPr>
+          <w:rFonts w:ascii="LM Roman 12" w:hAnsi="LM Roman 12"/>
+          <w:sz w:val="20"/>
+          <w:szCs w:val="20"/>
+        </w:rPr>
         <w:t xml:space="preserve"> </w:t>
       </w:r>
       <w:hyperlink r:id="rId16" w:anchor="/" w:history="1">
         <w:r>
           <w:rPr>
             <w:rStyle w:val="Hyperlink"/>
+            <w:rFonts w:ascii="LM Roman 12" w:hAnsi="LM Roman 12"/>
+            <w:sz w:val="20"/>
+            <w:szCs w:val="20"/>
           </w:rPr>
           <w:t>Horizons System (nasa.gov)</w:t>
         </w:r>
       </w:hyperlink>
     </w:p>
     <w:p>
+      <w:pPr>
+        <w:rPr>
+          <w:rFonts w:ascii="LM Roman 12" w:hAnsi="LM Roman 12"/>
+          <w:sz w:val="20"/>
+          <w:szCs w:val="20"/>
+        </w:rPr>
+      </w:pPr>
       <w:bookmarkStart w:id="2" w:name="three"/>
       <w:bookmarkEnd w:id="1"/>
       <w:r>
+        <w:rPr>
+          <w:rFonts w:ascii="LM Roman 12" w:hAnsi="LM Roman 12"/>
+          <w:sz w:val="20"/>
+          <w:szCs w:val="20"/>
+        </w:rPr>
         <w:t>[3]</w:t>
       </w:r>
       <w:r>
+        <w:rPr>
+          <w:rFonts w:ascii="LM Roman 12" w:hAnsi="LM Roman 12"/>
+          <w:sz w:val="20"/>
+          <w:szCs w:val="20"/>
+        </w:rPr>
         <w:t xml:space="preserve"> </w:t>
       </w:r>
       <w:hyperlink r:id="rId17" w:history="1">
         <w:r>
           <w:rPr>
             <w:rStyle w:val="Hyperlink"/>
+            <w:rFonts w:ascii="LM Roman 12" w:hAnsi="LM Roman 12"/>
+            <w:sz w:val="20"/>
+            <w:szCs w:val="20"/>
           </w:rPr>
           <w:t>SideriusNuncius.pdf (cuny.edu)</w:t>
         </w:r>
       </w:hyperlink>
     </w:p>
     <w:p>
+      <w:pPr>
+        <w:rPr>
+          <w:rStyle w:val="Hyperlink"/>
+          <w:rFonts w:ascii="LM Roman 12" w:hAnsi="LM Roman 12"/>
+          <w:sz w:val="20"/>
+          <w:szCs w:val="20"/>
+        </w:rPr>
+      </w:pPr>
       <w:bookmarkStart w:id="3" w:name="four"/>
       <w:bookmarkEnd w:id="2"/>
       <w:r>
+        <w:rPr>
+          <w:rFonts w:ascii="LM Roman 12" w:hAnsi="LM Roman 12"/>
+          <w:sz w:val="20"/>
+          <w:szCs w:val="20"/>
+        </w:rPr>
         <w:t>[4]</w:t>
       </w:r>
       <w:bookmarkEnd w:id="3"/>
       <w:r>
+        <w:rPr>
+          <w:rFonts w:ascii="LM Roman 12" w:hAnsi="LM Roman 12"/>
+          <w:sz w:val="20"/>
+          <w:szCs w:val="20"/>
+        </w:rPr>
         <w:t xml:space="preserve"> </w:t>
       </w:r>
       <w:hyperlink r:id="rId18" w:history="1">
         <w:r>
           <w:rPr>
             <w:rStyle w:val="Hyperlink"/>
+            <w:rFonts w:ascii="LM Roman 12" w:hAnsi="LM Roman 12"/>
+            <w:sz w:val="20"/>
+            <w:szCs w:val="20"/>
           </w:rPr>
           <w:t>Galileo's First Jupiter Observations - 4 (etwright.org)</w:t>
         </w:r>
       </w:hyperlink>
     </w:p>
+    <w:p>
+      <w:pPr>
+        <w:rPr>
+          <w:rFonts w:ascii="LM Roman 12" w:hAnsi="LM Roman 12"/>
+          <w:sz w:val="20"/>
+          <w:szCs w:val="20"/>
+        </w:rPr>
+      </w:pPr>
+      <w:r>
+        <w:rPr>
+          <w:rStyle w:val="Hyperlink"/>
+          <w:rFonts w:ascii="LM Roman 12" w:hAnsi="LM Roman 12"/>
+          <w:color w:val="auto"/>
+          <w:sz w:val="20"/>
+          <w:szCs w:val="20"/>
+          <w:u w:val="none"/>
+        </w:rPr>
+        <w:t xml:space="preserve">[5] Source Code - </w:t>
+      </w:r>
+      <w:hyperlink r:id="rId19" w:history="1">
+        <w:r>
+          <w:rPr>
+            <w:rStyle w:val="Hyperlink"/>
+            <w:rFonts w:ascii="LM Roman 12" w:hAnsi="LM Roman 12"/>
+            <w:sz w:val="20"/>
+            <w:szCs w:val="20"/>
+          </w:rPr>
+          <w:t>https://colab.research.google.com/drive/1HkMurCP50Yf4r7tmrNl3upeEJra3OjWd?usp=sharing</w:t>
+        </w:r>
+      </w:hyperlink>
+    </w:p>
     <w:sectPr>
-      <w:headerReference w:type="default" r:id="rId19"/>
-      <w:footerReference w:type="default" r:id="rId20"/>
-      <w:footerReference w:type="first" r:id="rId21"/>
+      <w:headerReference w:type="default" r:id="rId20"/>
+      <w:footerReference w:type="default" r:id="rId21"/>
+      <w:footerReference w:type="first" r:id="rId22"/>
       <w:pgSz w:w="12240" w:h="15840" w:code="1"/>
       <w:pgMar w:top="1440" w:right="1440" w:bottom="1440" w:left="1440" w:header="792" w:footer="792" w:gutter="0"/>
       <w:cols w:space="720"/>
@@ -2853,7 +2905,7 @@
         </w:pPr>
         <w:r>
           <w:pict w14:anchorId="452B26F6">
-            <v:rect id="_x0000_i1165" style="width:0;height:1.5pt" o:hralign="center" o:hrstd="t" o:hr="t" fillcolor="#a0a0a0" stroked="f"/>
+            <v:rect id="_x0000_i1031" style="width:0;height:1.5pt" o:hralign="center" o:hrstd="t" o:hr="t" fillcolor="#a0a0a0" stroked="f"/>
           </w:pict>
         </w:r>
       </w:p>
@@ -2957,7 +3009,7 @@
         <w:szCs w:val="20"/>
       </w:rPr>
       <w:pict w14:anchorId="79542646">
-        <v:rect id="_x0000_i1185" style="width:0;height:1.5pt" o:hralign="center" o:hrstd="t" o:hr="t" fillcolor="#a0a0a0" stroked="f"/>
+        <v:rect id="_x0000_i1032" style="width:0;height:1.5pt" o:hralign="center" o:hrstd="t" o:hr="t" fillcolor="#a0a0a0" stroked="f"/>
       </w:pict>
     </w:r>
   </w:p>
@@ -3143,7 +3195,7 @@
         <w:szCs w:val="20"/>
       </w:rPr>
       <w:pict w14:anchorId="39888ACF">
-        <v:rect id="_x0000_i1138" style="width:0;height:1.5pt" o:hralign="center" o:hrstd="t" o:hr="t" fillcolor="#a0a0a0" stroked="f"/>
+        <v:rect id="_x0000_i1030" style="width:0;height:1.5pt" o:hralign="center" o:hrstd="t" o:hr="t" fillcolor="#a0a0a0" stroked="f"/>
       </w:pict>
     </w:r>
   </w:p>
@@ -3154,7 +3206,7 @@
 <w:numbering xmlns:wpc="http://schemas.microsoft.com/office/word/2010/wordprocessingCanvas" xmlns:cx="http://schemas.microsoft.com/office/drawing/2014/chartex" xmlns:cx1="http://schemas.microsoft.com/office/drawing/2015/9/8/chartex" xmlns:cx2="http://schemas.microsoft.com/office/drawing/2015/10/21/chartex" xmlns:cx3="http://schemas.microsoft.com/office/drawing/2016/5/9/chartex" xmlns:cx4="http://schemas.microsoft.com/office/drawing/2016/5/10/chartex" xmlns:cx5="http://schemas.microsoft.com/office/drawing/2016/5/11/chartex" xmlns:cx6="http://schemas.microsoft.com/office/drawing/2016/5/12/chartex" xmlns:cx7="http://schemas.microsoft.com/office/drawing/2016/5/13/chartex" xmlns:cx8="http://schemas.microsoft.com/office/drawing/2016/5/14/chartex" xmlns:mc="http://schemas.openxmlformats.org/markup-compatibility/2006" xmlns:aink="http://schemas.microsoft.com/office/drawing/2016/ink" xmlns:am3d="http://schemas.microsoft.com/office/drawing/2017/model3d" xmlns:o="urn:schemas-microsoft-com:office:office" xmlns:oel="http://schemas.microsoft.com/office/2019/extlst" xmlns:r="http://schemas.openxmlformats.org/officeDocument/2006/relationships" xmlns:m="http://schemas.openxmlformats.org/officeDocument/2006/math" xmlns:v="urn:schemas-microsoft-com:vml" xmlns:wp14="http://schemas.microsoft.com/office/word/2010/wordprocessingDrawing" xmlns:wp="http://schemas.openxmlformats.org/drawingml/2006/wordprocessingDrawing" xmlns:w10="urn:schemas-microsoft-com:office:word" xmlns:w="http://schemas.openxmlformats.org/wordprocessingml/2006/main" xmlns:w14="http://schemas.microsoft.com/office/word/2010/wordml" xmlns:w15="http://schemas.microsoft.com/office/word/2012/wordml" xmlns:w16cex="http://schemas.microsoft.com/office/word/2018/wordml/cex" xmlns:w16cid="http://schemas.microsoft.com/office/word/2016/wordml/cid" xmlns:w16="http://schemas.microsoft.com/office/word/2018/wordml" xmlns:w16sdtdh="http://schemas.microsoft.com/office/word/2020/wordml/sdtdatahash" xmlns:w16se="http://schemas.microsoft.com/office/word/2015/wordml/symex" xmlns:wpg="http://schemas.microsoft.com/office/word/2010/wordprocessingGroup" xmlns:wpi="http://schemas.microsoft.com/office/word/2010/wordprocessingInk" xmlns:wne="http://schemas.microsoft.com/office/word/2006/wordml" xmlns:wps="http://schemas.microsoft.com/office/word/2010/wordprocessingShape" mc:Ignorable="w14 w15 w16se w16cid w16 w16cex w16sdtdh wp14">
   <w:numPicBullet w:numPicBulletId="0">
     <w:pict>
-      <v:rect id="_x0000_i1110" style="width:0;height:1.5pt" o:hralign="center" o:bullet="t" o:hrstd="t" o:hr="t" fillcolor="#a0a0a0" stroked="f"/>
+      <v:rect id="_x0000_i1031" style="width:0;height:1.5pt" o:hralign="center" o:bullet="t" o:hrstd="t" o:hr="t" fillcolor="#a0a0a0" stroked="f"/>
     </w:pict>
   </w:numPicBullet>
   <w:abstractNum w:abstractNumId="0" w15:restartNumberingAfterBreak="0">

</xml_diff>